<commit_message>
Starting proposal performance assessment task.
</commit_message>
<xml_diff>
--- a/Classes/D214 - Data Analytics Graduate Capstone/Forms/MSDA Capstone Topic Approval Form (Filled).docx
+++ b/Classes/D214 - Data Analytics Graduate Capstone/Forms/MSDA Capstone Topic Approval Form (Filled).docx
@@ -16,22 +16,9 @@
     </w:p>
     <w:p>
       <w:pPr>
-        <w:spacing w:after="0" w:line="240" w:lineRule="auto"/>
-        <w:jc w:val="center"/>
-        <w:rPr>
-          <w:rFonts w:ascii="Verdana" w:hAnsi="Verdana"/>
-          <w:b/>
-          <w:sz w:val="20"/>
-          <w:szCs w:val="20"/>
-        </w:rPr>
-      </w:pPr>
-      <w:r>
-        <w:rPr>
-          <w:rFonts w:ascii="Verdana" w:hAnsi="Verdana"/>
-          <w:b/>
-          <w:sz w:val="20"/>
-          <w:szCs w:val="20"/>
-        </w:rPr>
+        <w:pStyle w:val="Title"/>
+      </w:pPr>
+      <w:r>
         <w:t>Data Analytics Capstone Topic Approval Form</w:t>
       </w:r>
     </w:p>
@@ -88,14 +75,15 @@
           <w:placeholder>
             <w:docPart w:val="0BAAF023ACD844E8A8D3164F02751CCF"/>
           </w:placeholder>
-          <w:showingPlcHdr/>
         </w:sdtPr>
         <w:sdtContent>
           <w:r>
             <w:rPr>
-              <w:rStyle w:val="PlaceholderText"/>
-            </w:rPr>
-            <w:t>Click here to enter text.</w:t>
+              <w:rFonts w:ascii="Verdana" w:hAnsi="Verdana"/>
+              <w:sz w:val="20"/>
+              <w:szCs w:val="20"/>
+            </w:rPr>
+            <w:t>André Davis</w:t>
           </w:r>
         </w:sdtContent>
       </w:sdt>
@@ -153,14 +141,15 @@
               <w:placeholder>
                 <w:docPart w:val="8CB853E649D741DCB2883B2433A617F9"/>
               </w:placeholder>
-              <w:showingPlcHdr/>
             </w:sdtPr>
             <w:sdtContent>
               <w:r>
                 <w:rPr>
-                  <w:rStyle w:val="PlaceholderText"/>
+                  <w:rFonts w:ascii="Verdana" w:hAnsi="Verdana"/>
+                  <w:sz w:val="20"/>
+                  <w:szCs w:val="20"/>
                 </w:rPr>
-                <w:t>Click here to enter text.</w:t>
+                <w:t>010630641</w:t>
               </w:r>
             </w:sdtContent>
           </w:sdt>
@@ -215,14 +204,39 @@
           <w:placeholder>
             <w:docPart w:val="3BC2B92D5875449DB25116FE7FCFD652"/>
           </w:placeholder>
-          <w:showingPlcHdr/>
         </w:sdtPr>
         <w:sdtContent>
           <w:r>
             <w:rPr>
-              <w:rStyle w:val="PlaceholderText"/>
-            </w:rPr>
-            <w:t>Click here to enter text.</w:t>
+              <w:rFonts w:ascii="Verdana" w:hAnsi="Verdana"/>
+              <w:sz w:val="20"/>
+              <w:szCs w:val="20"/>
+            </w:rPr>
+            <w:t xml:space="preserve">Machine Learning SPAM Detection Powered </w:t>
+          </w:r>
+          <w:r>
+            <w:rPr>
+              <w:rFonts w:ascii="Verdana" w:hAnsi="Verdana"/>
+              <w:sz w:val="20"/>
+              <w:szCs w:val="20"/>
+            </w:rPr>
+            <w:t>by</w:t>
+          </w:r>
+          <w:r>
+            <w:rPr>
+              <w:rFonts w:ascii="Verdana" w:hAnsi="Verdana"/>
+              <w:sz w:val="20"/>
+              <w:szCs w:val="20"/>
+            </w:rPr>
+            <w:t xml:space="preserve"> Enron</w:t>
+          </w:r>
+          <w:r>
+            <w:rPr>
+              <w:rFonts w:ascii="Verdana" w:hAnsi="Verdana"/>
+              <w:sz w:val="20"/>
+              <w:szCs w:val="20"/>
+            </w:rPr>
+            <w:t>/TREC Public Spam Corpus</w:t>
           </w:r>
         </w:sdtContent>
       </w:sdt>
@@ -276,14 +290,34 @@
           <w:placeholder>
             <w:docPart w:val="E89256DBFBB64872BCE0D4ABB0324F1B"/>
           </w:placeholder>
-          <w:showingPlcHdr/>
         </w:sdtPr>
         <w:sdtContent>
           <w:r>
             <w:rPr>
-              <w:rStyle w:val="PlaceholderText"/>
-            </w:rPr>
-            <w:t>Click here to enter text.</w:t>
+              <w:rFonts w:ascii="Verdana" w:hAnsi="Verdana"/>
+              <w:sz w:val="20"/>
+              <w:szCs w:val="20"/>
+            </w:rPr>
+            <w:t xml:space="preserve">This initiative aims to develop a proficient model capable of accurately classifying unlabeled content as either SPAM or HAM (Not Spam). To achieve this, the project will utilize the TREC Public Spam Corpus and Enron Emails dataset from 2007, available at </w:t>
+          </w:r>
+          <w:hyperlink r:id="rId10" w:tgtFrame="_new" w:history="1">
+            <w:r>
+              <w:rPr>
+                <w:rStyle w:val="Hyperlink"/>
+                <w:rFonts w:ascii="Verdana" w:hAnsi="Verdana"/>
+                <w:sz w:val="20"/>
+                <w:szCs w:val="20"/>
+              </w:rPr>
+              <w:t>https://www.kaggle.com/datasets/purusinghvi/email-spam-classification-dataset</w:t>
+            </w:r>
+          </w:hyperlink>
+          <w:r>
+            <w:rPr>
+              <w:rFonts w:ascii="Verdana" w:hAnsi="Verdana"/>
+              <w:sz w:val="20"/>
+              <w:szCs w:val="20"/>
+            </w:rPr>
+            <w:t>.</w:t>
           </w:r>
         </w:sdtContent>
       </w:sdt>
@@ -320,7 +354,7 @@
           </w:rPr>
           <w:id w:val="-843084330"/>
           <w14:checkbox>
-            <w14:checked w14:val="0"/>
+            <w14:checked w14:val="1"/>
             <w14:checkedState w14:val="2612" w14:font="MS Gothic"/>
             <w14:uncheckedState w14:val="2610" w14:font="MS Gothic"/>
           </w14:checkbox>
@@ -334,7 +368,7 @@
               <w:sz w:val="20"/>
               <w:szCs w:val="20"/>
             </w:rPr>
-            <w:t>☐</w:t>
+            <w:t>☒</w:t>
           </w:r>
         </w:sdtContent>
       </w:sdt>
@@ -356,19 +390,31 @@
           <w:sz w:val="20"/>
           <w:szCs w:val="20"/>
         </w:rPr>
-        <w:t>This project does not involve human subjects research and is exempt from WGU IRB review.</w:t>
-      </w:r>
-    </w:p>
-    <w:p>
-      <w:pPr>
-        <w:spacing w:after="0" w:line="240" w:lineRule="auto"/>
+        <w:t xml:space="preserve">This project does not involve human subjects research and is exempt from </w:t>
+      </w:r>
+      <w:hyperlink r:id="rId11" w:history="1">
+        <w:r>
+          <w:rPr>
+            <w:rStyle w:val="Hyperlink"/>
+            <w:rFonts w:ascii="Verdana" w:hAnsi="Verdana"/>
+            <w:b/>
+            <w:bCs/>
+            <w:sz w:val="20"/>
+            <w:szCs w:val="20"/>
+          </w:rPr>
+          <w:t>WGU</w:t>
+        </w:r>
+      </w:hyperlink>
+      <w:r>
         <w:rPr>
           <w:rFonts w:ascii="Verdana" w:hAnsi="Verdana"/>
           <w:b/>
-          <w:sz w:val="20"/>
-          <w:szCs w:val="20"/>
-        </w:rPr>
-      </w:pPr>
+          <w:bCs/>
+          <w:sz w:val="20"/>
+          <w:szCs w:val="20"/>
+        </w:rPr>
+        <w:t xml:space="preserve"> IRB review.</w:t>
+      </w:r>
     </w:p>
     <w:p>
       <w:pPr>
@@ -388,6 +434,7 @@
           <w:rFonts w:ascii="Verdana" w:hAnsi="Verdana"/>
           <w:sz w:val="20"/>
           <w:szCs w:val="20"/>
+          <w:u w:val="single"/>
         </w:rPr>
       </w:pPr>
       <w:r>
@@ -396,29 +443,13 @@
           <w:b/>
           <w:sz w:val="20"/>
           <w:szCs w:val="20"/>
+          <w:u w:val="single"/>
         </w:rPr>
         <w:t>Research Question:</w:t>
       </w:r>
       <w:r>
-        <w:t xml:space="preserve"> </w:t>
-      </w:r>
-      <w:r>
-        <w:rPr>
-          <w:rFonts w:ascii="Verdana" w:hAnsi="Verdana"/>
-          <w:bCs/>
-          <w:i/>
-          <w:iCs/>
-          <w:sz w:val="20"/>
-          <w:szCs w:val="20"/>
-        </w:rPr>
-        <w:t>Summarize one question or decision you will address by collecting…</w:t>
-      </w:r>
-      <w:r>
-        <w:rPr>
-          <w:rFonts w:ascii="Verdana" w:hAnsi="Verdana"/>
-          <w:b/>
-          <w:sz w:val="20"/>
-          <w:szCs w:val="20"/>
+        <w:rPr>
+          <w:u w:val="single"/>
         </w:rPr>
         <w:t xml:space="preserve"> </w:t>
       </w:r>
@@ -428,19 +459,38 @@
             <w:rFonts w:ascii="Verdana" w:hAnsi="Verdana"/>
             <w:sz w:val="20"/>
             <w:szCs w:val="20"/>
+            <w:u w:val="single"/>
           </w:rPr>
           <w:id w:val="-681665197"/>
           <w:placeholder>
             <w:docPart w:val="1578984DA03B4FD691375605FBFB512B"/>
           </w:placeholder>
-          <w:showingPlcHdr/>
         </w:sdtPr>
         <w:sdtContent>
           <w:r>
             <w:rPr>
-              <w:rStyle w:val="PlaceholderText"/>
-            </w:rPr>
-            <w:t>Click here to enter text.</w:t>
+              <w:rFonts w:ascii="Verdana" w:hAnsi="Verdana"/>
+              <w:sz w:val="20"/>
+              <w:szCs w:val="20"/>
+            </w:rPr>
+            <w:br/>
+            <w:t xml:space="preserve">Is it possible to develop a machine learning model that can accurately classify new content as SPAM or non-SPAM (HAM), using a dataset comprising known SPAM and regular content from the </w:t>
+          </w:r>
+          <w:r>
+            <w:rPr>
+              <w:rFonts w:ascii="Verdana" w:hAnsi="Verdana"/>
+              <w:sz w:val="20"/>
+              <w:szCs w:val="20"/>
+            </w:rPr>
+            <w:t xml:space="preserve">2007 </w:t>
+          </w:r>
+          <w:r>
+            <w:rPr>
+              <w:rFonts w:ascii="Verdana" w:hAnsi="Verdana"/>
+              <w:sz w:val="20"/>
+              <w:szCs w:val="20"/>
+            </w:rPr>
+            <w:t xml:space="preserve">TREC Public Spam Corpus and Enron emails? </w:t>
           </w:r>
         </w:sdtContent>
       </w:sdt>
@@ -459,9 +509,10 @@
     <w:p>
       <w:pPr>
         <w:spacing w:after="0" w:line="240" w:lineRule="auto"/>
-        <w:ind w:left="360"/>
-        <w:rPr>
-          <w:rFonts w:ascii="Verdana" w:hAnsi="Verdana"/>
+        <w:rPr>
+          <w:rFonts w:ascii="Verdana" w:hAnsi="Verdana"/>
+          <w:i/>
+          <w:iCs/>
           <w:sz w:val="20"/>
           <w:szCs w:val="20"/>
         </w:rPr>
@@ -470,6 +521,8 @@
         <w:rPr>
           <w:rFonts w:ascii="Verdana" w:hAnsi="Verdana"/>
           <w:b/>
+          <w:i/>
+          <w:iCs/>
           <w:sz w:val="20"/>
           <w:szCs w:val="20"/>
         </w:rPr>
@@ -478,11 +531,34 @@
       <w:r>
         <w:rPr>
           <w:rFonts w:ascii="Verdana" w:hAnsi="Verdana"/>
-          <w:sz w:val="20"/>
-          <w:szCs w:val="20"/>
-        </w:rPr>
-        <w:t xml:space="preserve">: </w:t>
-      </w:r>
+          <w:i/>
+          <w:iCs/>
+          <w:sz w:val="20"/>
+          <w:szCs w:val="20"/>
+        </w:rPr>
+        <w:t>:</w:t>
+      </w:r>
+      <w:r>
+        <w:rPr>
+          <w:rFonts w:ascii="Verdana" w:hAnsi="Verdana"/>
+          <w:i/>
+          <w:iCs/>
+          <w:sz w:val="20"/>
+          <w:szCs w:val="20"/>
+        </w:rPr>
+        <w:br/>
+      </w:r>
+    </w:p>
+    <w:p>
+      <w:pPr>
+        <w:spacing w:after="0" w:line="240" w:lineRule="auto"/>
+        <w:ind w:left="720"/>
+        <w:rPr>
+          <w:rFonts w:ascii="Verdana" w:hAnsi="Verdana"/>
+          <w:sz w:val="20"/>
+          <w:szCs w:val="20"/>
+        </w:rPr>
+      </w:pPr>
       <w:sdt>
         <w:sdtPr>
           <w:rPr>
@@ -508,34 +584,11 @@
           <w:r>
             <w:rPr>
               <w:rFonts w:ascii="Verdana" w:hAnsi="Verdana"/>
+              <w:b/>
               <w:sz w:val="20"/>
               <w:szCs w:val="20"/>
             </w:rPr>
-            <w:t>-</w:t>
-          </w:r>
-          <w:r>
-            <w:rPr>
-              <w:rFonts w:ascii="Verdana" w:hAnsi="Verdana"/>
-              <w:sz w:val="20"/>
-              <w:szCs w:val="20"/>
-            </w:rPr>
-            <w:t>.</w:t>
-          </w:r>
-          <w:r>
-            <w:rPr>
-              <w:rFonts w:ascii="Verdana" w:hAnsi="Verdana"/>
-              <w:sz w:val="20"/>
-              <w:szCs w:val="20"/>
-            </w:rPr>
-            <w:t xml:space="preserve">                        </w:t>
-          </w:r>
-          <w:r>
-            <w:rPr>
-              <w:rFonts w:ascii="Verdana" w:hAnsi="Verdana"/>
-              <w:sz w:val="20"/>
-              <w:szCs w:val="20"/>
-            </w:rPr>
-            <w:t xml:space="preserve">  </w:t>
+            <w:t xml:space="preserve"> (H</w:t>
           </w:r>
           <w:r>
             <w:rPr>
@@ -543,8 +596,9 @@
               <w:b/>
               <w:sz w:val="20"/>
               <w:szCs w:val="20"/>
-            </w:rPr>
-            <w:t xml:space="preserve">Alternate </w:t>
+              <w:vertAlign w:val="subscript"/>
+            </w:rPr>
+            <w:t>0</w:t>
           </w:r>
           <w:r>
             <w:rPr>
@@ -553,7 +607,39 @@
               <w:sz w:val="20"/>
               <w:szCs w:val="20"/>
             </w:rPr>
-            <w:t>H</w:t>
+            <w:t>)</w:t>
+          </w:r>
+          <w:r>
+            <w:rPr>
+              <w:rFonts w:ascii="Verdana" w:hAnsi="Verdana"/>
+              <w:sz w:val="20"/>
+              <w:szCs w:val="20"/>
+            </w:rPr>
+            <w:t>-</w:t>
+          </w:r>
+          <w:r>
+            <w:rPr>
+              <w:rFonts w:ascii="Verdana" w:hAnsi="Verdana"/>
+              <w:sz w:val="20"/>
+              <w:szCs w:val="20"/>
+            </w:rPr>
+            <w:t xml:space="preserve"> </w:t>
+          </w:r>
+          <w:r>
+            <w:rPr>
+              <w:rFonts w:ascii="Verdana" w:hAnsi="Verdana"/>
+              <w:sz w:val="20"/>
+              <w:szCs w:val="20"/>
+            </w:rPr>
+            <w:t>The machine learning model, developed using the 2007 TREC Public Spam Corpus and Enron emails dataset, cannot accurately classify new content as SPAM or non-SPAM (HAM) beyond what would be expected by chance. This implies that any observed accuracy in classification is due to random variation in the data.</w:t>
+          </w:r>
+          <w:r>
+            <w:rPr>
+              <w:rFonts w:ascii="Verdana" w:hAnsi="Verdana"/>
+              <w:sz w:val="20"/>
+              <w:szCs w:val="20"/>
+            </w:rPr>
+            <w:br/>
           </w:r>
           <w:r>
             <w:rPr>
@@ -562,7 +648,62 @@
               <w:sz w:val="20"/>
               <w:szCs w:val="20"/>
             </w:rPr>
+            <w:br/>
+          </w:r>
+          <w:r>
+            <w:rPr>
+              <w:rFonts w:ascii="Verdana" w:hAnsi="Verdana"/>
+              <w:b/>
+              <w:sz w:val="20"/>
+              <w:szCs w:val="20"/>
+            </w:rPr>
+            <w:t xml:space="preserve">Alternate </w:t>
+          </w:r>
+          <w:r>
+            <w:rPr>
+              <w:rFonts w:ascii="Verdana" w:hAnsi="Verdana"/>
+              <w:b/>
+              <w:sz w:val="20"/>
+              <w:szCs w:val="20"/>
+            </w:rPr>
+            <w:t>H</w:t>
+          </w:r>
+          <w:r>
+            <w:rPr>
+              <w:rFonts w:ascii="Verdana" w:hAnsi="Verdana"/>
+              <w:b/>
+              <w:sz w:val="20"/>
+              <w:szCs w:val="20"/>
+            </w:rPr>
             <w:t>ypothesis</w:t>
+          </w:r>
+          <w:r>
+            <w:rPr>
+              <w:rFonts w:ascii="Verdana" w:hAnsi="Verdana"/>
+              <w:b/>
+              <w:sz w:val="20"/>
+              <w:szCs w:val="20"/>
+            </w:rPr>
+            <w:t xml:space="preserve"> (H</w:t>
+          </w:r>
+          <w:r>
+            <w:rPr>
+              <w:rFonts w:ascii="Verdana" w:hAnsi="Verdana"/>
+              <w:b/>
+              <w:sz w:val="20"/>
+              <w:szCs w:val="20"/>
+              <w:vertAlign w:val="subscript"/>
+            </w:rPr>
+            <w:t>1</w:t>
+          </w:r>
+          <w:r>
+            <w:rPr>
+              <w:rFonts w:ascii="Verdana" w:hAnsi="Verdana"/>
+              <w:b/>
+              <w:sz w:val="20"/>
+              <w:szCs w:val="20"/>
+            </w:rPr>
+            <w:t>)</w:t>
           </w:r>
           <w:r>
             <w:rPr>
@@ -573,12 +714,23 @@
             <w:t>-</w:t>
           </w:r>
           <w:r>
+            <w:t xml:space="preserve"> </w:t>
+          </w:r>
+          <w:r>
             <w:rPr>
               <w:rFonts w:ascii="Verdana" w:hAnsi="Verdana"/>
               <w:sz w:val="20"/>
               <w:szCs w:val="20"/>
             </w:rPr>
-            <w:t>.</w:t>
+            <w:t>The machine learning model, developed using the 2007 TREC Public Spam Corpus and Enron emails dataset, can accurately classify new content as SPAM or non-SPAM (HAM) better than what would be expected by chance. This suggests that the model has learned discernible patterns within the dataset that enable it to effectively differentiate between SPAM and non-SPAM content.</w:t>
+          </w:r>
+          <w:r>
+            <w:rPr>
+              <w:rFonts w:ascii="Verdana" w:hAnsi="Verdana"/>
+              <w:sz w:val="20"/>
+              <w:szCs w:val="20"/>
+            </w:rPr>
+            <w:t xml:space="preserve"> </w:t>
           </w:r>
         </w:sdtContent>
       </w:sdt>
@@ -1730,8 +1882,8 @@
       </w:pPr>
     </w:p>
     <w:sectPr>
-      <w:headerReference w:type="default" r:id="rId10"/>
-      <w:footerReference w:type="default" r:id="rId11"/>
+      <w:headerReference w:type="default" r:id="rId12"/>
+      <w:footerReference w:type="default" r:id="rId13"/>
       <w:pgSz w:w="12240" w:h="15840"/>
       <w:pgMar w:top="288" w:right="432" w:bottom="288" w:left="432" w:header="720" w:footer="720" w:gutter="0"/>
       <w:cols w:space="720"/>
@@ -1900,7 +2052,7 @@
       <w:rPr>
         <w:noProof/>
       </w:rPr>
-      <w:t>11/6/2023</w:t>
+      <w:t>11/14/2023</w:t>
     </w:r>
     <w:r>
       <w:fldChar w:fldCharType="end"/>
@@ -2650,10 +2802,30 @@
       <w:rFonts w:eastAsiaTheme="minorEastAsia"/>
     </w:rPr>
   </w:style>
+  <w:style w:type="paragraph" w:styleId="Heading1">
+    <w:name w:val="heading 1"/>
+    <w:basedOn w:val="Normal"/>
+    <w:next w:val="Normal"/>
+    <w:link w:val="Heading1Char"/>
+    <w:uiPriority w:val="9"/>
+    <w:qFormat/>
+    <w:rsid w:val="00835B9B"/>
+    <w:pPr>
+      <w:keepNext/>
+      <w:keepLines/>
+      <w:spacing w:before="240" w:after="0"/>
+      <w:outlineLvl w:val="0"/>
+    </w:pPr>
+    <w:rPr>
+      <w:rFonts w:asciiTheme="majorHAnsi" w:eastAsiaTheme="majorEastAsia" w:hAnsiTheme="majorHAnsi" w:cstheme="majorBidi"/>
+      <w:color w:val="2F5496" w:themeColor="accent1" w:themeShade="BF"/>
+      <w:sz w:val="32"/>
+      <w:szCs w:val="32"/>
+    </w:rPr>
+  </w:style>
   <w:style w:type="character" w:default="1" w:styleId="DefaultParagraphFont">
     <w:name w:val="Default Paragraph Font"/>
     <w:uiPriority w:val="1"/>
-    <w:semiHidden/>
     <w:unhideWhenUsed/>
   </w:style>
   <w:style w:type="table" w:default="1" w:styleId="TableNormal">
@@ -2775,6 +2947,65 @@
       <w:rFonts w:eastAsiaTheme="minorEastAsia"/>
     </w:rPr>
   </w:style>
+  <w:style w:type="character" w:styleId="UnresolvedMention">
+    <w:name w:val="Unresolved Mention"/>
+    <w:basedOn w:val="DefaultParagraphFont"/>
+    <w:uiPriority w:val="99"/>
+    <w:semiHidden/>
+    <w:unhideWhenUsed/>
+    <w:rsid w:val="00E34886"/>
+    <w:rPr>
+      <w:color w:val="605E5C"/>
+      <w:shd w:val="clear" w:color="auto" w:fill="E1DFDD"/>
+    </w:rPr>
+  </w:style>
+  <w:style w:type="character" w:customStyle="1" w:styleId="Heading1Char">
+    <w:name w:val="Heading 1 Char"/>
+    <w:basedOn w:val="DefaultParagraphFont"/>
+    <w:link w:val="Heading1"/>
+    <w:uiPriority w:val="9"/>
+    <w:rsid w:val="00835B9B"/>
+    <w:rPr>
+      <w:rFonts w:asciiTheme="majorHAnsi" w:eastAsiaTheme="majorEastAsia" w:hAnsiTheme="majorHAnsi" w:cstheme="majorBidi"/>
+      <w:color w:val="2F5496" w:themeColor="accent1" w:themeShade="BF"/>
+      <w:sz w:val="32"/>
+      <w:szCs w:val="32"/>
+    </w:rPr>
+  </w:style>
+  <w:style w:type="paragraph" w:styleId="Title">
+    <w:name w:val="Title"/>
+    <w:basedOn w:val="Normal"/>
+    <w:next w:val="Normal"/>
+    <w:link w:val="TitleChar"/>
+    <w:uiPriority w:val="10"/>
+    <w:qFormat/>
+    <w:rsid w:val="00EE2127"/>
+    <w:pPr>
+      <w:spacing w:after="0" w:line="240" w:lineRule="auto"/>
+      <w:contextualSpacing/>
+    </w:pPr>
+    <w:rPr>
+      <w:rFonts w:asciiTheme="majorHAnsi" w:eastAsiaTheme="majorEastAsia" w:hAnsiTheme="majorHAnsi" w:cstheme="majorBidi"/>
+      <w:spacing w:val="-10"/>
+      <w:kern w:val="28"/>
+      <w:sz w:val="56"/>
+      <w:szCs w:val="56"/>
+    </w:rPr>
+  </w:style>
+  <w:style w:type="character" w:customStyle="1" w:styleId="TitleChar">
+    <w:name w:val="Title Char"/>
+    <w:basedOn w:val="DefaultParagraphFont"/>
+    <w:link w:val="Title"/>
+    <w:uiPriority w:val="10"/>
+    <w:rsid w:val="00EE2127"/>
+    <w:rPr>
+      <w:rFonts w:asciiTheme="majorHAnsi" w:eastAsiaTheme="majorEastAsia" w:hAnsiTheme="majorHAnsi" w:cstheme="majorBidi"/>
+      <w:spacing w:val="-10"/>
+      <w:kern w:val="28"/>
+      <w:sz w:val="56"/>
+      <w:szCs w:val="56"/>
+    </w:rPr>
+  </w:style>
 </w:styles>
 </file>
 
@@ -3205,6 +3436,13 @@
     <w:pitch w:val="variable"/>
     <w:sig w:usb0="E4002EFF" w:usb1="C200247B" w:usb2="00000009" w:usb3="00000000" w:csb0="000001FF" w:csb1="00000000"/>
   </w:font>
+  <w:font w:name="Calibri Light">
+    <w:panose1 w:val="020F0302020204030204"/>
+    <w:charset w:val="00"/>
+    <w:family w:val="swiss"/>
+    <w:pitch w:val="variable"/>
+    <w:sig w:usb0="E4002EFF" w:usb1="C200247B" w:usb2="00000009" w:usb3="00000000" w:csb0="000001FF" w:csb1="00000000"/>
+  </w:font>
   <w:font w:name="Verdana">
     <w:panose1 w:val="020B0604030504040204"/>
     <w:charset w:val="00"/>
@@ -3226,13 +3464,6 @@
     <w:family w:val="swiss"/>
     <w:pitch w:val="variable"/>
     <w:sig w:usb0="800001E3" w:usb1="1200FFEF" w:usb2="00040000" w:usb3="00000000" w:csb0="00000001" w:csb1="00000000"/>
-  </w:font>
-  <w:font w:name="Calibri Light">
-    <w:panose1 w:val="020F0302020204030204"/>
-    <w:charset w:val="00"/>
-    <w:family w:val="swiss"/>
-    <w:pitch w:val="variable"/>
-    <w:sig w:usb0="E4002EFF" w:usb1="C200247B" w:usb2="00000009" w:usb3="00000000" w:csb0="000001FF" w:csb1="00000000"/>
   </w:font>
 </w:fonts>
 </file>
@@ -3263,6 +3494,7 @@
     <w:rsid w:val="0087660B"/>
     <w:rsid w:val="008B7825"/>
     <w:rsid w:val="00937A79"/>
+    <w:rsid w:val="00AB549D"/>
     <w:rsid w:val="00B23326"/>
     <w:rsid w:val="00BD6C1D"/>
     <w:rsid w:val="00E029A8"/>
@@ -3797,14 +4029,6 @@
     <w:name w:val="3C1DC677506643058682475018835F44"/>
     <w:rsid w:val="0010479F"/>
   </w:style>
-  <w:style w:type="paragraph" w:customStyle="1" w:styleId="6A0D940160D94F43A4C900D41C40D1AC">
-    <w:name w:val="6A0D940160D94F43A4C900D41C40D1AC"/>
-    <w:rsid w:val="00E029A8"/>
-    <w:rPr>
-      <w:kern w:val="2"/>
-      <w14:ligatures w14:val="standardContextual"/>
-    </w:rPr>
-  </w:style>
 </w:styles>
 </file>
 
@@ -4111,15 +4335,6 @@
 </file>
 
 <file path=customXml/item1.xml><?xml version="1.0" encoding="utf-8"?>
-<?mso-contentType ?>
-<FormTemplates xmlns="http://schemas.microsoft.com/sharepoint/v3/contenttype/forms">
-  <Display>DocumentLibraryForm</Display>
-  <Edit>DocumentLibraryForm</Edit>
-  <New>DocumentLibraryForm</New>
-</FormTemplates>
-</file>
-
-<file path=customXml/item2.xml><?xml version="1.0" encoding="utf-8"?>
 <p:properties xmlns:p="http://schemas.microsoft.com/office/2006/metadata/properties" xmlns:xsi="http://www.w3.org/2001/XMLSchema-instance" xmlns:pc="http://schemas.microsoft.com/office/infopath/2007/PartnerControls">
   <documentManagement>
     <Vendor xmlns="0feec74c-ecc7-44c3-9c64-3623cf89ed41">N/A</Vendor>
@@ -4155,6 +4370,15 @@
     <qrac xmlns="0feec74c-ecc7-44c3-9c64-3623cf89ed41" xsi:nil="true"/>
   </documentManagement>
 </p:properties>
+</file>
+
+<file path=customXml/item2.xml><?xml version="1.0" encoding="utf-8"?>
+<?mso-contentType ?>
+<FormTemplates xmlns="http://schemas.microsoft.com/sharepoint/v3/contenttype/forms">
+  <Display>DocumentLibraryForm</Display>
+  <Edit>DocumentLibraryForm</Edit>
+  <New>DocumentLibraryForm</New>
+</FormTemplates>
 </file>
 
 <file path=customXml/item3.xml><?xml version="1.0" encoding="utf-8"?>
@@ -4604,20 +4828,20 @@
 </file>
 
 <file path=customXml/itemProps1.xml><?xml version="1.0" encoding="utf-8"?>
-<ds:datastoreItem xmlns:ds="http://schemas.openxmlformats.org/officeDocument/2006/customXml" ds:itemID="{0F0F156B-C756-4373-AC91-BDF9BFC8F4F1}">
-  <ds:schemaRefs>
-    <ds:schemaRef ds:uri="http://schemas.microsoft.com/sharepoint/v3/contenttype/forms"/>
-  </ds:schemaRefs>
-</ds:datastoreItem>
-</file>
-
-<file path=customXml/itemProps2.xml><?xml version="1.0" encoding="utf-8"?>
 <ds:datastoreItem xmlns:ds="http://schemas.openxmlformats.org/officeDocument/2006/customXml" ds:itemID="{405D9F0D-99D3-41BB-95E5-3921A1E0A281}">
   <ds:schemaRefs>
     <ds:schemaRef ds:uri="http://schemas.microsoft.com/office/2006/metadata/properties"/>
     <ds:schemaRef ds:uri="http://schemas.microsoft.com/office/infopath/2007/PartnerControls"/>
     <ds:schemaRef ds:uri="0feec74c-ecc7-44c3-9c64-3623cf89ed41"/>
     <ds:schemaRef ds:uri="http://schemas.microsoft.com/sharepoint/v3"/>
+  </ds:schemaRefs>
+</ds:datastoreItem>
+</file>
+
+<file path=customXml/itemProps2.xml><?xml version="1.0" encoding="utf-8"?>
+<ds:datastoreItem xmlns:ds="http://schemas.openxmlformats.org/officeDocument/2006/customXml" ds:itemID="{0F0F156B-C756-4373-AC91-BDF9BFC8F4F1}">
+  <ds:schemaRefs>
+    <ds:schemaRef ds:uri="http://schemas.microsoft.com/sharepoint/v3/contenttype/forms"/>
   </ds:schemaRefs>
 </ds:datastoreItem>
 </file>

</xml_diff>

<commit_message>
Checkpoint for Performance Assessment Task 1 - Proposal Approval
</commit_message>
<xml_diff>
--- a/Classes/D214 - Data Analytics Graduate Capstone/Forms/MSDA Capstone Topic Approval Form (Filled).docx
+++ b/Classes/D214 - Data Analytics Graduate Capstone/Forms/MSDA Capstone Topic Approval Form (Filled).docx
@@ -598,7 +598,7 @@
               <w:szCs w:val="20"/>
               <w:vertAlign w:val="subscript"/>
             </w:rPr>
-            <w:t>0</w:t>
+            <w:t>Φ</w:t>
           </w:r>
           <w:r>
             <w:rPr>
@@ -694,7 +694,7 @@
               <w:szCs w:val="20"/>
               <w:vertAlign w:val="subscript"/>
             </w:rPr>
-            <w:t>1</w:t>
+            <w:t>a</w:t>
           </w:r>
           <w:r>
             <w:rPr>
@@ -748,12 +748,7 @@
     </w:p>
     <w:p>
       <w:pPr>
-        <w:spacing w:after="0" w:line="240" w:lineRule="auto"/>
-        <w:rPr>
-          <w:rFonts w:ascii="Verdana" w:hAnsi="Verdana"/>
-          <w:sz w:val="20"/>
-          <w:szCs w:val="20"/>
-        </w:rPr>
+        <w:spacing w:after="160" w:line="259" w:lineRule="auto"/>
       </w:pPr>
       <w:r>
         <w:rPr>
@@ -776,37 +771,173 @@
       <w:r>
         <w:rPr>
           <w:rFonts w:ascii="Verdana" w:hAnsi="Verdana"/>
-          <w:b/>
-          <w:sz w:val="20"/>
-          <w:szCs w:val="20"/>
-        </w:rPr>
-        <w:t xml:space="preserve"> </w:t>
-      </w:r>
-      <w:sdt>
-        <w:sdtPr>
-          <w:rPr>
-            <w:rFonts w:ascii="Verdana" w:hAnsi="Verdana"/>
-            <w:sz w:val="20"/>
-            <w:szCs w:val="20"/>
-          </w:rPr>
-          <w:id w:val="321940576"/>
-          <w:placeholder>
-            <w:docPart w:val="ABBC2778A02E43AFBC10C7DCDF0AEEE2"/>
-          </w:placeholder>
-          <w:showingPlcHdr/>
-        </w:sdtPr>
-        <w:sdtContent>
-          <w:r>
-            <w:rPr>
-              <w:rStyle w:val="PlaceholderText"/>
-              <w:rFonts w:ascii="Verdana" w:hAnsi="Verdana"/>
-              <w:sz w:val="20"/>
-              <w:szCs w:val="20"/>
-            </w:rPr>
-            <w:t>Click here to enter text.</w:t>
-          </w:r>
-        </w:sdtContent>
-      </w:sdt>
+          <w:i/>
+          <w:sz w:val="20"/>
+          <w:szCs w:val="20"/>
+        </w:rPr>
+        <w:br/>
+      </w:r>
+      <w:r>
+        <w:br/>
+      </w:r>
+      <w:r>
+        <w:t>The proposed question, focusing on the development of a machine learning model for SPAM and HAM classification, is an excellent candidate for data analysis due to several reasons:</w:t>
+      </w:r>
+    </w:p>
+    <w:p>
+      <w:pPr>
+        <w:numPr>
+          <w:ilvl w:val="0"/>
+          <w:numId w:val="4"/>
+        </w:numPr>
+        <w:spacing w:after="160" w:line="259" w:lineRule="auto"/>
+      </w:pPr>
+      <w:r>
+        <w:rPr>
+          <w:b/>
+          <w:bCs/>
+        </w:rPr>
+        <w:t>Volume and Variety of Data</w:t>
+      </w:r>
+      <w:r>
+        <w:t>: The 2007 TREC Public Spam Corpus and Enron emails represent a substantial and diverse dataset. This variety in data is essential for training a robust machine learning model. The large volume allows the model to learn from numerous examples, increasing its ability to generalize and accurately classify new content.</w:t>
+      </w:r>
+    </w:p>
+    <w:p>
+      <w:pPr>
+        <w:numPr>
+          <w:ilvl w:val="0"/>
+          <w:numId w:val="4"/>
+        </w:numPr>
+        <w:spacing w:after="160" w:line="259" w:lineRule="auto"/>
+      </w:pPr>
+      <w:r>
+        <w:rPr>
+          <w:b/>
+          <w:bCs/>
+        </w:rPr>
+        <w:t>Practical Relevance and Application</w:t>
+      </w:r>
+      <w:r>
+        <w:t>: Spam detection is a significant issue in digital communication, impacting both individuals and organizations. Effective spam filters can save time, protect against malware and phishing attacks, and improve overall user experience. By analyzing this data, we can create models that are not only academically interesting but also have practical applications.</w:t>
+      </w:r>
+    </w:p>
+    <w:p>
+      <w:pPr>
+        <w:numPr>
+          <w:ilvl w:val="0"/>
+          <w:numId w:val="4"/>
+        </w:numPr>
+        <w:spacing w:after="160" w:line="259" w:lineRule="auto"/>
+      </w:pPr>
+      <w:r>
+        <w:rPr>
+          <w:b/>
+          <w:bCs/>
+        </w:rPr>
+        <w:t>Complexity of SPAM and HAM differentiation</w:t>
+      </w:r>
+      <w:r>
+        <w:t xml:space="preserve">: The distinction between SPAM and HAM is not always clear-cut. Spam messages have evolved to be more sophisticated, often mimicking legitimate content. A data-driven approach can </w:t>
+      </w:r>
+      <w:r>
+        <w:lastRenderedPageBreak/>
+        <w:t>uncover subtle patterns and characteristics of spam and non-spam content that may not be immediately apparent to human observers.</w:t>
+      </w:r>
+    </w:p>
+    <w:p>
+      <w:pPr>
+        <w:numPr>
+          <w:ilvl w:val="0"/>
+          <w:numId w:val="4"/>
+        </w:numPr>
+        <w:spacing w:after="160" w:line="259" w:lineRule="auto"/>
+      </w:pPr>
+      <w:r>
+        <w:rPr>
+          <w:b/>
+          <w:bCs/>
+        </w:rPr>
+        <w:t>Model Evaluation and Improvement</w:t>
+      </w:r>
+      <w:r>
+        <w:t>: Data analysis allows for quantitative evaluation of the model's performance. Metrics such as accuracy, precision, recall, and F1-score provide insight into how well the model is performing and where it might be failing. This feedback loop is crucial for refining and improving the model.</w:t>
+      </w:r>
+    </w:p>
+    <w:p>
+      <w:pPr>
+        <w:numPr>
+          <w:ilvl w:val="0"/>
+          <w:numId w:val="4"/>
+        </w:numPr>
+        <w:spacing w:after="160" w:line="259" w:lineRule="auto"/>
+      </w:pPr>
+      <w:r>
+        <w:rPr>
+          <w:b/>
+          <w:bCs/>
+        </w:rPr>
+        <w:t>Machine Learning Model Selection and Optimization</w:t>
+      </w:r>
+      <w:r>
+        <w:t>: Data analysis is not just about processing data; it's also about choosing the right algorithm for the task. Different machine learning models have their strengths and weaknesses. Through analysis, we can determine which model (like Naïve Bayes, SVM, Neural Networks) best suits our data characteristics and requirements.</w:t>
+      </w:r>
+    </w:p>
+    <w:p>
+      <w:pPr>
+        <w:numPr>
+          <w:ilvl w:val="0"/>
+          <w:numId w:val="4"/>
+        </w:numPr>
+        <w:spacing w:after="160" w:line="259" w:lineRule="auto"/>
+      </w:pPr>
+      <w:r>
+        <w:rPr>
+          <w:b/>
+          <w:bCs/>
+        </w:rPr>
+        <w:t>Adaptability to New Spam Techniques</w:t>
+      </w:r>
+      <w:r>
+        <w:t>: Spam tactics evolve, and a model trained on historical data might become less effective over time. Regular analysis of new data sets can help in updating and tuning the model to adapt to new spamming techniques.</w:t>
+      </w:r>
+    </w:p>
+    <w:p>
+      <w:pPr>
+        <w:numPr>
+          <w:ilvl w:val="0"/>
+          <w:numId w:val="4"/>
+        </w:numPr>
+        <w:spacing w:after="160" w:line="259" w:lineRule="auto"/>
+      </w:pPr>
+      <w:r>
+        <w:rPr>
+          <w:b/>
+          <w:bCs/>
+        </w:rPr>
+        <w:t>Understanding the Impact of Imbalanced Data</w:t>
+      </w:r>
+      <w:r>
+        <w:t>: Spam datasets often have imbalanced classes (more of one class than another). Data analysis helps in understanding and addressing this imbalance, which is crucial for the model's performance, especially in a real-world context where the cost of misclassification can be high.</w:t>
+      </w:r>
+    </w:p>
+    <w:p>
+      <w:pPr>
+        <w:spacing w:after="160" w:line="259" w:lineRule="auto"/>
+      </w:pPr>
+      <w:r>
+        <w:t>In summary, the application of data analysis to this problem is not only apt but necessary. It provides the tools and methodologies to extract insights from complex and large datasets, build and refine predictive models, and ultimately, contribute to solving a problem with significant real-world implications.</w:t>
+      </w:r>
+    </w:p>
+    <w:p>
+      <w:pPr>
+        <w:spacing w:after="0" w:line="240" w:lineRule="auto"/>
+        <w:rPr>
+          <w:rFonts w:ascii="Verdana" w:hAnsi="Verdana"/>
+          <w:sz w:val="20"/>
+          <w:szCs w:val="20"/>
+        </w:rPr>
+      </w:pPr>
     </w:p>
     <w:p>
       <w:pPr>
@@ -865,6 +996,28 @@
         </w:rPr>
         <w:t xml:space="preserve"> </w:t>
       </w:r>
+    </w:p>
+    <w:p>
+      <w:pPr>
+        <w:spacing w:after="0" w:line="240" w:lineRule="auto"/>
+        <w:rPr>
+          <w:rFonts w:ascii="Verdana" w:hAnsi="Verdana"/>
+          <w:b/>
+          <w:sz w:val="20"/>
+          <w:szCs w:val="20"/>
+        </w:rPr>
+      </w:pPr>
+    </w:p>
+    <w:p>
+      <w:pPr>
+        <w:spacing w:after="0" w:line="240" w:lineRule="auto"/>
+        <w:rPr>
+          <w:rFonts w:ascii="Verdana" w:hAnsi="Verdana"/>
+          <w:b/>
+          <w:sz w:val="20"/>
+          <w:szCs w:val="20"/>
+        </w:rPr>
+      </w:pPr>
       <w:sdt>
         <w:sdtPr>
           <w:rPr>
@@ -876,85 +1029,31 @@
           <w:placeholder>
             <w:docPart w:val="E5745951B67947CE9881B5D41C7018B4"/>
           </w:placeholder>
-          <w:showingPlcHdr/>
         </w:sdtPr>
         <w:sdtContent>
           <w:r>
             <w:rPr>
-              <w:rStyle w:val="PlaceholderText"/>
               <w:rFonts w:ascii="Verdana" w:hAnsi="Verdana"/>
               <w:sz w:val="20"/>
               <w:szCs w:val="20"/>
             </w:rPr>
-            <w:t>Click here to enter text.</w:t>
+            <w:t xml:space="preserve">The data that will be needed to be collected is a collection of </w:t>
           </w:r>
-        </w:sdtContent>
-      </w:sdt>
-    </w:p>
-    <w:p>
-      <w:pPr>
-        <w:spacing w:after="0" w:line="240" w:lineRule="auto"/>
-        <w:ind w:left="360"/>
-        <w:rPr>
-          <w:rFonts w:ascii="Verdana" w:hAnsi="Verdana"/>
-          <w:i/>
-          <w:sz w:val="20"/>
-          <w:szCs w:val="20"/>
-        </w:rPr>
-      </w:pPr>
-    </w:p>
-    <w:p>
-      <w:pPr>
-        <w:spacing w:after="0" w:line="240" w:lineRule="auto"/>
-        <w:ind w:left="360"/>
-        <w:rPr>
-          <w:rFonts w:ascii="Verdana" w:hAnsi="Verdana"/>
-          <w:i/>
-          <w:sz w:val="20"/>
-          <w:szCs w:val="20"/>
-        </w:rPr>
-      </w:pPr>
-      <w:r>
-        <w:rPr>
-          <w:rFonts w:ascii="Verdana" w:hAnsi="Verdana"/>
-          <w:i/>
-          <w:sz w:val="20"/>
-          <w:szCs w:val="20"/>
-        </w:rPr>
-        <w:t>If an existing data set will be used, describe the data set.</w:t>
-      </w:r>
-      <w:r>
-        <w:rPr>
-          <w:rFonts w:ascii="Verdana" w:hAnsi="Verdana"/>
-          <w:i/>
-          <w:sz w:val="20"/>
-          <w:szCs w:val="20"/>
-        </w:rPr>
-        <w:t xml:space="preserve"> </w:t>
-      </w:r>
-      <w:sdt>
-        <w:sdtPr>
-          <w:rPr>
-            <w:rFonts w:ascii="Verdana" w:hAnsi="Verdana"/>
-            <w:i/>
-            <w:sz w:val="20"/>
-            <w:szCs w:val="20"/>
-          </w:rPr>
-          <w:id w:val="1214007949"/>
-          <w:placeholder>
-            <w:docPart w:val="DF0E86D872DF4AC6849B0684CF99403F"/>
-          </w:placeholder>
-          <w:showingPlcHdr/>
-        </w:sdtPr>
-        <w:sdtContent>
           <w:r>
             <w:rPr>
-              <w:rStyle w:val="PlaceholderText"/>
               <w:rFonts w:ascii="Verdana" w:hAnsi="Verdana"/>
               <w:sz w:val="20"/>
               <w:szCs w:val="20"/>
             </w:rPr>
-            <w:t>Click here to enter text.</w:t>
+            <w:t>email</w:t>
+          </w:r>
+          <w:r>
+            <w:rPr>
+              <w:rFonts w:ascii="Verdana" w:hAnsi="Verdana"/>
+              <w:sz w:val="20"/>
+              <w:szCs w:val="20"/>
+            </w:rPr>
+            <w:t xml:space="preserve"> contents which has been correctly labeled as SPAM or NOT (HAM).</w:t>
           </w:r>
         </w:sdtContent>
       </w:sdt>
@@ -977,8 +1076,12 @@
         <w:ind w:left="360"/>
         <w:rPr>
           <w:rFonts w:ascii="Verdana" w:hAnsi="Verdana"/>
-          <w:sz w:val="20"/>
-          <w:szCs w:val="20"/>
+          <w:b/>
+          <w:bCs/>
+          <w:iCs/>
+          <w:sz w:val="20"/>
+          <w:szCs w:val="20"/>
+          <w:u w:val="single"/>
         </w:rPr>
       </w:pPr>
       <w:r>
@@ -988,8 +1091,500 @@
           <w:sz w:val="20"/>
           <w:szCs w:val="20"/>
         </w:rPr>
+        <w:t>If an existing data set will be used, describe the data set.</w:t>
+      </w:r>
+      <w:r>
+        <w:rPr>
+          <w:rFonts w:ascii="Verdana" w:hAnsi="Verdana"/>
+          <w:i/>
+          <w:sz w:val="20"/>
+          <w:szCs w:val="20"/>
+        </w:rPr>
+        <w:t xml:space="preserve"> </w:t>
+      </w:r>
+      <w:r>
+        <w:rPr>
+          <w:rFonts w:ascii="Verdana" w:hAnsi="Verdana"/>
+          <w:b/>
+          <w:bCs/>
+          <w:iCs/>
+          <w:sz w:val="20"/>
+          <w:szCs w:val="20"/>
+          <w:u w:val="single"/>
+        </w:rPr>
+        <w:t>(Dataset Exists)</w:t>
+      </w:r>
+      <w:r>
+        <w:rPr>
+          <w:rFonts w:ascii="Verdana" w:hAnsi="Verdana"/>
+          <w:b/>
+          <w:bCs/>
+          <w:iCs/>
+          <w:sz w:val="20"/>
+          <w:szCs w:val="20"/>
+          <w:u w:val="single"/>
+        </w:rPr>
+        <w:t>:</w:t>
+      </w:r>
+    </w:p>
+    <w:p>
+      <w:pPr>
+        <w:spacing w:after="0" w:line="240" w:lineRule="auto"/>
+        <w:ind w:left="360"/>
+        <w:rPr>
+          <w:rFonts w:ascii="Verdana" w:hAnsi="Verdana"/>
+          <w:i/>
+          <w:sz w:val="20"/>
+          <w:szCs w:val="20"/>
+        </w:rPr>
+      </w:pPr>
+    </w:p>
+    <w:tbl>
+      <w:tblPr>
+        <w:tblStyle w:val="TableGrid"/>
+        <w:tblW w:w="0" w:type="auto"/>
+        <w:tblInd w:w="360" w:type="dxa"/>
+        <w:tblLook w:val="04A0" w:firstRow="1" w:lastRow="0" w:firstColumn="1" w:lastColumn="0" w:noHBand="0" w:noVBand="1"/>
+      </w:tblPr>
+      <w:tblGrid>
+        <w:gridCol w:w="1108"/>
+        <w:gridCol w:w="1428"/>
+        <w:gridCol w:w="6781"/>
+      </w:tblGrid>
+      <w:tr>
+        <w:tc>
+          <w:tcPr>
+            <w:tcW w:w="1108" w:type="dxa"/>
+          </w:tcPr>
+          <w:p>
+            <w:pPr>
+              <w:spacing w:after="0" w:line="240" w:lineRule="auto"/>
+              <w:rPr>
+                <w:rFonts w:ascii="Verdana" w:hAnsi="Verdana"/>
+                <w:iCs/>
+                <w:sz w:val="20"/>
+                <w:szCs w:val="20"/>
+              </w:rPr>
+            </w:pPr>
+            <w:r>
+              <w:rPr>
+                <w:rFonts w:ascii="Verdana" w:hAnsi="Verdana"/>
+                <w:iCs/>
+                <w:sz w:val="20"/>
+                <w:szCs w:val="20"/>
+              </w:rPr>
+              <w:t>Feature</w:t>
+            </w:r>
+          </w:p>
+        </w:tc>
+        <w:tc>
+          <w:tcPr>
+            <w:tcW w:w="1428" w:type="dxa"/>
+          </w:tcPr>
+          <w:p>
+            <w:pPr>
+              <w:spacing w:after="0" w:line="240" w:lineRule="auto"/>
+              <w:rPr>
+                <w:rFonts w:ascii="Verdana" w:hAnsi="Verdana"/>
+                <w:iCs/>
+                <w:sz w:val="20"/>
+                <w:szCs w:val="20"/>
+              </w:rPr>
+            </w:pPr>
+            <w:r>
+              <w:rPr>
+                <w:rFonts w:ascii="Verdana" w:hAnsi="Verdana"/>
+                <w:iCs/>
+                <w:sz w:val="20"/>
+                <w:szCs w:val="20"/>
+              </w:rPr>
+              <w:t>Datatype</w:t>
+            </w:r>
+          </w:p>
+        </w:tc>
+        <w:tc>
+          <w:tcPr>
+            <w:tcW w:w="6781" w:type="dxa"/>
+          </w:tcPr>
+          <w:p>
+            <w:pPr>
+              <w:spacing w:after="0" w:line="240" w:lineRule="auto"/>
+              <w:rPr>
+                <w:rFonts w:ascii="Verdana" w:hAnsi="Verdana"/>
+                <w:iCs/>
+                <w:sz w:val="20"/>
+                <w:szCs w:val="20"/>
+              </w:rPr>
+            </w:pPr>
+            <w:r>
+              <w:rPr>
+                <w:rFonts w:ascii="Verdana" w:hAnsi="Verdana"/>
+                <w:iCs/>
+                <w:sz w:val="20"/>
+                <w:szCs w:val="20"/>
+              </w:rPr>
+              <w:t>Description</w:t>
+            </w:r>
+          </w:p>
+        </w:tc>
+      </w:tr>
+      <w:tr>
+        <w:tc>
+          <w:tcPr>
+            <w:tcW w:w="1108" w:type="dxa"/>
+          </w:tcPr>
+          <w:p>
+            <w:pPr>
+              <w:spacing w:after="0" w:line="240" w:lineRule="auto"/>
+              <w:rPr>
+                <w:rFonts w:ascii="Verdana" w:hAnsi="Verdana"/>
+                <w:iCs/>
+                <w:sz w:val="20"/>
+                <w:szCs w:val="20"/>
+              </w:rPr>
+            </w:pPr>
+            <w:r>
+              <w:rPr>
+                <w:rFonts w:ascii="Verdana" w:hAnsi="Verdana"/>
+                <w:iCs/>
+                <w:sz w:val="20"/>
+                <w:szCs w:val="20"/>
+              </w:rPr>
+              <w:t>label</w:t>
+            </w:r>
+          </w:p>
+        </w:tc>
+        <w:tc>
+          <w:tcPr>
+            <w:tcW w:w="1428" w:type="dxa"/>
+          </w:tcPr>
+          <w:p>
+            <w:pPr>
+              <w:spacing w:after="0" w:line="240" w:lineRule="auto"/>
+              <w:rPr>
+                <w:rFonts w:ascii="Verdana" w:hAnsi="Verdana"/>
+                <w:iCs/>
+                <w:sz w:val="20"/>
+                <w:szCs w:val="20"/>
+              </w:rPr>
+            </w:pPr>
+            <w:r>
+              <w:rPr>
+                <w:rFonts w:ascii="Verdana" w:hAnsi="Verdana"/>
+                <w:iCs/>
+                <w:sz w:val="20"/>
+                <w:szCs w:val="20"/>
+              </w:rPr>
+              <w:t>Qualitative</w:t>
+            </w:r>
+          </w:p>
+        </w:tc>
+        <w:tc>
+          <w:tcPr>
+            <w:tcW w:w="6781" w:type="dxa"/>
+          </w:tcPr>
+          <w:p>
+            <w:pPr>
+              <w:spacing w:after="0" w:line="240" w:lineRule="auto"/>
+              <w:rPr>
+                <w:rFonts w:ascii="Verdana" w:hAnsi="Verdana"/>
+                <w:iCs/>
+                <w:sz w:val="20"/>
+                <w:szCs w:val="20"/>
+              </w:rPr>
+            </w:pPr>
+            <w:r>
+              <w:rPr>
+                <w:rFonts w:ascii="Verdana" w:hAnsi="Verdana"/>
+                <w:iCs/>
+                <w:sz w:val="20"/>
+                <w:szCs w:val="20"/>
+              </w:rPr>
+              <w:t>This is the feature that is the label of the dataset. It is a Boolean represented as 1 or 0.</w:t>
+            </w:r>
+          </w:p>
+          <w:p>
+            <w:pPr>
+              <w:spacing w:after="0" w:line="240" w:lineRule="auto"/>
+              <w:rPr>
+                <w:rFonts w:ascii="Verdana" w:hAnsi="Verdana"/>
+                <w:iCs/>
+                <w:sz w:val="20"/>
+                <w:szCs w:val="20"/>
+              </w:rPr>
+            </w:pPr>
+          </w:p>
+          <w:p>
+            <w:pPr>
+              <w:spacing w:after="0" w:line="240" w:lineRule="auto"/>
+              <w:rPr>
+                <w:rFonts w:ascii="Verdana" w:hAnsi="Verdana"/>
+                <w:iCs/>
+                <w:sz w:val="20"/>
+                <w:szCs w:val="20"/>
+              </w:rPr>
+            </w:pPr>
+            <w:r>
+              <w:rPr>
+                <w:rFonts w:ascii="Verdana" w:hAnsi="Verdana"/>
+                <w:iCs/>
+                <w:sz w:val="20"/>
+                <w:szCs w:val="20"/>
+              </w:rPr>
+              <w:t>1 represents the associated text is SPAM</w:t>
+            </w:r>
+          </w:p>
+          <w:p>
+            <w:pPr>
+              <w:spacing w:after="0" w:line="240" w:lineRule="auto"/>
+              <w:rPr>
+                <w:rFonts w:ascii="Verdana" w:hAnsi="Verdana"/>
+                <w:iCs/>
+                <w:sz w:val="20"/>
+                <w:szCs w:val="20"/>
+              </w:rPr>
+            </w:pPr>
+            <w:r>
+              <w:rPr>
+                <w:rFonts w:ascii="Verdana" w:hAnsi="Verdana"/>
+                <w:iCs/>
+                <w:sz w:val="20"/>
+                <w:szCs w:val="20"/>
+              </w:rPr>
+              <w:t>0 represents the associated text is HAM (Not SPAM)</w:t>
+            </w:r>
+          </w:p>
+        </w:tc>
+      </w:tr>
+      <w:tr>
+        <w:tc>
+          <w:tcPr>
+            <w:tcW w:w="1108" w:type="dxa"/>
+          </w:tcPr>
+          <w:p>
+            <w:pPr>
+              <w:spacing w:after="0" w:line="240" w:lineRule="auto"/>
+              <w:rPr>
+                <w:rFonts w:ascii="Verdana" w:hAnsi="Verdana"/>
+                <w:iCs/>
+                <w:sz w:val="20"/>
+                <w:szCs w:val="20"/>
+              </w:rPr>
+            </w:pPr>
+            <w:r>
+              <w:rPr>
+                <w:rFonts w:ascii="Verdana" w:hAnsi="Verdana"/>
+                <w:iCs/>
+                <w:sz w:val="20"/>
+                <w:szCs w:val="20"/>
+              </w:rPr>
+              <w:t>text</w:t>
+            </w:r>
+          </w:p>
+        </w:tc>
+        <w:tc>
+          <w:tcPr>
+            <w:tcW w:w="1428" w:type="dxa"/>
+          </w:tcPr>
+          <w:p>
+            <w:pPr>
+              <w:spacing w:after="0" w:line="240" w:lineRule="auto"/>
+              <w:rPr>
+                <w:rFonts w:ascii="Verdana" w:hAnsi="Verdana"/>
+                <w:iCs/>
+                <w:sz w:val="20"/>
+                <w:szCs w:val="20"/>
+              </w:rPr>
+            </w:pPr>
+            <w:r>
+              <w:rPr>
+                <w:rFonts w:ascii="Verdana" w:hAnsi="Verdana"/>
+                <w:iCs/>
+                <w:sz w:val="20"/>
+                <w:szCs w:val="20"/>
+              </w:rPr>
+              <w:t>Qualitative</w:t>
+            </w:r>
+          </w:p>
+        </w:tc>
+        <w:tc>
+          <w:tcPr>
+            <w:tcW w:w="6781" w:type="dxa"/>
+          </w:tcPr>
+          <w:p>
+            <w:pPr>
+              <w:spacing w:after="0" w:line="240" w:lineRule="auto"/>
+              <w:rPr>
+                <w:rFonts w:ascii="Verdana" w:hAnsi="Verdana"/>
+                <w:iCs/>
+                <w:sz w:val="20"/>
+                <w:szCs w:val="20"/>
+              </w:rPr>
+            </w:pPr>
+            <w:r>
+              <w:rPr>
+                <w:rFonts w:ascii="Verdana" w:hAnsi="Verdana"/>
+                <w:iCs/>
+                <w:sz w:val="20"/>
+                <w:szCs w:val="20"/>
+              </w:rPr>
+              <w:t>This is just text content. In the case of this dataset the contents are an Email. This is the data that will be used to train and is pre-labeled for the Machine Learning model.</w:t>
+            </w:r>
+          </w:p>
+        </w:tc>
+      </w:tr>
+    </w:tbl>
+    <w:p>
+      <w:pPr>
+        <w:spacing w:after="0" w:line="240" w:lineRule="auto"/>
+        <w:ind w:left="360"/>
+        <w:rPr>
+          <w:rFonts w:ascii="Verdana" w:hAnsi="Verdana"/>
+          <w:iCs/>
+          <w:sz w:val="20"/>
+          <w:szCs w:val="20"/>
+        </w:rPr>
+      </w:pPr>
+    </w:p>
+    <w:p>
+      <w:pPr>
+        <w:tabs>
+          <w:tab w:val="left" w:pos="3825"/>
+        </w:tabs>
+        <w:spacing w:after="0" w:line="240" w:lineRule="auto"/>
+        <w:ind w:left="360"/>
+        <w:rPr>
+          <w:rFonts w:ascii="Verdana" w:hAnsi="Verdana"/>
+          <w:i/>
+          <w:sz w:val="20"/>
+          <w:szCs w:val="20"/>
+        </w:rPr>
+      </w:pPr>
+      <w:r>
+        <w:rPr>
+          <w:rFonts w:ascii="Verdana" w:hAnsi="Verdana"/>
+          <w:i/>
+          <w:sz w:val="20"/>
+          <w:szCs w:val="20"/>
+        </w:rPr>
+        <w:t xml:space="preserve"> </w:t>
+      </w:r>
+      <w:r>
+        <w:rPr>
+          <w:rFonts w:ascii="Verdana" w:hAnsi="Verdana"/>
+          <w:b/>
+          <w:bCs/>
+          <w:i/>
+          <w:sz w:val="20"/>
+          <w:szCs w:val="20"/>
+        </w:rPr>
+        <w:t>Notes:</w:t>
+      </w:r>
+      <w:r>
+        <w:rPr>
+          <w:rFonts w:ascii="Verdana" w:hAnsi="Verdana"/>
+          <w:i/>
+          <w:sz w:val="20"/>
+          <w:szCs w:val="20"/>
+        </w:rPr>
+        <w:t xml:space="preserve"> Within the code these will be renamed. label -&gt; </w:t>
+      </w:r>
+      <w:proofErr w:type="spellStart"/>
+      <w:r>
+        <w:rPr>
+          <w:rFonts w:ascii="Verdana" w:hAnsi="Verdana"/>
+          <w:i/>
+          <w:sz w:val="20"/>
+          <w:szCs w:val="20"/>
+        </w:rPr>
+        <w:t>IsSpam</w:t>
+      </w:r>
+      <w:proofErr w:type="spellEnd"/>
+      <w:r>
+        <w:rPr>
+          <w:rFonts w:ascii="Verdana" w:hAnsi="Verdana"/>
+          <w:i/>
+          <w:sz w:val="20"/>
+          <w:szCs w:val="20"/>
+        </w:rPr>
+        <w:t xml:space="preserve"> and text -&gt; </w:t>
+      </w:r>
+      <w:proofErr w:type="spellStart"/>
+      <w:r>
+        <w:rPr>
+          <w:rFonts w:ascii="Verdana" w:hAnsi="Verdana"/>
+          <w:i/>
+          <w:sz w:val="20"/>
+          <w:szCs w:val="20"/>
+        </w:rPr>
+        <w:t>EmailContent</w:t>
+      </w:r>
+      <w:proofErr w:type="spellEnd"/>
+      <w:r>
+        <w:rPr>
+          <w:rFonts w:ascii="Verdana" w:hAnsi="Verdana"/>
+          <w:i/>
+          <w:sz w:val="20"/>
+          <w:szCs w:val="20"/>
+        </w:rPr>
+        <w:t xml:space="preserve"> for readability.</w:t>
+      </w:r>
+    </w:p>
+    <w:p>
+      <w:pPr>
+        <w:spacing w:after="0" w:line="240" w:lineRule="auto"/>
+        <w:ind w:left="360"/>
+        <w:rPr>
+          <w:rFonts w:ascii="Verdana" w:hAnsi="Verdana"/>
+          <w:i/>
+          <w:sz w:val="20"/>
+          <w:szCs w:val="20"/>
+        </w:rPr>
+      </w:pPr>
+    </w:p>
+    <w:p>
+      <w:pPr>
+        <w:spacing w:after="0" w:line="240" w:lineRule="auto"/>
+        <w:ind w:left="360"/>
+        <w:rPr>
+          <w:rFonts w:ascii="Verdana" w:hAnsi="Verdana"/>
+          <w:i/>
+          <w:sz w:val="20"/>
+          <w:szCs w:val="20"/>
+        </w:rPr>
+      </w:pPr>
+      <w:r>
+        <w:rPr>
+          <w:rFonts w:ascii="Verdana" w:hAnsi="Verdana"/>
+          <w:i/>
+          <w:sz w:val="20"/>
+          <w:szCs w:val="20"/>
+        </w:rPr>
         <w:t>Explain who owns the data and why you are allowed to use this data for your capstone project.</w:t>
       </w:r>
+    </w:p>
+    <w:p>
+      <w:pPr>
+        <w:spacing w:after="0" w:line="240" w:lineRule="auto"/>
+        <w:ind w:left="360"/>
+        <w:rPr>
+          <w:rFonts w:ascii="Verdana" w:hAnsi="Verdana"/>
+          <w:i/>
+          <w:sz w:val="20"/>
+          <w:szCs w:val="20"/>
+        </w:rPr>
+      </w:pPr>
+    </w:p>
+    <w:p>
+      <w:pPr>
+        <w:spacing w:after="0" w:line="240" w:lineRule="auto"/>
+        <w:ind w:left="360"/>
+        <w:rPr>
+          <w:rFonts w:ascii="Verdana" w:hAnsi="Verdana"/>
+          <w:sz w:val="20"/>
+          <w:szCs w:val="20"/>
+        </w:rPr>
+      </w:pPr>
       <w:r>
         <w:rPr>
           <w:rFonts w:ascii="Verdana" w:hAnsi="Verdana"/>
@@ -998,31 +1593,35 @@
         </w:rPr>
         <w:t xml:space="preserve"> </w:t>
       </w:r>
-      <w:sdt>
-        <w:sdtPr>
+      <w:r>
+        <w:rPr>
+          <w:rFonts w:ascii="Verdana" w:hAnsi="Verdana"/>
+          <w:b/>
+          <w:bCs/>
+          <w:sz w:val="20"/>
+          <w:szCs w:val="20"/>
+        </w:rPr>
+        <w:t>Dataset Hosting:</w:t>
+      </w:r>
+      <w:r>
+        <w:rPr>
+          <w:rFonts w:ascii="Verdana" w:hAnsi="Verdana"/>
+          <w:sz w:val="20"/>
+          <w:szCs w:val="20"/>
+        </w:rPr>
+        <w:t xml:space="preserve"> </w:t>
+      </w:r>
+      <w:hyperlink r:id="rId12" w:history="1">
+        <w:r>
           <w:rPr>
+            <w:rStyle w:val="Hyperlink"/>
             <w:rFonts w:ascii="Verdana" w:hAnsi="Verdana"/>
             <w:sz w:val="20"/>
             <w:szCs w:val="20"/>
           </w:rPr>
-          <w:id w:val="-1870677806"/>
-          <w:placeholder>
-            <w:docPart w:val="3C1DC677506643058682475018835F44"/>
-          </w:placeholder>
-          <w:showingPlcHdr/>
-        </w:sdtPr>
-        <w:sdtContent>
-          <w:r>
-            <w:rPr>
-              <w:rStyle w:val="PlaceholderText"/>
-              <w:rFonts w:ascii="Verdana" w:hAnsi="Verdana"/>
-              <w:sz w:val="20"/>
-              <w:szCs w:val="20"/>
-            </w:rPr>
-            <w:t>Click here to enter text.</w:t>
-          </w:r>
-        </w:sdtContent>
-      </w:sdt>
+          <w:t>www.kaggle.com</w:t>
+        </w:r>
+      </w:hyperlink>
     </w:p>
     <w:p>
       <w:pPr>
@@ -1030,11 +1629,62 @@
         <w:ind w:left="360"/>
         <w:rPr>
           <w:rFonts w:ascii="Verdana" w:hAnsi="Verdana"/>
+          <w:sz w:val="20"/>
+          <w:szCs w:val="20"/>
+        </w:rPr>
+      </w:pPr>
+      <w:r>
+        <w:rPr>
+          <w:rFonts w:ascii="Verdana" w:hAnsi="Verdana"/>
+          <w:sz w:val="20"/>
+          <w:szCs w:val="20"/>
+        </w:rPr>
+        <w:t xml:space="preserve"> </w:t>
+      </w:r>
+      <w:r>
+        <w:rPr>
+          <w:rFonts w:ascii="Verdana" w:hAnsi="Verdana"/>
+          <w:b/>
+          <w:bCs/>
+          <w:sz w:val="20"/>
+          <w:szCs w:val="20"/>
+        </w:rPr>
+        <w:t>Dataset Name:</w:t>
+      </w:r>
+      <w:r>
+        <w:rPr>
+          <w:rFonts w:ascii="Verdana" w:hAnsi="Verdana"/>
+          <w:sz w:val="20"/>
+          <w:szCs w:val="20"/>
+        </w:rPr>
+        <w:t xml:space="preserve"> </w:t>
+      </w:r>
+      <w:r>
+        <w:rPr>
+          <w:rFonts w:ascii="Verdana" w:hAnsi="Verdana"/>
+          <w:sz w:val="20"/>
+          <w:szCs w:val="20"/>
+        </w:rPr>
+        <w:t>‘</w:t>
+      </w:r>
+      <w:r>
+        <w:rPr>
+          <w:rFonts w:ascii="Verdana" w:hAnsi="Verdana"/>
           <w:i/>
-          <w:sz w:val="20"/>
-          <w:szCs w:val="20"/>
-        </w:rPr>
-      </w:pPr>
+          <w:iCs/>
+          <w:sz w:val="20"/>
+          <w:szCs w:val="20"/>
+        </w:rPr>
+        <w:t>Spam Email Classification Dataset</w:t>
+      </w:r>
+      <w:r>
+        <w:rPr>
+          <w:rFonts w:ascii="Verdana" w:hAnsi="Verdana"/>
+          <w:sz w:val="20"/>
+          <w:szCs w:val="20"/>
+        </w:rPr>
+        <w:t>’.</w:t>
+      </w:r>
     </w:p>
     <w:p>
       <w:pPr>
@@ -1042,18 +1692,106 @@
         <w:ind w:left="360"/>
         <w:rPr>
           <w:rFonts w:ascii="Verdana" w:hAnsi="Verdana"/>
+          <w:sz w:val="20"/>
+          <w:szCs w:val="20"/>
+        </w:rPr>
+      </w:pPr>
+      <w:r>
+        <w:rPr>
+          <w:rFonts w:ascii="Verdana" w:hAnsi="Verdana"/>
+          <w:sz w:val="20"/>
+          <w:szCs w:val="20"/>
+        </w:rPr>
+        <w:t xml:space="preserve"> </w:t>
+      </w:r>
+      <w:r>
+        <w:rPr>
+          <w:rFonts w:ascii="Verdana" w:hAnsi="Verdana"/>
+          <w:b/>
+          <w:bCs/>
+          <w:sz w:val="20"/>
+          <w:szCs w:val="20"/>
+        </w:rPr>
+        <w:t>Created by:</w:t>
+      </w:r>
+      <w:r>
+        <w:rPr>
+          <w:rFonts w:ascii="Verdana" w:hAnsi="Verdana"/>
+          <w:sz w:val="20"/>
+          <w:szCs w:val="20"/>
+        </w:rPr>
+        <w:t xml:space="preserve"> Puru Singhvi</w:t>
+      </w:r>
+      <w:r>
+        <w:rPr>
+          <w:rFonts w:ascii="Verdana" w:hAnsi="Verdana"/>
+          <w:sz w:val="20"/>
+          <w:szCs w:val="20"/>
+        </w:rPr>
+        <w:br/>
+        <w:t xml:space="preserve"> </w:t>
+      </w:r>
+      <w:r>
+        <w:rPr>
+          <w:rFonts w:ascii="Verdana" w:hAnsi="Verdana"/>
+          <w:b/>
+          <w:bCs/>
+          <w:sz w:val="20"/>
+          <w:szCs w:val="20"/>
+        </w:rPr>
+        <w:t>Dataset License:</w:t>
+      </w:r>
+      <w:r>
+        <w:rPr>
+          <w:rFonts w:ascii="Verdana" w:hAnsi="Verdana"/>
+          <w:sz w:val="20"/>
+          <w:szCs w:val="20"/>
+        </w:rPr>
+        <w:t xml:space="preserve"> </w:t>
+      </w:r>
+      <w:hyperlink r:id="rId13" w:history="1">
+        <w:r>
+          <w:rPr>
+            <w:rStyle w:val="Hyperlink"/>
+            <w:rFonts w:ascii="Verdana" w:hAnsi="Verdana"/>
+            <w:sz w:val="20"/>
+            <w:szCs w:val="20"/>
+          </w:rPr>
+          <w:t>MIT</w:t>
+        </w:r>
+      </w:hyperlink>
+    </w:p>
+    <w:p>
+      <w:pPr>
+        <w:spacing w:after="0" w:line="240" w:lineRule="auto"/>
+        <w:ind w:left="360"/>
+        <w:rPr>
+          <w:rFonts w:ascii="Verdana" w:hAnsi="Verdana"/>
           <w:i/>
           <w:sz w:val="20"/>
           <w:szCs w:val="20"/>
         </w:rPr>
       </w:pPr>
-      <w:r>
+    </w:p>
+    <w:p>
+      <w:pPr>
+        <w:spacing w:after="0" w:line="240" w:lineRule="auto"/>
+        <w:ind w:left="360"/>
         <w:rPr>
           <w:rFonts w:ascii="Verdana" w:hAnsi="Verdana"/>
           <w:i/>
           <w:sz w:val="20"/>
           <w:szCs w:val="20"/>
         </w:rPr>
+      </w:pPr>
+      <w:r>
+        <w:rPr>
+          <w:rFonts w:ascii="Verdana" w:hAnsi="Verdana"/>
+          <w:i/>
+          <w:sz w:val="20"/>
+          <w:szCs w:val="20"/>
+        </w:rPr>
+        <w:lastRenderedPageBreak/>
         <w:t>Note: If you are using restricted information, please have the Third-Party Authorization Form signed by an authorized agent on behalf of the data owner. The data owner’s legal name is required on the form.</w:t>
       </w:r>
     </w:p>
@@ -1070,9 +1808,10 @@
     </w:p>
     <w:p>
       <w:pPr>
-        <w:spacing w:after="0" w:line="240" w:lineRule="auto"/>
-        <w:rPr>
-          <w:rFonts w:ascii="Verdana" w:eastAsia="Times New Roman" w:hAnsi="Verdana" w:cs="Times New Roman"/>
+        <w:spacing w:after="0"/>
+        <w:rPr>
+          <w:rFonts w:ascii="Verdana" w:hAnsi="Verdana"/>
+          <w:bCs/>
           <w:sz w:val="20"/>
           <w:szCs w:val="20"/>
         </w:rPr>
@@ -1104,6 +1843,132 @@
         </w:rPr>
         <w:t xml:space="preserve"> </w:t>
       </w:r>
+      <w:r>
+        <w:rPr>
+          <w:rFonts w:ascii="Verdana" w:hAnsi="Verdana"/>
+          <w:b/>
+          <w:sz w:val="20"/>
+          <w:szCs w:val="20"/>
+        </w:rPr>
+        <w:br/>
+      </w:r>
+      <w:r>
+        <w:rPr>
+          <w:rFonts w:ascii="Verdana" w:hAnsi="Verdana"/>
+          <w:b/>
+          <w:sz w:val="20"/>
+          <w:szCs w:val="20"/>
+        </w:rPr>
+        <w:br/>
+      </w:r>
+      <w:r>
+        <w:rPr>
+          <w:rFonts w:ascii="Verdana" w:hAnsi="Verdana"/>
+          <w:bCs/>
+          <w:sz w:val="20"/>
+          <w:szCs w:val="20"/>
+        </w:rPr>
+        <w:t xml:space="preserve">The dataset required for this project is a pre-labeled set of training data, readily available for download. It can be accessed as a </w:t>
+      </w:r>
+      <w:r>
+        <w:rPr>
+          <w:rFonts w:ascii="Verdana" w:hAnsi="Verdana"/>
+          <w:b/>
+          <w:bCs/>
+          <w:sz w:val="20"/>
+          <w:szCs w:val="20"/>
+        </w:rPr>
+        <w:t>.csv</w:t>
+      </w:r>
+      <w:r>
+        <w:rPr>
+          <w:rFonts w:ascii="Verdana" w:hAnsi="Verdana"/>
+          <w:bCs/>
+          <w:sz w:val="20"/>
+          <w:szCs w:val="20"/>
+        </w:rPr>
+        <w:t xml:space="preserve"> file from Kaggle at </w:t>
+      </w:r>
+      <w:hyperlink r:id="rId14" w:tgtFrame="_new" w:history="1">
+        <w:r>
+          <w:rPr>
+            <w:rStyle w:val="Hyperlink"/>
+            <w:rFonts w:ascii="Verdana" w:hAnsi="Verdana"/>
+            <w:bCs/>
+            <w:sz w:val="20"/>
+            <w:szCs w:val="20"/>
+          </w:rPr>
+          <w:t>[https://www.kaggle.com/datasets/purusinghvi/email-spam-classification-dataset]</w:t>
+        </w:r>
+      </w:hyperlink>
+      <w:r>
+        <w:rPr>
+          <w:rFonts w:ascii="Verdana" w:hAnsi="Verdana"/>
+          <w:bCs/>
+          <w:sz w:val="20"/>
+          <w:szCs w:val="20"/>
+        </w:rPr>
+        <w:t>.</w:t>
+      </w:r>
+      <w:r>
+        <w:rPr>
+          <w:rFonts w:ascii="Verdana" w:hAnsi="Verdana"/>
+          <w:bCs/>
+          <w:sz w:val="20"/>
+          <w:szCs w:val="20"/>
+        </w:rPr>
+        <w:br/>
+      </w:r>
+    </w:p>
+    <w:p>
+      <w:pPr>
+        <w:spacing w:after="0" w:line="240" w:lineRule="auto"/>
+        <w:rPr>
+          <w:rFonts w:ascii="Verdana" w:hAnsi="Verdana"/>
+          <w:bCs/>
+          <w:sz w:val="20"/>
+          <w:szCs w:val="20"/>
+        </w:rPr>
+      </w:pPr>
+      <w:r>
+        <w:rPr>
+          <w:rFonts w:ascii="Verdana" w:hAnsi="Verdana"/>
+          <w:bCs/>
+          <w:sz w:val="20"/>
+          <w:szCs w:val="20"/>
+        </w:rPr>
+        <w:t xml:space="preserve">However, there are additional considerations regarding data management due to GitHub's file size constraints. Specifically, GitHub imposes a limit of 100MB per file, while the dataset in question is 133MB. To address this, the original dataset has been divided into two separate </w:t>
+      </w:r>
+      <w:r>
+        <w:rPr>
+          <w:rFonts w:ascii="Verdana" w:hAnsi="Verdana"/>
+          <w:b/>
+          <w:bCs/>
+          <w:sz w:val="20"/>
+          <w:szCs w:val="20"/>
+        </w:rPr>
+        <w:t>.csv</w:t>
+      </w:r>
+      <w:r>
+        <w:rPr>
+          <w:rFonts w:ascii="Verdana" w:hAnsi="Verdana"/>
+          <w:bCs/>
+          <w:sz w:val="20"/>
+          <w:szCs w:val="20"/>
+        </w:rPr>
+        <w:t xml:space="preserve"> files. These files are stored in a private repository associated with my academic coursework. In the Jupyter Notebook environment, these two files will be merged back into a single dataset for analysis and model training. This approach is a practical solution to the repository's file size limitations and does not reflect any inherent constraints of the data itself.</w:t>
+      </w:r>
+    </w:p>
+    <w:p>
+      <w:pPr>
+        <w:spacing w:after="0" w:line="240" w:lineRule="auto"/>
+        <w:rPr>
+          <w:rFonts w:ascii="Verdana" w:hAnsi="Verdana"/>
+          <w:bCs/>
+          <w:sz w:val="20"/>
+          <w:szCs w:val="20"/>
+        </w:rPr>
+      </w:pPr>
     </w:p>
     <w:p>
       <w:pPr>
@@ -1882,8 +2747,8 @@
       </w:pPr>
     </w:p>
     <w:sectPr>
-      <w:headerReference w:type="default" r:id="rId12"/>
-      <w:footerReference w:type="default" r:id="rId13"/>
+      <w:headerReference w:type="default" r:id="rId15"/>
+      <w:footerReference w:type="default" r:id="rId16"/>
       <w:pgSz w:w="12240" w:h="15840"/>
       <w:pgMar w:top="288" w:right="432" w:bottom="288" w:left="432" w:header="720" w:footer="720" w:gutter="0"/>
       <w:cols w:space="720"/>
@@ -2182,6 +3047,119 @@
     </w:lvl>
   </w:abstractNum>
   <w:abstractNum w:abstractNumId="1" w15:restartNumberingAfterBreak="0">
+    <w:nsid w:val="1E4E3E35"/>
+    <w:multiLevelType w:val="multilevel"/>
+    <w:tmpl w:val="894825A6"/>
+    <w:lvl w:ilvl="0">
+      <w:start w:val="1"/>
+      <w:numFmt w:val="decimal"/>
+      <w:lvlText w:val="%1."/>
+      <w:lvlJc w:val="left"/>
+      <w:pPr>
+        <w:tabs>
+          <w:tab w:val="num" w:pos="720"/>
+        </w:tabs>
+        <w:ind w:left="720" w:hanging="360"/>
+      </w:pPr>
+    </w:lvl>
+    <w:lvl w:ilvl="1" w:tentative="1">
+      <w:start w:val="1"/>
+      <w:numFmt w:val="decimal"/>
+      <w:lvlText w:val="%2."/>
+      <w:lvlJc w:val="left"/>
+      <w:pPr>
+        <w:tabs>
+          <w:tab w:val="num" w:pos="1440"/>
+        </w:tabs>
+        <w:ind w:left="1440" w:hanging="360"/>
+      </w:pPr>
+    </w:lvl>
+    <w:lvl w:ilvl="2" w:tentative="1">
+      <w:start w:val="1"/>
+      <w:numFmt w:val="decimal"/>
+      <w:lvlText w:val="%3."/>
+      <w:lvlJc w:val="left"/>
+      <w:pPr>
+        <w:tabs>
+          <w:tab w:val="num" w:pos="2160"/>
+        </w:tabs>
+        <w:ind w:left="2160" w:hanging="360"/>
+      </w:pPr>
+    </w:lvl>
+    <w:lvl w:ilvl="3" w:tentative="1">
+      <w:start w:val="1"/>
+      <w:numFmt w:val="decimal"/>
+      <w:lvlText w:val="%4."/>
+      <w:lvlJc w:val="left"/>
+      <w:pPr>
+        <w:tabs>
+          <w:tab w:val="num" w:pos="2880"/>
+        </w:tabs>
+        <w:ind w:left="2880" w:hanging="360"/>
+      </w:pPr>
+    </w:lvl>
+    <w:lvl w:ilvl="4" w:tentative="1">
+      <w:start w:val="1"/>
+      <w:numFmt w:val="decimal"/>
+      <w:lvlText w:val="%5."/>
+      <w:lvlJc w:val="left"/>
+      <w:pPr>
+        <w:tabs>
+          <w:tab w:val="num" w:pos="3600"/>
+        </w:tabs>
+        <w:ind w:left="3600" w:hanging="360"/>
+      </w:pPr>
+    </w:lvl>
+    <w:lvl w:ilvl="5" w:tentative="1">
+      <w:start w:val="1"/>
+      <w:numFmt w:val="decimal"/>
+      <w:lvlText w:val="%6."/>
+      <w:lvlJc w:val="left"/>
+      <w:pPr>
+        <w:tabs>
+          <w:tab w:val="num" w:pos="4320"/>
+        </w:tabs>
+        <w:ind w:left="4320" w:hanging="360"/>
+      </w:pPr>
+    </w:lvl>
+    <w:lvl w:ilvl="6" w:tentative="1">
+      <w:start w:val="1"/>
+      <w:numFmt w:val="decimal"/>
+      <w:lvlText w:val="%7."/>
+      <w:lvlJc w:val="left"/>
+      <w:pPr>
+        <w:tabs>
+          <w:tab w:val="num" w:pos="5040"/>
+        </w:tabs>
+        <w:ind w:left="5040" w:hanging="360"/>
+      </w:pPr>
+    </w:lvl>
+    <w:lvl w:ilvl="7" w:tentative="1">
+      <w:start w:val="1"/>
+      <w:numFmt w:val="decimal"/>
+      <w:lvlText w:val="%8."/>
+      <w:lvlJc w:val="left"/>
+      <w:pPr>
+        <w:tabs>
+          <w:tab w:val="num" w:pos="5760"/>
+        </w:tabs>
+        <w:ind w:left="5760" w:hanging="360"/>
+      </w:pPr>
+    </w:lvl>
+    <w:lvl w:ilvl="8" w:tentative="1">
+      <w:start w:val="1"/>
+      <w:numFmt w:val="decimal"/>
+      <w:lvlText w:val="%9."/>
+      <w:lvlJc w:val="left"/>
+      <w:pPr>
+        <w:tabs>
+          <w:tab w:val="num" w:pos="6480"/>
+        </w:tabs>
+        <w:ind w:left="6480" w:hanging="360"/>
+      </w:pPr>
+    </w:lvl>
+  </w:abstractNum>
+  <w:abstractNum w:abstractNumId="2" w15:restartNumberingAfterBreak="0">
     <w:nsid w:val="6D4A6DD9"/>
     <w:multiLevelType w:val="hybridMultilevel"/>
     <w:tmpl w:val="FAF88114"/>
@@ -2294,7 +3272,7 @@
       </w:rPr>
     </w:lvl>
   </w:abstractNum>
-  <w:abstractNum w:abstractNumId="2" w15:restartNumberingAfterBreak="0">
+  <w:abstractNum w:abstractNumId="3" w15:restartNumberingAfterBreak="0">
     <w:nsid w:val="731F3F37"/>
     <w:multiLevelType w:val="hybridMultilevel"/>
     <w:tmpl w:val="AC0E03D4"/>
@@ -2388,9 +3366,12 @@
     <w:abstractNumId w:val="0"/>
   </w:num>
   <w:num w:numId="2" w16cid:durableId="1474444742">
+    <w:abstractNumId w:val="3"/>
+  </w:num>
+  <w:num w:numId="3" w16cid:durableId="1732607680">
     <w:abstractNumId w:val="2"/>
   </w:num>
-  <w:num w:numId="3" w16cid:durableId="1732607680">
+  <w:num w:numId="4" w16cid:durableId="1791506485">
     <w:abstractNumId w:val="1"/>
   </w:num>
 </w:numbering>
@@ -3006,6 +3987,25 @@
       <w:szCs w:val="56"/>
     </w:rPr>
   </w:style>
+  <w:style w:type="table" w:styleId="TableGrid">
+    <w:name w:val="Table Grid"/>
+    <w:basedOn w:val="TableNormal"/>
+    <w:uiPriority w:val="39"/>
+    <w:rsid w:val="00557169"/>
+    <w:pPr>
+      <w:spacing w:after="0" w:line="240" w:lineRule="auto"/>
+    </w:pPr>
+    <w:tblPr>
+      <w:tblBorders>
+        <w:top w:val="single" w:sz="4" w:space="0" w:color="auto"/>
+        <w:left w:val="single" w:sz="4" w:space="0" w:color="auto"/>
+        <w:bottom w:val="single" w:sz="4" w:space="0" w:color="auto"/>
+        <w:right w:val="single" w:sz="4" w:space="0" w:color="auto"/>
+        <w:insideH w:val="single" w:sz="4" w:space="0" w:color="auto"/>
+        <w:insideV w:val="single" w:sz="4" w:space="0" w:color="auto"/>
+      </w:tblBorders>
+    </w:tblPr>
+  </w:style>
 </w:styles>
 </file>
 
@@ -3281,35 +4281,6 @@
     </w:docPart>
     <w:docPart>
       <w:docPartPr>
-        <w:name w:val="ABBC2778A02E43AFBC10C7DCDF0AEEE2"/>
-        <w:category>
-          <w:name w:val="General"/>
-          <w:gallery w:val="placeholder"/>
-        </w:category>
-        <w:types>
-          <w:type w:val="bbPlcHdr"/>
-        </w:types>
-        <w:behaviors>
-          <w:behavior w:val="content"/>
-        </w:behaviors>
-        <w:guid w:val="{E04C7CCE-C1BA-4AF8-9B7B-AB0103F3F042}"/>
-      </w:docPartPr>
-      <w:docPartBody>
-        <w:p>
-          <w:pPr>
-            <w:pStyle w:val="ABBC2778A02E43AFBC10C7DCDF0AEEE2"/>
-          </w:pPr>
-          <w:r>
-            <w:rPr>
-              <w:rStyle w:val="PlaceholderText"/>
-            </w:rPr>
-            <w:t>Click here to enter text.</w:t>
-          </w:r>
-        </w:p>
-      </w:docPartBody>
-    </w:docPart>
-    <w:docPart>
-      <w:docPartPr>
         <w:name w:val="E5745951B67947CE9881B5D41C7018B4"/>
         <w:category>
           <w:name w:val="General"/>
@@ -3327,64 +4298,6 @@
         <w:p>
           <w:pPr>
             <w:pStyle w:val="E5745951B67947CE9881B5D41C7018B4"/>
-          </w:pPr>
-          <w:r>
-            <w:rPr>
-              <w:rStyle w:val="PlaceholderText"/>
-            </w:rPr>
-            <w:t>Click here to enter text.</w:t>
-          </w:r>
-        </w:p>
-      </w:docPartBody>
-    </w:docPart>
-    <w:docPart>
-      <w:docPartPr>
-        <w:name w:val="DF0E86D872DF4AC6849B0684CF99403F"/>
-        <w:category>
-          <w:name w:val="General"/>
-          <w:gallery w:val="placeholder"/>
-        </w:category>
-        <w:types>
-          <w:type w:val="bbPlcHdr"/>
-        </w:types>
-        <w:behaviors>
-          <w:behavior w:val="content"/>
-        </w:behaviors>
-        <w:guid w:val="{F7A0D0D2-001A-409E-A402-2B894525C533}"/>
-      </w:docPartPr>
-      <w:docPartBody>
-        <w:p>
-          <w:pPr>
-            <w:pStyle w:val="DF0E86D872DF4AC6849B0684CF99403F"/>
-          </w:pPr>
-          <w:r>
-            <w:rPr>
-              <w:rStyle w:val="PlaceholderText"/>
-            </w:rPr>
-            <w:t>Click here to enter text.</w:t>
-          </w:r>
-        </w:p>
-      </w:docPartBody>
-    </w:docPart>
-    <w:docPart>
-      <w:docPartPr>
-        <w:name w:val="3C1DC677506643058682475018835F44"/>
-        <w:category>
-          <w:name w:val="General"/>
-          <w:gallery w:val="placeholder"/>
-        </w:category>
-        <w:types>
-          <w:type w:val="bbPlcHdr"/>
-        </w:types>
-        <w:behaviors>
-          <w:behavior w:val="content"/>
-        </w:behaviors>
-        <w:guid w:val="{312D1B2D-D4C6-49DC-ABD8-8A9C563B1713}"/>
-      </w:docPartPr>
-      <w:docPartBody>
-        <w:p>
-          <w:pPr>
-            <w:pStyle w:val="3C1DC677506643058682475018835F44"/>
           </w:pPr>
           <w:r>
             <w:rPr>
@@ -3487,14 +4400,15 @@
     <w:rsid w:val="000964F3"/>
     <w:rsid w:val="0010479F"/>
     <w:rsid w:val="00255931"/>
+    <w:rsid w:val="00364CF4"/>
     <w:rsid w:val="003B6597"/>
     <w:rsid w:val="00463AF9"/>
     <w:rsid w:val="00532B5E"/>
+    <w:rsid w:val="005B027A"/>
     <w:rsid w:val="007A1C6D"/>
     <w:rsid w:val="0087660B"/>
     <w:rsid w:val="008B7825"/>
     <w:rsid w:val="00937A79"/>
-    <w:rsid w:val="00AB549D"/>
     <w:rsid w:val="00B23326"/>
     <w:rsid w:val="00BD6C1D"/>
     <w:rsid w:val="00E029A8"/>
@@ -3951,7 +4865,7 @@
     <w:basedOn w:val="DefaultParagraphFont"/>
     <w:uiPriority w:val="99"/>
     <w:semiHidden/>
-    <w:rsid w:val="0010479F"/>
+    <w:rsid w:val="005B027A"/>
     <w:rPr>
       <w:color w:val="808080"/>
     </w:rPr>
@@ -4028,6 +4942,30 @@
   <w:style w:type="paragraph" w:customStyle="1" w:styleId="3C1DC677506643058682475018835F44">
     <w:name w:val="3C1DC677506643058682475018835F44"/>
     <w:rsid w:val="0010479F"/>
+  </w:style>
+  <w:style w:type="paragraph" w:customStyle="1" w:styleId="862960B84AE9448FBA8F2F991D569A71">
+    <w:name w:val="862960B84AE9448FBA8F2F991D569A71"/>
+    <w:rsid w:val="005B027A"/>
+    <w:rPr>
+      <w:kern w:val="2"/>
+      <w14:ligatures w14:val="standardContextual"/>
+    </w:rPr>
+  </w:style>
+  <w:style w:type="paragraph" w:customStyle="1" w:styleId="FC21A627F680428BBB6F69B51A516D9F">
+    <w:name w:val="FC21A627F680428BBB6F69B51A516D9F"/>
+    <w:rsid w:val="005B027A"/>
+    <w:rPr>
+      <w:kern w:val="2"/>
+      <w14:ligatures w14:val="standardContextual"/>
+    </w:rPr>
+  </w:style>
+  <w:style w:type="paragraph" w:customStyle="1" w:styleId="EAC3E863006D478098D37CC4603C49EA">
+    <w:name w:val="EAC3E863006D478098D37CC4603C49EA"/>
+    <w:rsid w:val="005B027A"/>
+    <w:rPr>
+      <w:kern w:val="2"/>
+      <w14:ligatures w14:val="standardContextual"/>
+    </w:rPr>
   </w:style>
 </w:styles>
 </file>

</xml_diff>

<commit_message>
Checkpoint as I move forward.
</commit_message>
<xml_diff>
--- a/Classes/D214 - Data Analytics Graduate Capstone/Forms/MSDA Capstone Topic Approval Form (Filled).docx
+++ b/Classes/D214 - Data Analytics Graduate Capstone/Forms/MSDA Capstone Topic Approval Form (Filled).docx
@@ -1280,19 +1280,8 @@
                 <w:sz w:val="20"/>
                 <w:szCs w:val="20"/>
               </w:rPr>
-              <w:t xml:space="preserve">1 represents the associated text is </w:t>
+              <w:t>1 represents the associated text is SPAM</w:t>
             </w:r>
-            <w:proofErr w:type="gramStart"/>
-            <w:r>
-              <w:rPr>
-                <w:rFonts w:ascii="Verdana" w:hAnsi="Verdana"/>
-                <w:iCs/>
-                <w:sz w:val="20"/>
-                <w:szCs w:val="20"/>
-              </w:rPr>
-              <w:t>SPAM</w:t>
-            </w:r>
-            <w:proofErr w:type="gramEnd"/>
           </w:p>
           <w:p>
             <w:pPr>
@@ -1447,47 +1436,7 @@
           <w:sz w:val="20"/>
           <w:szCs w:val="20"/>
         </w:rPr>
-        <w:t xml:space="preserve"> Within the code these will be renamed. label -&gt; </w:t>
-      </w:r>
-      <w:proofErr w:type="spellStart"/>
-      <w:r>
-        <w:rPr>
-          <w:rFonts w:ascii="Verdana" w:hAnsi="Verdana"/>
-          <w:i/>
-          <w:sz w:val="20"/>
-          <w:szCs w:val="20"/>
-        </w:rPr>
-        <w:t>IsSpam</w:t>
-      </w:r>
-      <w:proofErr w:type="spellEnd"/>
-      <w:r>
-        <w:rPr>
-          <w:rFonts w:ascii="Verdana" w:hAnsi="Verdana"/>
-          <w:i/>
-          <w:sz w:val="20"/>
-          <w:szCs w:val="20"/>
-        </w:rPr>
-        <w:t xml:space="preserve"> and text -&gt; </w:t>
-      </w:r>
-      <w:proofErr w:type="spellStart"/>
-      <w:r>
-        <w:rPr>
-          <w:rFonts w:ascii="Verdana" w:hAnsi="Verdana"/>
-          <w:i/>
-          <w:sz w:val="20"/>
-          <w:szCs w:val="20"/>
-        </w:rPr>
-        <w:t>EmailContent</w:t>
-      </w:r>
-      <w:proofErr w:type="spellEnd"/>
-      <w:r>
-        <w:rPr>
-          <w:rFonts w:ascii="Verdana" w:hAnsi="Verdana"/>
-          <w:i/>
-          <w:sz w:val="20"/>
-          <w:szCs w:val="20"/>
-        </w:rPr>
-        <w:t xml:space="preserve"> for readability.</w:t>
+        <w:t xml:space="preserve"> Within the code these will be renamed. label -&gt; IsSpam and text -&gt; EmailContent for readability.</w:t>
       </w:r>
     </w:p>
     <w:p>
@@ -1907,27 +1856,7 @@
           <w:sz w:val="20"/>
           <w:szCs w:val="20"/>
         </w:rPr>
-        <w:t xml:space="preserve">However, there are additional considerations regarding data management due to GitHub's file size constraints. Specifically, GitHub imposes a limit of 100MB per file, while the dataset in question is 133MB. To address this, the original dataset has been divided into two </w:t>
-      </w:r>
-      <w:proofErr w:type="gramStart"/>
-      <w:r>
-        <w:rPr>
-          <w:rFonts w:ascii="Verdana" w:hAnsi="Verdana"/>
-          <w:bCs/>
-          <w:sz w:val="20"/>
-          <w:szCs w:val="20"/>
-        </w:rPr>
-        <w:t>separate</w:t>
-      </w:r>
-      <w:proofErr w:type="gramEnd"/>
-      <w:r>
-        <w:rPr>
-          <w:rFonts w:ascii="Verdana" w:hAnsi="Verdana"/>
-          <w:bCs/>
-          <w:sz w:val="20"/>
-          <w:szCs w:val="20"/>
-        </w:rPr>
-        <w:t xml:space="preserve"> </w:t>
+        <w:t xml:space="preserve">However, there are additional considerations regarding data management due to GitHub's file size constraints. Specifically, GitHub imposes a limit of 100MB per file, while the dataset in question is 133MB. To address this, the original dataset has been divided into two separate </w:t>
       </w:r>
       <w:r>
         <w:rPr>
@@ -2059,6 +1988,20 @@
       <w:pPr>
         <w:spacing w:after="0" w:line="240" w:lineRule="auto"/>
         <w:rPr>
+          <w:rStyle w:val="IntenseEmphasis"/>
+        </w:rPr>
+      </w:pPr>
+      <w:r>
+        <w:rPr>
+          <w:rStyle w:val="IntenseEmphasis"/>
+        </w:rPr>
+        <w:t>Exploratory Data Analysis (EDA):</w:t>
+      </w:r>
+    </w:p>
+    <w:p>
+      <w:pPr>
+        <w:spacing w:after="0" w:line="240" w:lineRule="auto"/>
+        <w:rPr>
           <w:rFonts w:ascii="Verdana" w:eastAsia="Times New Roman" w:hAnsi="Verdana" w:cs="Times New Roman"/>
           <w:iCs/>
           <w:sz w:val="20"/>
@@ -2066,89 +2009,591 @@
           <w:u w:val="single"/>
         </w:rPr>
       </w:pPr>
-      <w:r>
+    </w:p>
+    <w:p>
+      <w:pPr>
+        <w:spacing w:after="0" w:line="240" w:lineRule="auto"/>
         <w:rPr>
           <w:rFonts w:ascii="Verdana" w:eastAsia="Times New Roman" w:hAnsi="Verdana" w:cs="Times New Roman"/>
           <w:iCs/>
           <w:sz w:val="20"/>
           <w:szCs w:val="20"/>
-          <w:u w:val="single"/>
-        </w:rPr>
-        <w:t>Exploratory Data Analysis (EDA):</w:t>
-      </w:r>
-    </w:p>
-    <w:p>
-      <w:pPr>
-        <w:spacing w:after="0" w:line="240" w:lineRule="auto"/>
+        </w:rPr>
+      </w:pPr>
+      <w:r>
         <w:rPr>
           <w:rFonts w:ascii="Verdana" w:eastAsia="Times New Roman" w:hAnsi="Verdana" w:cs="Times New Roman"/>
           <w:iCs/>
           <w:sz w:val="20"/>
           <w:szCs w:val="20"/>
         </w:rPr>
-      </w:pPr>
-    </w:p>
-    <w:p>
-      <w:pPr>
-        <w:spacing w:after="0" w:line="240" w:lineRule="auto"/>
+        <w:t xml:space="preserve">EDA will be performed using </w:t>
+      </w:r>
+      <w:hyperlink r:id="rId15" w:history="1">
+        <w:r>
+          <w:rPr>
+            <w:rStyle w:val="Hyperlink"/>
+            <w:rFonts w:ascii="Verdana" w:eastAsia="Times New Roman" w:hAnsi="Verdana" w:cs="Times New Roman"/>
+            <w:iCs/>
+            <w:sz w:val="20"/>
+            <w:szCs w:val="20"/>
+          </w:rPr>
+          <w:t>Polars</w:t>
+        </w:r>
+      </w:hyperlink>
+      <w:r>
         <w:rPr>
           <w:rFonts w:ascii="Verdana" w:eastAsia="Times New Roman" w:hAnsi="Verdana" w:cs="Times New Roman"/>
           <w:iCs/>
           <w:sz w:val="20"/>
           <w:szCs w:val="20"/>
-          <w:u w:val="single"/>
-        </w:rPr>
-      </w:pPr>
+        </w:rPr>
+        <w:t xml:space="preserve"> Python package.</w:t>
+      </w:r>
       <w:r>
         <w:rPr>
           <w:rFonts w:ascii="Verdana" w:eastAsia="Times New Roman" w:hAnsi="Verdana" w:cs="Times New Roman"/>
           <w:iCs/>
           <w:sz w:val="20"/>
           <w:szCs w:val="20"/>
-          <w:u w:val="single"/>
-        </w:rPr>
-        <w:t>Principal Statistical Method (Regression Analysis in form of Logistical Regression):</w:t>
-      </w:r>
-    </w:p>
-    <w:p>
-      <w:pPr>
-        <w:spacing w:after="0" w:line="240" w:lineRule="auto"/>
+        </w:rPr>
+        <w:t xml:space="preserve"> The dataset will be merged back together</w:t>
+      </w:r>
+      <w:r>
         <w:rPr>
           <w:rFonts w:ascii="Verdana" w:eastAsia="Times New Roman" w:hAnsi="Verdana" w:cs="Times New Roman"/>
           <w:iCs/>
           <w:sz w:val="20"/>
           <w:szCs w:val="20"/>
         </w:rPr>
-      </w:pPr>
-    </w:p>
-    <w:p>
-      <w:pPr>
-        <w:spacing w:after="0" w:line="240" w:lineRule="auto"/>
+        <w:t xml:space="preserve"> as a result of that </w:t>
+      </w:r>
+      <w:r>
+        <w:rPr>
+          <w:rStyle w:val="QuoteChar"/>
+        </w:rPr>
+        <w:t>“</w:t>
+      </w:r>
+      <w:r>
+        <w:rPr>
+          <w:rStyle w:val="QuoteChar"/>
+        </w:rPr>
+        <w:t>GitHub blocks files larger than 100 MiB.</w:t>
+      </w:r>
+      <w:r>
+        <w:rPr>
+          <w:rStyle w:val="QuoteChar"/>
+        </w:rPr>
+        <w:t>”</w:t>
+      </w:r>
+      <w:r>
         <w:rPr>
           <w:rFonts w:ascii="Verdana" w:eastAsia="Times New Roman" w:hAnsi="Verdana" w:cs="Times New Roman"/>
           <w:iCs/>
           <w:sz w:val="20"/>
           <w:szCs w:val="20"/>
-          <w:u w:val="single"/>
-        </w:rPr>
-      </w:pPr>
+        </w:rPr>
+        <w:t xml:space="preserve"> </w:t>
+      </w:r>
       <w:r>
         <w:rPr>
           <w:rFonts w:ascii="Verdana" w:eastAsia="Times New Roman" w:hAnsi="Verdana" w:cs="Times New Roman"/>
           <w:iCs/>
           <w:sz w:val="20"/>
           <w:szCs w:val="20"/>
-          <w:u w:val="single"/>
-        </w:rPr>
-        <w:t>Machine Learning Models (Use Best Of):</w:t>
-      </w:r>
-    </w:p>
-    <w:p>
-      <w:pPr>
-        <w:spacing w:after="0" w:line="240" w:lineRule="auto"/>
+        </w:rPr>
+        <w:t>(GitHub, n.d.)</w:t>
+      </w:r>
+      <w:r>
         <w:rPr>
           <w:rFonts w:ascii="Verdana" w:eastAsia="Times New Roman" w:hAnsi="Verdana" w:cs="Times New Roman"/>
           <w:iCs/>
+          <w:sz w:val="20"/>
+          <w:szCs w:val="20"/>
+        </w:rPr>
+        <w:t>,</w:t>
+      </w:r>
+      <w:r>
+        <w:rPr>
+          <w:rFonts w:ascii="Verdana" w:eastAsia="Times New Roman" w:hAnsi="Verdana" w:cs="Times New Roman"/>
+          <w:iCs/>
+          <w:sz w:val="20"/>
+          <w:szCs w:val="20"/>
+        </w:rPr>
+        <w:t xml:space="preserve"> checked for missing values, </w:t>
+      </w:r>
+      <w:r>
+        <w:rPr>
+          <w:rFonts w:ascii="Verdana" w:eastAsia="Times New Roman" w:hAnsi="Verdana" w:cs="Times New Roman"/>
+          <w:iCs/>
+          <w:sz w:val="20"/>
+          <w:szCs w:val="20"/>
+        </w:rPr>
+        <w:t>chart distributions, check for unusual characters, summary statistics on original dataset</w:t>
+      </w:r>
+      <w:r>
+        <w:rPr>
+          <w:rFonts w:ascii="Verdana" w:eastAsia="Times New Roman" w:hAnsi="Verdana" w:cs="Times New Roman"/>
+          <w:iCs/>
+          <w:sz w:val="20"/>
+          <w:szCs w:val="20"/>
+        </w:rPr>
+        <w:t xml:space="preserve">, summary statistics on </w:t>
+      </w:r>
+      <w:r>
+        <w:rPr>
+          <w:rFonts w:ascii="Verdana" w:eastAsia="Times New Roman" w:hAnsi="Verdana" w:cs="Times New Roman"/>
+          <w:iCs/>
+          <w:sz w:val="20"/>
+          <w:szCs w:val="20"/>
+        </w:rPr>
+        <w:t>character lengths for the neural networks</w:t>
+      </w:r>
+      <w:r>
+        <w:rPr>
+          <w:rFonts w:ascii="Verdana" w:eastAsia="Times New Roman" w:hAnsi="Verdana" w:cs="Times New Roman"/>
+          <w:iCs/>
+          <w:sz w:val="20"/>
+          <w:szCs w:val="20"/>
+        </w:rPr>
+        <w:t>, split data into training, validation and test datasets</w:t>
+      </w:r>
+      <w:r>
+        <w:rPr>
+          <w:rFonts w:ascii="Verdana" w:eastAsia="Times New Roman" w:hAnsi="Verdana" w:cs="Times New Roman"/>
+          <w:iCs/>
+          <w:sz w:val="20"/>
+          <w:szCs w:val="20"/>
+        </w:rPr>
+        <w:t>.</w:t>
+      </w:r>
+      <w:r>
+        <w:rPr>
+          <w:rFonts w:ascii="Verdana" w:eastAsia="Times New Roman" w:hAnsi="Verdana" w:cs="Times New Roman"/>
+          <w:iCs/>
+          <w:sz w:val="20"/>
+          <w:szCs w:val="20"/>
+        </w:rPr>
+        <w:br/>
+      </w:r>
+    </w:p>
+    <w:p>
+      <w:pPr>
+        <w:spacing w:after="0" w:line="240" w:lineRule="auto"/>
+        <w:rPr>
+          <w:rStyle w:val="IntenseEmphasis"/>
+        </w:rPr>
+      </w:pPr>
+      <w:r>
+        <w:rPr>
+          <w:rStyle w:val="IntenseEmphasis"/>
+        </w:rPr>
+        <w:t>Principal Statistical Method (Regression Analysis in form of Logistical Regression):</w:t>
+      </w:r>
+      <w:r>
+        <w:rPr>
+          <w:rStyle w:val="IntenseEmphasis"/>
+        </w:rPr>
+        <w:br/>
+      </w:r>
+    </w:p>
+    <w:p>
+      <w:pPr>
+        <w:spacing w:after="0" w:line="240" w:lineRule="auto"/>
+        <w:rPr>
+          <w:rFonts w:ascii="Verdana" w:eastAsia="Times New Roman" w:hAnsi="Verdana" w:cs="Times New Roman"/>
+          <w:iCs/>
+          <w:sz w:val="20"/>
+          <w:szCs w:val="20"/>
+        </w:rPr>
+      </w:pPr>
+      <w:r>
+        <w:rPr>
+          <w:rFonts w:ascii="Verdana" w:eastAsia="Times New Roman" w:hAnsi="Verdana" w:cs="Times New Roman"/>
+          <w:iCs/>
+          <w:sz w:val="20"/>
+          <w:szCs w:val="20"/>
+        </w:rPr>
+        <w:t>I will be using Logistical Regression as per Wikipedia it’s a great option to test if our ‘label’ (IsSpam) has a good relationship with our dependent variable ‘text’ (EmailContent)</w:t>
+      </w:r>
+      <w:r>
+        <w:rPr>
+          <w:rFonts w:ascii="Verdana" w:eastAsia="Times New Roman" w:hAnsi="Verdana" w:cs="Times New Roman"/>
+          <w:iCs/>
+          <w:sz w:val="20"/>
+          <w:szCs w:val="20"/>
+        </w:rPr>
+        <w:br/>
+      </w:r>
+      <w:r>
+        <w:rPr>
+          <w:rFonts w:ascii="Verdana" w:eastAsia="Times New Roman" w:hAnsi="Verdana" w:cs="Times New Roman"/>
+          <w:iCs/>
+          <w:sz w:val="20"/>
+          <w:szCs w:val="20"/>
+        </w:rPr>
+        <w:br/>
+      </w:r>
+      <w:r>
+        <w:rPr>
+          <w:rStyle w:val="QuoteChar"/>
+        </w:rPr>
+        <w:t>“</w:t>
+      </w:r>
+      <w:r>
+        <w:rPr>
+          <w:rStyle w:val="QuoteChar"/>
+        </w:rPr>
+        <w:t>In statistical modeling, regression analysis is a set of statistical processes for estimating the relationships between a dependent variable (often called the 'outcome' or 'response' variable, or a 'label' in machine learning parlance) and one or more independent variables (often called 'predictors', 'covariates', 'explanatory variables' or 'features').</w:t>
+      </w:r>
+      <w:r>
+        <w:rPr>
+          <w:rStyle w:val="QuoteChar"/>
+        </w:rPr>
+        <w:t>”</w:t>
+      </w:r>
+      <w:r>
+        <w:rPr>
+          <w:rFonts w:ascii="Verdana" w:eastAsia="Times New Roman" w:hAnsi="Verdana" w:cs="Times New Roman"/>
+          <w:iCs/>
+          <w:sz w:val="20"/>
+          <w:szCs w:val="20"/>
+        </w:rPr>
+        <w:t xml:space="preserve"> </w:t>
+      </w:r>
+      <w:r>
+        <w:rPr>
+          <w:rFonts w:ascii="Verdana" w:eastAsia="Times New Roman" w:hAnsi="Verdana" w:cs="Times New Roman"/>
+          <w:iCs/>
+          <w:sz w:val="20"/>
+          <w:szCs w:val="20"/>
+        </w:rPr>
+        <w:t xml:space="preserve"> (“Regression Analysis”, </w:t>
+      </w:r>
+      <w:r>
+        <w:rPr>
+          <w:rFonts w:ascii="Verdana" w:hAnsi="Verdana"/>
+          <w:sz w:val="20"/>
+          <w:szCs w:val="20"/>
+        </w:rPr>
+        <w:t>Last Update: 10/31/2023</w:t>
+      </w:r>
+      <w:r>
+        <w:rPr>
+          <w:rFonts w:ascii="Verdana" w:eastAsia="Times New Roman" w:hAnsi="Verdana" w:cs="Times New Roman"/>
+          <w:iCs/>
+          <w:sz w:val="20"/>
+          <w:szCs w:val="20"/>
+        </w:rPr>
+        <w:t>)</w:t>
+      </w:r>
+    </w:p>
+    <w:p>
+      <w:pPr>
+        <w:spacing w:after="0" w:line="240" w:lineRule="auto"/>
+        <w:rPr>
+          <w:rFonts w:ascii="Verdana" w:eastAsia="Times New Roman" w:hAnsi="Verdana" w:cs="Times New Roman"/>
+          <w:iCs/>
+          <w:sz w:val="20"/>
+          <w:szCs w:val="20"/>
+        </w:rPr>
+      </w:pPr>
+    </w:p>
+    <w:p>
+      <w:pPr>
+        <w:spacing w:after="0" w:line="240" w:lineRule="auto"/>
+        <w:rPr>
+          <w:rStyle w:val="IntenseEmphasis"/>
+        </w:rPr>
+      </w:pPr>
+      <w:r>
+        <w:rPr>
+          <w:rStyle w:val="IntenseEmphasis"/>
+        </w:rPr>
+        <w:t>Machine Learning Models (</w:t>
+      </w:r>
+      <w:r>
+        <w:rPr>
+          <w:rStyle w:val="IntenseEmphasis"/>
+        </w:rPr>
+        <w:t>Neural Network</w:t>
+      </w:r>
+      <w:r>
+        <w:rPr>
+          <w:rStyle w:val="IntenseEmphasis"/>
+        </w:rPr>
+        <w:t>):</w:t>
+      </w:r>
+      <w:r>
+        <w:rPr>
+          <w:rStyle w:val="IntenseEmphasis"/>
+        </w:rPr>
+        <w:t xml:space="preserve"> </w:t>
+      </w:r>
+    </w:p>
+    <w:p>
+      <w:pPr>
+        <w:pStyle w:val="NoSpacing"/>
+        <w:rPr>
+          <w:rStyle w:val="IntenseEmphasis"/>
+        </w:rPr>
+      </w:pPr>
+      <w:r>
+        <w:rPr>
+          <w:rStyle w:val="IntenseEmphasis"/>
+        </w:rPr>
+        <w:br/>
+      </w:r>
+      <w:r>
+        <w:rPr>
+          <w:rStyle w:val="IntenseEmphasis"/>
+        </w:rPr>
+        <w:t xml:space="preserve"> </w:t>
+      </w:r>
+    </w:p>
+    <w:p>
+      <w:pPr>
+        <w:spacing w:after="0" w:line="240" w:lineRule="auto"/>
+        <w:ind w:left="720"/>
+        <w:rPr>
+          <w:rFonts w:ascii="Verdana" w:eastAsia="Times New Roman" w:hAnsi="Verdana" w:cs="Times New Roman"/>
+          <w:b/>
+          <w:sz w:val="20"/>
+          <w:szCs w:val="20"/>
+        </w:rPr>
+      </w:pPr>
+    </w:p>
+    <w:p>
+      <w:pPr>
+        <w:spacing w:after="0" w:line="240" w:lineRule="auto"/>
+        <w:ind w:left="360"/>
+        <w:rPr>
+          <w:rFonts w:ascii="Verdana" w:eastAsia="Times New Roman" w:hAnsi="Verdana" w:cs="Times New Roman"/>
+          <w:sz w:val="20"/>
+          <w:szCs w:val="20"/>
+        </w:rPr>
+      </w:pPr>
+      <w:r>
+        <w:rPr>
+          <w:rFonts w:ascii="Verdana" w:eastAsia="Times New Roman" w:hAnsi="Verdana" w:cs="Times New Roman"/>
+          <w:b/>
+          <w:sz w:val="20"/>
+          <w:szCs w:val="20"/>
+        </w:rPr>
+        <w:t>Justification of Tools/Techniques:</w:t>
+      </w:r>
+      <w:r>
+        <w:rPr>
+          <w:rFonts w:ascii="Verdana" w:eastAsia="Times New Roman" w:hAnsi="Verdana" w:cs="Times New Roman"/>
+          <w:sz w:val="20"/>
+          <w:szCs w:val="20"/>
+        </w:rPr>
+        <w:t xml:space="preserve"> </w:t>
+      </w:r>
+      <w:r>
+        <w:rPr>
+          <w:rFonts w:ascii="Verdana" w:eastAsia="Times New Roman" w:hAnsi="Verdana" w:cs="Times New Roman"/>
+          <w:i/>
+          <w:sz w:val="20"/>
+          <w:szCs w:val="20"/>
+        </w:rPr>
+        <w:t>Explain why the data</w:t>
+      </w:r>
+      <w:r>
+        <w:rPr>
+          <w:rFonts w:ascii="Verdana" w:eastAsia="Times New Roman" w:hAnsi="Verdana" w:cs="Times New Roman"/>
+          <w:i/>
+          <w:sz w:val="20"/>
+          <w:szCs w:val="20"/>
+        </w:rPr>
+        <w:t>-</w:t>
+      </w:r>
+      <w:r>
+        <w:rPr>
+          <w:rFonts w:ascii="Verdana" w:eastAsia="Times New Roman" w:hAnsi="Verdana" w:cs="Times New Roman"/>
+          <w:i/>
+          <w:sz w:val="20"/>
+          <w:szCs w:val="20"/>
+        </w:rPr>
+        <w:t>analysis technique you chose is an appropriate technique to analyze the data collected</w:t>
+      </w:r>
+      <w:r>
+        <w:rPr>
+          <w:rFonts w:ascii="Verdana" w:eastAsia="Times New Roman" w:hAnsi="Verdana" w:cs="Times New Roman"/>
+          <w:sz w:val="20"/>
+          <w:szCs w:val="20"/>
+        </w:rPr>
+        <w:t>.</w:t>
+      </w:r>
+      <w:r>
+        <w:rPr>
+          <w:rFonts w:ascii="Verdana" w:eastAsia="Times New Roman" w:hAnsi="Verdana" w:cs="Times New Roman"/>
+          <w:sz w:val="20"/>
+          <w:szCs w:val="20"/>
+        </w:rPr>
+        <w:t xml:space="preserve"> </w:t>
+      </w:r>
+      <w:r>
+        <w:rPr>
+          <w:rFonts w:ascii="Verdana" w:hAnsi="Verdana"/>
+          <w:sz w:val="20"/>
+          <w:szCs w:val="20"/>
+        </w:rPr>
+        <w:t xml:space="preserve"> </w:t>
+      </w:r>
+    </w:p>
+    <w:p>
+      <w:pPr>
+        <w:spacing w:after="0" w:line="240" w:lineRule="auto"/>
+        <w:rPr>
+          <w:rFonts w:ascii="Verdana" w:hAnsi="Verdana"/>
+          <w:b/>
+          <w:sz w:val="20"/>
+          <w:szCs w:val="20"/>
+        </w:rPr>
+      </w:pPr>
+    </w:p>
+    <w:p>
+      <w:pPr>
+        <w:spacing w:after="0" w:line="240" w:lineRule="auto"/>
+        <w:rPr>
+          <w:rFonts w:ascii="Verdana" w:hAnsi="Verdana"/>
+          <w:sz w:val="20"/>
+          <w:szCs w:val="20"/>
+        </w:rPr>
+      </w:pPr>
+      <w:r>
+        <w:rPr>
+          <w:rFonts w:ascii="Verdana" w:hAnsi="Verdana"/>
+          <w:b/>
+          <w:sz w:val="20"/>
+          <w:szCs w:val="20"/>
+        </w:rPr>
+        <w:t>Project Outcomes</w:t>
+      </w:r>
+      <w:r>
+        <w:rPr>
+          <w:rFonts w:ascii="Verdana" w:hAnsi="Verdana"/>
+          <w:sz w:val="20"/>
+          <w:szCs w:val="20"/>
+        </w:rPr>
+        <w:t xml:space="preserve">: </w:t>
+      </w:r>
+      <w:r>
+        <w:rPr>
+          <w:rFonts w:ascii="Verdana" w:hAnsi="Verdana"/>
+          <w:i/>
+          <w:sz w:val="20"/>
+          <w:szCs w:val="20"/>
+        </w:rPr>
+        <w:t>List the key anticipated project outcomes and deliverables in less than 500 words</w:t>
+      </w:r>
+      <w:r>
+        <w:rPr>
+          <w:rFonts w:ascii="Verdana" w:hAnsi="Verdana"/>
+          <w:sz w:val="20"/>
+          <w:szCs w:val="20"/>
+        </w:rPr>
+        <w:t xml:space="preserve">. </w:t>
+      </w:r>
+    </w:p>
+    <w:p>
+      <w:pPr>
+        <w:spacing w:after="0" w:line="240" w:lineRule="auto"/>
+        <w:rPr>
+          <w:rFonts w:ascii="Verdana" w:hAnsi="Verdana"/>
+          <w:b/>
+          <w:sz w:val="20"/>
+          <w:szCs w:val="20"/>
+        </w:rPr>
+      </w:pPr>
+    </w:p>
+    <w:p>
+      <w:pPr>
+        <w:spacing w:after="0" w:line="240" w:lineRule="auto"/>
+        <w:rPr>
+          <w:rFonts w:ascii="Verdana" w:hAnsi="Verdana"/>
+          <w:sz w:val="20"/>
+          <w:szCs w:val="20"/>
+        </w:rPr>
+      </w:pPr>
+      <w:r>
+        <w:rPr>
+          <w:rFonts w:ascii="Verdana" w:hAnsi="Verdana"/>
+          <w:b/>
+          <w:sz w:val="20"/>
+          <w:szCs w:val="20"/>
+        </w:rPr>
+        <w:t>Projected Project End Date</w:t>
+      </w:r>
+      <w:r>
+        <w:rPr>
+          <w:rFonts w:ascii="Verdana" w:hAnsi="Verdana"/>
+          <w:sz w:val="20"/>
+          <w:szCs w:val="20"/>
+        </w:rPr>
+        <w:t xml:space="preserve">: </w:t>
+      </w:r>
+      <w:r>
+        <w:rPr>
+          <w:rFonts w:ascii="Verdana" w:hAnsi="Verdana"/>
+          <w:sz w:val="20"/>
+          <w:szCs w:val="20"/>
+        </w:rPr>
+        <w:t>02/29/24</w:t>
+      </w:r>
+      <w:r>
+        <w:rPr>
+          <w:rFonts w:ascii="Verdana" w:hAnsi="Verdana"/>
+          <w:sz w:val="20"/>
+          <w:szCs w:val="20"/>
+        </w:rPr>
+        <w:t xml:space="preserve"> (End of Final Term)</w:t>
+      </w:r>
+    </w:p>
+    <w:p>
+      <w:pPr>
+        <w:spacing w:after="0" w:line="240" w:lineRule="auto"/>
+        <w:rPr>
+          <w:rFonts w:ascii="Verdana" w:hAnsi="Verdana"/>
+          <w:b/>
+          <w:sz w:val="20"/>
+          <w:szCs w:val="20"/>
+        </w:rPr>
+      </w:pPr>
+    </w:p>
+    <w:p>
+      <w:pPr>
+        <w:spacing w:after="0" w:line="240" w:lineRule="auto"/>
+        <w:rPr>
+          <w:rFonts w:ascii="Verdana" w:hAnsi="Verdana"/>
+          <w:sz w:val="20"/>
+          <w:szCs w:val="20"/>
+        </w:rPr>
+      </w:pPr>
+      <w:r>
+        <w:rPr>
+          <w:rFonts w:ascii="Verdana" w:hAnsi="Verdana"/>
+          <w:b/>
+          <w:sz w:val="20"/>
+          <w:szCs w:val="20"/>
+        </w:rPr>
+        <w:t>Sources</w:t>
+      </w:r>
+      <w:r>
+        <w:rPr>
+          <w:rFonts w:ascii="Verdana" w:hAnsi="Verdana"/>
+          <w:sz w:val="20"/>
+          <w:szCs w:val="20"/>
+        </w:rPr>
+        <w:t xml:space="preserve">: </w:t>
+      </w:r>
+    </w:p>
+    <w:p>
+      <w:pPr>
+        <w:spacing w:after="0" w:line="240" w:lineRule="auto"/>
+        <w:rPr>
+          <w:rFonts w:ascii="Verdana" w:hAnsi="Verdana"/>
           <w:sz w:val="20"/>
           <w:szCs w:val="20"/>
         </w:rPr>
@@ -2159,149 +2604,159 @@
         <w:pStyle w:val="ListParagraph"/>
         <w:numPr>
           <w:ilvl w:val="0"/>
-          <w:numId w:val="5"/>
+          <w:numId w:val="6"/>
         </w:numPr>
         <w:spacing w:after="0" w:line="240" w:lineRule="auto"/>
-        <w:ind w:left="720"/>
-        <w:rPr>
-          <w:rFonts w:ascii="Verdana" w:eastAsia="Times New Roman" w:hAnsi="Verdana" w:cs="Times New Roman"/>
-          <w:iCs/>
-          <w:sz w:val="20"/>
-          <w:szCs w:val="20"/>
-        </w:rPr>
-      </w:pPr>
-      <w:r>
-        <w:rPr>
-          <w:rFonts w:ascii="Verdana" w:eastAsia="Times New Roman" w:hAnsi="Verdana" w:cs="Times New Roman"/>
-          <w:iCs/>
-          <w:sz w:val="20"/>
-          <w:szCs w:val="20"/>
-        </w:rPr>
-        <w:t>Random Forests (Classification):</w:t>
-      </w:r>
-    </w:p>
-    <w:p>
-      <w:pPr>
-        <w:spacing w:after="0" w:line="240" w:lineRule="auto"/>
-        <w:rPr>
-          <w:rFonts w:ascii="Verdana" w:eastAsia="Times New Roman" w:hAnsi="Verdana" w:cs="Times New Roman"/>
-          <w:iCs/>
-          <w:sz w:val="20"/>
-          <w:szCs w:val="20"/>
-        </w:rPr>
-      </w:pPr>
+        <w:rPr>
+          <w:rFonts w:ascii="Verdana" w:hAnsi="Verdana"/>
+          <w:sz w:val="20"/>
+          <w:szCs w:val="20"/>
+        </w:rPr>
+      </w:pPr>
+      <w:r>
+        <w:rPr>
+          <w:rFonts w:ascii="Verdana" w:hAnsi="Verdana"/>
+          <w:sz w:val="20"/>
+          <w:szCs w:val="20"/>
+        </w:rPr>
+        <w:t>PURU SINGHVI. (n.d.). Spam Email Classification Dataset [Data set]. Kaggle.</w:t>
+      </w:r>
+      <w:r>
+        <w:rPr>
+          <w:rFonts w:ascii="Verdana" w:hAnsi="Verdana"/>
+          <w:sz w:val="20"/>
+          <w:szCs w:val="20"/>
+        </w:rPr>
+        <w:br/>
+      </w:r>
+      <w:r>
+        <w:rPr>
+          <w:rFonts w:ascii="Verdana" w:hAnsi="Verdana"/>
+          <w:sz w:val="20"/>
+          <w:szCs w:val="20"/>
+        </w:rPr>
+        <w:t xml:space="preserve">  </w:t>
+      </w:r>
+      <w:r>
+        <w:rPr>
+          <w:rFonts w:ascii="Verdana" w:hAnsi="Verdana"/>
+          <w:sz w:val="20"/>
+          <w:szCs w:val="20"/>
+        </w:rPr>
+        <w:t xml:space="preserve">Retrieved from </w:t>
+      </w:r>
+      <w:hyperlink r:id="rId16" w:history="1">
+        <w:r>
+          <w:rPr>
+            <w:rStyle w:val="Hyperlink"/>
+            <w:rFonts w:ascii="Verdana" w:hAnsi="Verdana"/>
+            <w:sz w:val="20"/>
+            <w:szCs w:val="20"/>
+          </w:rPr>
+          <w:t>https://www.kaggle.com/datasets/purusinghvi/email-spam-classification-dataset</w:t>
+        </w:r>
+      </w:hyperlink>
+      <w:r>
+        <w:rPr>
+          <w:rFonts w:ascii="Verdana" w:hAnsi="Verdana"/>
+          <w:sz w:val="20"/>
+          <w:szCs w:val="20"/>
+        </w:rPr>
+        <w:br/>
+      </w:r>
     </w:p>
     <w:p>
       <w:pPr>
         <w:pStyle w:val="ListParagraph"/>
         <w:numPr>
           <w:ilvl w:val="0"/>
-          <w:numId w:val="5"/>
+          <w:numId w:val="6"/>
         </w:numPr>
         <w:spacing w:after="0" w:line="240" w:lineRule="auto"/>
-        <w:ind w:left="720"/>
-        <w:rPr>
-          <w:rFonts w:ascii="Verdana" w:hAnsi="Verdana"/>
-          <w:sz w:val="20"/>
-          <w:szCs w:val="20"/>
-        </w:rPr>
-      </w:pPr>
-      <w:r>
-        <w:rPr>
-          <w:rFonts w:ascii="Verdana" w:eastAsia="Times New Roman" w:hAnsi="Verdana" w:cs="Times New Roman"/>
-          <w:iCs/>
-          <w:sz w:val="20"/>
-          <w:szCs w:val="20"/>
-        </w:rPr>
-        <w:t>Naïve Bayers Classifier:</w:t>
-      </w:r>
-      <w:r>
-        <w:rPr>
-          <w:rFonts w:ascii="Verdana" w:eastAsia="Times New Roman" w:hAnsi="Verdana" w:cs="Times New Roman"/>
-          <w:iCs/>
+        <w:rPr>
+          <w:rFonts w:ascii="Verdana" w:hAnsi="Verdana"/>
+          <w:sz w:val="20"/>
+          <w:szCs w:val="20"/>
+        </w:rPr>
+      </w:pPr>
+      <w:r>
+        <w:rPr>
+          <w:rFonts w:ascii="Verdana" w:hAnsi="Verdana"/>
+          <w:sz w:val="20"/>
+          <w:szCs w:val="20"/>
+        </w:rPr>
+        <w:t>Pola-rs GitHub Organization</w:t>
+      </w:r>
+      <w:r>
+        <w:rPr>
+          <w:rFonts w:ascii="Verdana" w:hAnsi="Verdana"/>
+          <w:sz w:val="20"/>
+          <w:szCs w:val="20"/>
+        </w:rPr>
+        <w:t xml:space="preserve">. (n.d.). Polars. </w:t>
+      </w:r>
+      <w:r>
+        <w:rPr>
+          <w:rFonts w:ascii="Verdana" w:hAnsi="Verdana"/>
           <w:sz w:val="20"/>
           <w:szCs w:val="20"/>
         </w:rPr>
         <w:br/>
-      </w:r>
-      <w:r>
-        <w:rPr>
-          <w:rFonts w:ascii="Verdana" w:hAnsi="Verdana"/>
-          <w:sz w:val="20"/>
-          <w:szCs w:val="20"/>
-        </w:rPr>
-        <w:t xml:space="preserve"> </w:t>
-      </w:r>
-    </w:p>
-    <w:p>
-      <w:pPr>
-        <w:spacing w:after="0" w:line="240" w:lineRule="auto"/>
-        <w:ind w:left="720"/>
-        <w:rPr>
-          <w:rFonts w:ascii="Verdana" w:eastAsia="Times New Roman" w:hAnsi="Verdana" w:cs="Times New Roman"/>
-          <w:b/>
-          <w:sz w:val="20"/>
-          <w:szCs w:val="20"/>
-        </w:rPr>
-      </w:pPr>
-    </w:p>
-    <w:p>
-      <w:pPr>
-        <w:spacing w:after="0" w:line="240" w:lineRule="auto"/>
-        <w:ind w:left="360"/>
-        <w:rPr>
-          <w:rFonts w:ascii="Verdana" w:eastAsia="Times New Roman" w:hAnsi="Verdana" w:cs="Times New Roman"/>
-          <w:sz w:val="20"/>
-          <w:szCs w:val="20"/>
-        </w:rPr>
-      </w:pPr>
-      <w:r>
-        <w:rPr>
-          <w:rFonts w:ascii="Verdana" w:eastAsia="Times New Roman" w:hAnsi="Verdana" w:cs="Times New Roman"/>
-          <w:b/>
-          <w:sz w:val="20"/>
-          <w:szCs w:val="20"/>
-        </w:rPr>
-        <w:t>Justification of Tools/Techniques:</w:t>
-      </w:r>
-      <w:r>
-        <w:rPr>
-          <w:rFonts w:ascii="Verdana" w:eastAsia="Times New Roman" w:hAnsi="Verdana" w:cs="Times New Roman"/>
-          <w:sz w:val="20"/>
-          <w:szCs w:val="20"/>
-        </w:rPr>
-        <w:t xml:space="preserve"> </w:t>
-      </w:r>
-      <w:r>
-        <w:rPr>
-          <w:rFonts w:ascii="Verdana" w:eastAsia="Times New Roman" w:hAnsi="Verdana" w:cs="Times New Roman"/>
-          <w:i/>
-          <w:sz w:val="20"/>
-          <w:szCs w:val="20"/>
-        </w:rPr>
-        <w:t>Explain why the data</w:t>
-      </w:r>
-      <w:r>
-        <w:rPr>
-          <w:rFonts w:ascii="Verdana" w:eastAsia="Times New Roman" w:hAnsi="Verdana" w:cs="Times New Roman"/>
-          <w:i/>
-          <w:sz w:val="20"/>
-          <w:szCs w:val="20"/>
-        </w:rPr>
-        <w:t>-</w:t>
-      </w:r>
-      <w:r>
-        <w:rPr>
-          <w:rFonts w:ascii="Verdana" w:eastAsia="Times New Roman" w:hAnsi="Verdana" w:cs="Times New Roman"/>
-          <w:i/>
-          <w:sz w:val="20"/>
-          <w:szCs w:val="20"/>
-        </w:rPr>
-        <w:t>analysis technique you chose is an appropriate technique to analyze the data collected</w:t>
-      </w:r>
-      <w:r>
-        <w:rPr>
-          <w:rFonts w:ascii="Verdana" w:eastAsia="Times New Roman" w:hAnsi="Verdana" w:cs="Times New Roman"/>
+        <w:t xml:space="preserve">  </w:t>
+      </w:r>
+      <w:r>
+        <w:rPr>
+          <w:rFonts w:ascii="Verdana" w:hAnsi="Verdana"/>
+          <w:sz w:val="20"/>
+          <w:szCs w:val="20"/>
+        </w:rPr>
+        <w:t xml:space="preserve">Retrieved from </w:t>
+      </w:r>
+      <w:hyperlink r:id="rId17" w:tgtFrame="_new" w:history="1">
+        <w:r>
+          <w:rPr>
+            <w:rStyle w:val="Hyperlink"/>
+            <w:rFonts w:ascii="Verdana" w:hAnsi="Verdana"/>
+            <w:sz w:val="20"/>
+            <w:szCs w:val="20"/>
+          </w:rPr>
+          <w:t>https://www.pola.rs/</w:t>
+        </w:r>
+      </w:hyperlink>
+      <w:r>
+        <w:rPr>
+          <w:rFonts w:ascii="Verdana" w:hAnsi="Verdana"/>
+          <w:sz w:val="20"/>
+          <w:szCs w:val="20"/>
+        </w:rPr>
+        <w:br/>
+      </w:r>
+    </w:p>
+    <w:p>
+      <w:pPr>
+        <w:pStyle w:val="ListParagraph"/>
+        <w:numPr>
+          <w:ilvl w:val="0"/>
+          <w:numId w:val="6"/>
+        </w:numPr>
+        <w:spacing w:after="0" w:line="240" w:lineRule="auto"/>
+        <w:rPr>
+          <w:rFonts w:ascii="Verdana" w:hAnsi="Verdana"/>
+          <w:sz w:val="20"/>
+          <w:szCs w:val="20"/>
+        </w:rPr>
+      </w:pPr>
+      <w:r>
+        <w:rPr>
+          <w:rFonts w:ascii="Verdana" w:hAnsi="Verdana"/>
+          <w:sz w:val="20"/>
+          <w:szCs w:val="20"/>
+        </w:rPr>
+        <w:t>Pola-rs GitHub Organization</w:t>
+      </w:r>
+      <w:r>
+        <w:rPr>
+          <w:rFonts w:ascii="Verdana" w:hAnsi="Verdana"/>
           <w:sz w:val="20"/>
           <w:szCs w:val="20"/>
         </w:rPr>
@@ -2309,161 +2764,174 @@
       </w:r>
       <w:r>
         <w:rPr>
-          <w:rFonts w:ascii="Verdana" w:eastAsia="Times New Roman" w:hAnsi="Verdana" w:cs="Times New Roman"/>
-          <w:sz w:val="20"/>
-          <w:szCs w:val="20"/>
-        </w:rPr>
-        <w:t xml:space="preserve"> </w:t>
-      </w:r>
-      <w:r>
-        <w:rPr>
-          <w:rFonts w:ascii="Verdana" w:hAnsi="Verdana"/>
-          <w:sz w:val="20"/>
-          <w:szCs w:val="20"/>
-        </w:rPr>
-        <w:t xml:space="preserve"> </w:t>
-      </w:r>
-    </w:p>
-    <w:p>
-      <w:pPr>
-        <w:spacing w:after="0" w:line="240" w:lineRule="auto"/>
-        <w:rPr>
-          <w:rFonts w:ascii="Verdana" w:hAnsi="Verdana"/>
-          <w:b/>
-          <w:sz w:val="20"/>
-          <w:szCs w:val="20"/>
-        </w:rPr>
-      </w:pPr>
-    </w:p>
-    <w:p>
-      <w:pPr>
-        <w:spacing w:after="0" w:line="240" w:lineRule="auto"/>
-        <w:rPr>
-          <w:rFonts w:ascii="Verdana" w:hAnsi="Verdana"/>
-          <w:sz w:val="20"/>
-          <w:szCs w:val="20"/>
-        </w:rPr>
-      </w:pPr>
-      <w:r>
-        <w:rPr>
-          <w:rFonts w:ascii="Verdana" w:hAnsi="Verdana"/>
-          <w:b/>
-          <w:sz w:val="20"/>
-          <w:szCs w:val="20"/>
-        </w:rPr>
-        <w:t>Project Outcomes</w:t>
-      </w:r>
-      <w:r>
-        <w:rPr>
-          <w:rFonts w:ascii="Verdana" w:hAnsi="Verdana"/>
-          <w:sz w:val="20"/>
-          <w:szCs w:val="20"/>
-        </w:rPr>
-        <w:t xml:space="preserve">: </w:t>
-      </w:r>
-      <w:r>
-        <w:rPr>
-          <w:rFonts w:ascii="Verdana" w:hAnsi="Verdana"/>
-          <w:i/>
-          <w:sz w:val="20"/>
-          <w:szCs w:val="20"/>
-        </w:rPr>
-        <w:t>List the key anticipated project outcomes and deliverables in less than 500 words</w:t>
-      </w:r>
-      <w:r>
-        <w:rPr>
-          <w:rFonts w:ascii="Verdana" w:hAnsi="Verdana"/>
-          <w:sz w:val="20"/>
-          <w:szCs w:val="20"/>
-        </w:rPr>
-        <w:t xml:space="preserve">. </w:t>
-      </w:r>
-    </w:p>
-    <w:p>
-      <w:pPr>
-        <w:spacing w:after="0" w:line="240" w:lineRule="auto"/>
-        <w:rPr>
-          <w:rFonts w:ascii="Verdana" w:hAnsi="Verdana"/>
-          <w:b/>
-          <w:sz w:val="20"/>
-          <w:szCs w:val="20"/>
-        </w:rPr>
-      </w:pPr>
-    </w:p>
-    <w:p>
-      <w:pPr>
-        <w:spacing w:after="0" w:line="240" w:lineRule="auto"/>
-        <w:rPr>
-          <w:rFonts w:ascii="Verdana" w:hAnsi="Verdana"/>
-          <w:sz w:val="20"/>
-          <w:szCs w:val="20"/>
-        </w:rPr>
-      </w:pPr>
-      <w:r>
-        <w:rPr>
-          <w:rFonts w:ascii="Verdana" w:hAnsi="Verdana"/>
-          <w:b/>
-          <w:sz w:val="20"/>
-          <w:szCs w:val="20"/>
-        </w:rPr>
-        <w:t>Projected Project End Date</w:t>
-      </w:r>
-      <w:r>
-        <w:rPr>
-          <w:rFonts w:ascii="Verdana" w:hAnsi="Verdana"/>
-          <w:sz w:val="20"/>
-          <w:szCs w:val="20"/>
-        </w:rPr>
-        <w:t xml:space="preserve">: </w:t>
-      </w:r>
-    </w:p>
-    <w:p>
-      <w:pPr>
-        <w:spacing w:after="0" w:line="240" w:lineRule="auto"/>
-        <w:rPr>
-          <w:rFonts w:ascii="Verdana" w:hAnsi="Verdana"/>
-          <w:b/>
-          <w:sz w:val="20"/>
-          <w:szCs w:val="20"/>
-        </w:rPr>
-      </w:pPr>
-    </w:p>
-    <w:p>
-      <w:pPr>
-        <w:spacing w:after="0" w:line="240" w:lineRule="auto"/>
-        <w:rPr>
-          <w:rFonts w:ascii="Verdana" w:hAnsi="Verdana"/>
-          <w:sz w:val="20"/>
-          <w:szCs w:val="20"/>
-        </w:rPr>
-      </w:pPr>
-      <w:r>
-        <w:rPr>
-          <w:rFonts w:ascii="Verdana" w:hAnsi="Verdana"/>
-          <w:b/>
-          <w:sz w:val="20"/>
-          <w:szCs w:val="20"/>
-        </w:rPr>
-        <w:t>Sources</w:t>
-      </w:r>
-      <w:r>
-        <w:rPr>
-          <w:rFonts w:ascii="Verdana" w:hAnsi="Verdana"/>
-          <w:sz w:val="20"/>
-          <w:szCs w:val="20"/>
-        </w:rPr>
-        <w:t xml:space="preserve">: </w:t>
-      </w:r>
-    </w:p>
-    <w:p>
-      <w:pPr>
-        <w:spacing w:after="0" w:line="240" w:lineRule="auto"/>
-        <w:rPr>
-          <w:rFonts w:ascii="Verdana" w:hAnsi="Verdana"/>
-          <w:sz w:val="20"/>
-          <w:szCs w:val="20"/>
-        </w:rPr>
-      </w:pPr>
+          <w:rFonts w:ascii="Verdana" w:hAnsi="Verdana"/>
+          <w:sz w:val="20"/>
+          <w:szCs w:val="20"/>
+        </w:rPr>
+        <w:t xml:space="preserve">. Benchmarks. In Polars. </w:t>
+      </w:r>
+      <w:r>
+        <w:rPr>
+          <w:rFonts w:ascii="Verdana" w:hAnsi="Verdana"/>
+          <w:sz w:val="20"/>
+          <w:szCs w:val="20"/>
+        </w:rPr>
+        <w:br/>
+        <w:t xml:space="preserve">  </w:t>
+      </w:r>
+      <w:r>
+        <w:rPr>
+          <w:rFonts w:ascii="Verdana" w:hAnsi="Verdana"/>
+          <w:sz w:val="20"/>
+          <w:szCs w:val="20"/>
+        </w:rPr>
+        <w:t xml:space="preserve">Retrieved from </w:t>
+      </w:r>
+      <w:hyperlink r:id="rId18" w:tgtFrame="_new" w:history="1">
+        <w:r>
+          <w:rPr>
+            <w:rStyle w:val="Hyperlink"/>
+            <w:rFonts w:ascii="Verdana" w:hAnsi="Verdana"/>
+            <w:sz w:val="20"/>
+            <w:szCs w:val="20"/>
+          </w:rPr>
+          <w:t>https://www.pola.rs/benchmarks.html</w:t>
+        </w:r>
+      </w:hyperlink>
+      <w:r>
+        <w:rPr>
+          <w:rFonts w:ascii="Verdana" w:hAnsi="Verdana"/>
+          <w:sz w:val="20"/>
+          <w:szCs w:val="20"/>
+        </w:rPr>
+        <w:br/>
+      </w:r>
+    </w:p>
+    <w:p>
+      <w:pPr>
+        <w:pStyle w:val="ListParagraph"/>
+        <w:numPr>
+          <w:ilvl w:val="0"/>
+          <w:numId w:val="6"/>
+        </w:numPr>
+        <w:spacing w:after="0" w:line="240" w:lineRule="auto"/>
+        <w:rPr>
+          <w:rFonts w:ascii="Verdana" w:hAnsi="Verdana"/>
+          <w:sz w:val="20"/>
+          <w:szCs w:val="20"/>
+        </w:rPr>
+      </w:pPr>
+      <w:r>
+        <w:rPr>
+          <w:rFonts w:ascii="Verdana" w:hAnsi="Verdana"/>
+          <w:sz w:val="20"/>
+          <w:szCs w:val="20"/>
+        </w:rPr>
+        <w:lastRenderedPageBreak/>
+        <w:t xml:space="preserve">GitHub. (n.d.). About large files on GitHub. GitHub Docs. </w:t>
+      </w:r>
+      <w:r>
+        <w:rPr>
+          <w:rFonts w:ascii="Verdana" w:hAnsi="Verdana"/>
+          <w:sz w:val="20"/>
+          <w:szCs w:val="20"/>
+        </w:rPr>
+        <w:br/>
+        <w:t xml:space="preserve">  </w:t>
+      </w:r>
+      <w:r>
+        <w:rPr>
+          <w:rFonts w:ascii="Verdana" w:hAnsi="Verdana"/>
+          <w:sz w:val="20"/>
+          <w:szCs w:val="20"/>
+        </w:rPr>
+        <w:t xml:space="preserve">Retrieved from </w:t>
+      </w:r>
+      <w:hyperlink r:id="rId19" w:tgtFrame="_new" w:history="1">
+        <w:r>
+          <w:rPr>
+            <w:rStyle w:val="Hyperlink"/>
+            <w:rFonts w:ascii="Verdana" w:hAnsi="Verdana"/>
+            <w:sz w:val="20"/>
+            <w:szCs w:val="20"/>
+          </w:rPr>
+          <w:t>https://docs.github.com/en/repositories/working-with-files/managing-large-files/about-large-files-on-github</w:t>
+        </w:r>
+      </w:hyperlink>
+      <w:r>
+        <w:rPr>
+          <w:rFonts w:ascii="Verdana" w:hAnsi="Verdana"/>
+          <w:sz w:val="20"/>
+          <w:szCs w:val="20"/>
+        </w:rPr>
+        <w:br/>
+      </w:r>
+    </w:p>
+    <w:p>
+      <w:pPr>
+        <w:pStyle w:val="ListParagraph"/>
+        <w:numPr>
+          <w:ilvl w:val="0"/>
+          <w:numId w:val="6"/>
+        </w:numPr>
+        <w:spacing w:after="0" w:line="240" w:lineRule="auto"/>
+        <w:rPr>
+          <w:rFonts w:ascii="Verdana" w:hAnsi="Verdana"/>
+          <w:sz w:val="20"/>
+          <w:szCs w:val="20"/>
+        </w:rPr>
+      </w:pPr>
+      <w:r>
+        <w:rPr>
+          <w:rFonts w:ascii="Verdana" w:hAnsi="Verdana"/>
+          <w:sz w:val="20"/>
+          <w:szCs w:val="20"/>
+        </w:rPr>
+        <w:t>Wikipedia contributors. (</w:t>
+      </w:r>
+      <w:r>
+        <w:rPr>
+          <w:rFonts w:ascii="Verdana" w:hAnsi="Verdana"/>
+          <w:sz w:val="20"/>
+          <w:szCs w:val="20"/>
+        </w:rPr>
+        <w:t>n.d</w:t>
+      </w:r>
+      <w:r>
+        <w:rPr>
+          <w:rFonts w:ascii="Verdana" w:hAnsi="Verdana"/>
+          <w:sz w:val="20"/>
+          <w:szCs w:val="20"/>
+        </w:rPr>
+        <w:t xml:space="preserve">). Regression analysis. In Wikipedia. Retrieved </w:t>
+      </w:r>
+      <w:r>
+        <w:rPr>
+          <w:rFonts w:ascii="Verdana" w:hAnsi="Verdana"/>
+          <w:sz w:val="20"/>
+          <w:szCs w:val="20"/>
+        </w:rPr>
+        <w:t>11/16/2023</w:t>
+      </w:r>
+      <w:r>
+        <w:rPr>
+          <w:rFonts w:ascii="Verdana" w:hAnsi="Verdana"/>
+          <w:sz w:val="20"/>
+          <w:szCs w:val="20"/>
+        </w:rPr>
+        <w:t xml:space="preserve">, from </w:t>
+      </w:r>
+      <w:hyperlink r:id="rId20" w:tgtFrame="_new" w:history="1">
+        <w:r>
+          <w:rPr>
+            <w:rStyle w:val="Hyperlink"/>
+            <w:rFonts w:ascii="Verdana" w:hAnsi="Verdana"/>
+            <w:sz w:val="20"/>
+            <w:szCs w:val="20"/>
+          </w:rPr>
+          <w:t>https://en.wikipedia.org/wiki/Regression_analysis</w:t>
+        </w:r>
+      </w:hyperlink>
     </w:p>
     <w:p>
       <w:pPr>
@@ -2937,8 +3405,8 @@
       </w:pPr>
     </w:p>
     <w:sectPr>
-      <w:headerReference w:type="default" r:id="rId15"/>
-      <w:footerReference w:type="default" r:id="rId16"/>
+      <w:headerReference w:type="default" r:id="rId21"/>
+      <w:footerReference w:type="default" r:id="rId22"/>
       <w:pgSz w:w="12240" w:h="15840"/>
       <w:pgMar w:top="288" w:right="432" w:bottom="288" w:left="432" w:header="720" w:footer="720" w:gutter="0"/>
       <w:cols w:space="720"/>
@@ -3107,7 +3575,7 @@
       <w:rPr>
         <w:noProof/>
       </w:rPr>
-      <w:t>11/14/2023</w:t>
+      <w:t>11/16/2023</w:t>
     </w:r>
     <w:r>
       <w:fldChar w:fldCharType="end"/>
@@ -3463,6 +3931,119 @@
     </w:lvl>
   </w:abstractNum>
   <w:abstractNum w:abstractNumId="3" w15:restartNumberingAfterBreak="0">
+    <w:nsid w:val="55B25928"/>
+    <w:multiLevelType w:val="hybridMultilevel"/>
+    <w:tmpl w:val="5906BEA8"/>
+    <w:lvl w:ilvl="0" w:tplc="04090001">
+      <w:start w:val="1"/>
+      <w:numFmt w:val="bullet"/>
+      <w:lvlText w:val=""/>
+      <w:lvlJc w:val="left"/>
+      <w:pPr>
+        <w:ind w:left="720" w:hanging="360"/>
+      </w:pPr>
+      <w:rPr>
+        <w:rFonts w:ascii="Symbol" w:hAnsi="Symbol" w:hint="default"/>
+      </w:rPr>
+    </w:lvl>
+    <w:lvl w:ilvl="1" w:tplc="04090003" w:tentative="1">
+      <w:start w:val="1"/>
+      <w:numFmt w:val="bullet"/>
+      <w:lvlText w:val="o"/>
+      <w:lvlJc w:val="left"/>
+      <w:pPr>
+        <w:ind w:left="1440" w:hanging="360"/>
+      </w:pPr>
+      <w:rPr>
+        <w:rFonts w:ascii="Courier New" w:hAnsi="Courier New" w:cs="Courier New" w:hint="default"/>
+      </w:rPr>
+    </w:lvl>
+    <w:lvl w:ilvl="2" w:tplc="04090005" w:tentative="1">
+      <w:start w:val="1"/>
+      <w:numFmt w:val="bullet"/>
+      <w:lvlText w:val=""/>
+      <w:lvlJc w:val="left"/>
+      <w:pPr>
+        <w:ind w:left="2160" w:hanging="360"/>
+      </w:pPr>
+      <w:rPr>
+        <w:rFonts w:ascii="Wingdings" w:hAnsi="Wingdings" w:hint="default"/>
+      </w:rPr>
+    </w:lvl>
+    <w:lvl w:ilvl="3" w:tplc="04090001" w:tentative="1">
+      <w:start w:val="1"/>
+      <w:numFmt w:val="bullet"/>
+      <w:lvlText w:val=""/>
+      <w:lvlJc w:val="left"/>
+      <w:pPr>
+        <w:ind w:left="2880" w:hanging="360"/>
+      </w:pPr>
+      <w:rPr>
+        <w:rFonts w:ascii="Symbol" w:hAnsi="Symbol" w:hint="default"/>
+      </w:rPr>
+    </w:lvl>
+    <w:lvl w:ilvl="4" w:tplc="04090003" w:tentative="1">
+      <w:start w:val="1"/>
+      <w:numFmt w:val="bullet"/>
+      <w:lvlText w:val="o"/>
+      <w:lvlJc w:val="left"/>
+      <w:pPr>
+        <w:ind w:left="3600" w:hanging="360"/>
+      </w:pPr>
+      <w:rPr>
+        <w:rFonts w:ascii="Courier New" w:hAnsi="Courier New" w:cs="Courier New" w:hint="default"/>
+      </w:rPr>
+    </w:lvl>
+    <w:lvl w:ilvl="5" w:tplc="04090005" w:tentative="1">
+      <w:start w:val="1"/>
+      <w:numFmt w:val="bullet"/>
+      <w:lvlText w:val=""/>
+      <w:lvlJc w:val="left"/>
+      <w:pPr>
+        <w:ind w:left="4320" w:hanging="360"/>
+      </w:pPr>
+      <w:rPr>
+        <w:rFonts w:ascii="Wingdings" w:hAnsi="Wingdings" w:hint="default"/>
+      </w:rPr>
+    </w:lvl>
+    <w:lvl w:ilvl="6" w:tplc="04090001" w:tentative="1">
+      <w:start w:val="1"/>
+      <w:numFmt w:val="bullet"/>
+      <w:lvlText w:val=""/>
+      <w:lvlJc w:val="left"/>
+      <w:pPr>
+        <w:ind w:left="5040" w:hanging="360"/>
+      </w:pPr>
+      <w:rPr>
+        <w:rFonts w:ascii="Symbol" w:hAnsi="Symbol" w:hint="default"/>
+      </w:rPr>
+    </w:lvl>
+    <w:lvl w:ilvl="7" w:tplc="04090003" w:tentative="1">
+      <w:start w:val="1"/>
+      <w:numFmt w:val="bullet"/>
+      <w:lvlText w:val="o"/>
+      <w:lvlJc w:val="left"/>
+      <w:pPr>
+        <w:ind w:left="5760" w:hanging="360"/>
+      </w:pPr>
+      <w:rPr>
+        <w:rFonts w:ascii="Courier New" w:hAnsi="Courier New" w:cs="Courier New" w:hint="default"/>
+      </w:rPr>
+    </w:lvl>
+    <w:lvl w:ilvl="8" w:tplc="04090005" w:tentative="1">
+      <w:start w:val="1"/>
+      <w:numFmt w:val="bullet"/>
+      <w:lvlText w:val=""/>
+      <w:lvlJc w:val="left"/>
+      <w:pPr>
+        <w:ind w:left="6480" w:hanging="360"/>
+      </w:pPr>
+      <w:rPr>
+        <w:rFonts w:ascii="Wingdings" w:hAnsi="Wingdings" w:hint="default"/>
+      </w:rPr>
+    </w:lvl>
+  </w:abstractNum>
+  <w:abstractNum w:abstractNumId="4" w15:restartNumberingAfterBreak="0">
     <w:nsid w:val="6D4A6DD9"/>
     <w:multiLevelType w:val="hybridMultilevel"/>
     <w:tmpl w:val="FAF88114"/>
@@ -3575,7 +4156,7 @@
       </w:rPr>
     </w:lvl>
   </w:abstractNum>
-  <w:abstractNum w:abstractNumId="4" w15:restartNumberingAfterBreak="0">
+  <w:abstractNum w:abstractNumId="5" w15:restartNumberingAfterBreak="0">
     <w:nsid w:val="731F3F37"/>
     <w:multiLevelType w:val="hybridMultilevel"/>
     <w:tmpl w:val="AC0E03D4"/>
@@ -3669,16 +4250,19 @@
     <w:abstractNumId w:val="0"/>
   </w:num>
   <w:num w:numId="2" w16cid:durableId="1474444742">
-    <w:abstractNumId w:val="4"/>
+    <w:abstractNumId w:val="5"/>
   </w:num>
   <w:num w:numId="3" w16cid:durableId="1732607680">
-    <w:abstractNumId w:val="3"/>
+    <w:abstractNumId w:val="4"/>
   </w:num>
   <w:num w:numId="4" w16cid:durableId="1791506485">
     <w:abstractNumId w:val="1"/>
   </w:num>
   <w:num w:numId="5" w16cid:durableId="1793208143">
     <w:abstractNumId w:val="2"/>
+  </w:num>
+  <w:num w:numId="6" w16cid:durableId="623735847">
+    <w:abstractNumId w:val="3"/>
   </w:num>
 </w:numbering>
 </file>
@@ -4312,6 +4896,62 @@
       </w:tblBorders>
     </w:tblPr>
   </w:style>
+  <w:style w:type="paragraph" w:styleId="Quote">
+    <w:name w:val="Quote"/>
+    <w:basedOn w:val="Normal"/>
+    <w:next w:val="Normal"/>
+    <w:link w:val="QuoteChar"/>
+    <w:uiPriority w:val="29"/>
+    <w:qFormat/>
+    <w:rsid w:val="007C0BF1"/>
+    <w:pPr>
+      <w:spacing w:before="200" w:after="160"/>
+      <w:ind w:left="864" w:right="864"/>
+      <w:jc w:val="center"/>
+    </w:pPr>
+    <w:rPr>
+      <w:i/>
+      <w:iCs/>
+      <w:color w:val="404040" w:themeColor="text1" w:themeTint="BF"/>
+    </w:rPr>
+  </w:style>
+  <w:style w:type="character" w:customStyle="1" w:styleId="QuoteChar">
+    <w:name w:val="Quote Char"/>
+    <w:basedOn w:val="DefaultParagraphFont"/>
+    <w:link w:val="Quote"/>
+    <w:uiPriority w:val="29"/>
+    <w:rsid w:val="007C0BF1"/>
+    <w:rPr>
+      <w:rFonts w:eastAsiaTheme="minorEastAsia"/>
+      <w:i/>
+      <w:iCs/>
+      <w:color w:val="404040" w:themeColor="text1" w:themeTint="BF"/>
+    </w:rPr>
+  </w:style>
+  <w:style w:type="character" w:styleId="IntenseEmphasis">
+    <w:name w:val="Intense Emphasis"/>
+    <w:basedOn w:val="DefaultParagraphFont"/>
+    <w:uiPriority w:val="21"/>
+    <w:qFormat/>
+    <w:rsid w:val="00480D78"/>
+    <w:rPr>
+      <w:i/>
+      <w:iCs/>
+      <w:color w:val="4472C4" w:themeColor="accent1"/>
+    </w:rPr>
+  </w:style>
+  <w:style w:type="paragraph" w:styleId="NoSpacing">
+    <w:name w:val="No Spacing"/>
+    <w:uiPriority w:val="1"/>
+    <w:qFormat/>
+    <w:rsid w:val="00AD341B"/>
+    <w:pPr>
+      <w:spacing w:after="0" w:line="240" w:lineRule="auto"/>
+    </w:pPr>
+    <w:rPr>
+      <w:rFonts w:eastAsiaTheme="minorEastAsia"/>
+    </w:rPr>
+  </w:style>
 </w:styles>
 </file>
 
@@ -4714,6 +5354,7 @@
     <w:rsid w:val="0087660B"/>
     <w:rsid w:val="008B7825"/>
     <w:rsid w:val="00937A79"/>
+    <w:rsid w:val="00A55A1D"/>
     <w:rsid w:val="00B23326"/>
     <w:rsid w:val="00BD6C1D"/>
     <w:rsid w:val="00E029A8"/>
@@ -5233,45 +5874,9 @@
       <w:spacing w:after="200" w:line="276" w:lineRule="auto"/>
     </w:pPr>
   </w:style>
-  <w:style w:type="paragraph" w:customStyle="1" w:styleId="ABBC2778A02E43AFBC10C7DCDF0AEEE2">
-    <w:name w:val="ABBC2778A02E43AFBC10C7DCDF0AEEE2"/>
-    <w:rsid w:val="0010479F"/>
-  </w:style>
   <w:style w:type="paragraph" w:customStyle="1" w:styleId="E5745951B67947CE9881B5D41C7018B4">
     <w:name w:val="E5745951B67947CE9881B5D41C7018B4"/>
     <w:rsid w:val="0010479F"/>
-  </w:style>
-  <w:style w:type="paragraph" w:customStyle="1" w:styleId="DF0E86D872DF4AC6849B0684CF99403F">
-    <w:name w:val="DF0E86D872DF4AC6849B0684CF99403F"/>
-    <w:rsid w:val="0010479F"/>
-  </w:style>
-  <w:style w:type="paragraph" w:customStyle="1" w:styleId="3C1DC677506643058682475018835F44">
-    <w:name w:val="3C1DC677506643058682475018835F44"/>
-    <w:rsid w:val="0010479F"/>
-  </w:style>
-  <w:style w:type="paragraph" w:customStyle="1" w:styleId="862960B84AE9448FBA8F2F991D569A71">
-    <w:name w:val="862960B84AE9448FBA8F2F991D569A71"/>
-    <w:rsid w:val="005B027A"/>
-    <w:rPr>
-      <w:kern w:val="2"/>
-      <w14:ligatures w14:val="standardContextual"/>
-    </w:rPr>
-  </w:style>
-  <w:style w:type="paragraph" w:customStyle="1" w:styleId="FC21A627F680428BBB6F69B51A516D9F">
-    <w:name w:val="FC21A627F680428BBB6F69B51A516D9F"/>
-    <w:rsid w:val="005B027A"/>
-    <w:rPr>
-      <w:kern w:val="2"/>
-      <w14:ligatures w14:val="standardContextual"/>
-    </w:rPr>
-  </w:style>
-  <w:style w:type="paragraph" w:customStyle="1" w:styleId="EAC3E863006D478098D37CC4603C49EA">
-    <w:name w:val="EAC3E863006D478098D37CC4603C49EA"/>
-    <w:rsid w:val="005B027A"/>
-    <w:rPr>
-      <w:kern w:val="2"/>
-      <w14:ligatures w14:val="standardContextual"/>
-    </w:rPr>
   </w:style>
 </w:styles>
 </file>
@@ -5579,53 +6184,6 @@
 </file>
 
 <file path=customXml/item1.xml><?xml version="1.0" encoding="utf-8"?>
-<p:properties xmlns:p="http://schemas.microsoft.com/office/2006/metadata/properties" xmlns:xsi="http://www.w3.org/2001/XMLSchema-instance" xmlns:pc="http://schemas.microsoft.com/office/infopath/2007/PartnerControls">
-  <documentManagement>
-    <Vendor xmlns="0feec74c-ecc7-44c3-9c64-3623cf89ed41">N/A</Vendor>
-    <_ip_UnifiedCompliancePolicyUIAction xmlns="http://schemas.microsoft.com/sharepoint/v3" xsi:nil="true"/>
-    <Launch_x0020_Date xmlns="0feec74c-ecc7-44c3-9c64-3623cf89ed41" xsi:nil="true"/>
-    <Discipline xmlns="0feec74c-ecc7-44c3-9c64-3623cf89ed41" xsi:nil="true"/>
-    <Course_x0020_code xmlns="0feec74c-ecc7-44c3-9c64-3623cf89ed41" xsi:nil="true"/>
-    <Performance_x0020_Steps_x0020_Completed xmlns="0feec74c-ecc7-44c3-9c64-3623cf89ed41">
-      <Value>N/A</Value>
-    </Performance_x0020_Steps_x0020_Completed>
-    <Course_x0020_short_x0020_name xmlns="0feec74c-ecc7-44c3-9c64-3623cf89ed41" xsi:nil="true"/>
-    <_ip_UnifiedCompliancePolicyProperties xmlns="http://schemas.microsoft.com/sharepoint/v3" xsi:nil="true"/>
-    <AssessmentCode xmlns="0feec74c-ecc7-44c3-9c64-3623cf89ed41" xsi:nil="true"/>
-    <Course_x0020_number xmlns="0feec74c-ecc7-44c3-9c64-3623cf89ed41" xsi:nil="true"/>
-    <Course_x0020_title xmlns="0feec74c-ecc7-44c3-9c64-3623cf89ed41" xsi:nil="true"/>
-    <d5fh xmlns="0feec74c-ecc7-44c3-9c64-3623cf89ed41" xsi:nil="true"/>
-    <Step_x0020_Completed xmlns="0feec74c-ecc7-44c3-9c64-3623cf89ed41">
-      <Value>N/A</Value>
-    </Step_x0020_Completed>
-    <Assessment_x0020_Type xmlns="0feec74c-ecc7-44c3-9c64-3623cf89ed41">
-      <Value>Objective</Value>
-    </Assessment_x0020_Type>
-    <Publication_x0020_Date xmlns="0feec74c-ecc7-44c3-9c64-3623cf89ed41" xsi:nil="true"/>
-    <SME xmlns="0feec74c-ecc7-44c3-9c64-3623cf89ed41" xsi:nil="true"/>
-    <Editor0 xmlns="0feec74c-ecc7-44c3-9c64-3623cf89ed41">
-      <UserInfo>
-        <DisplayName/>
-        <AccountId xsi:nil="true"/>
-        <AccountType/>
-      </UserInfo>
-    </Editor0>
-    <Doc_x0020_Type xmlns="0feec74c-ecc7-44c3-9c64-3623cf89ed41" xsi:nil="true"/>
-    <qrac xmlns="0feec74c-ecc7-44c3-9c64-3623cf89ed41" xsi:nil="true"/>
-  </documentManagement>
-</p:properties>
-</file>
-
-<file path=customXml/item2.xml><?xml version="1.0" encoding="utf-8"?>
-<?mso-contentType ?>
-<FormTemplates xmlns="http://schemas.microsoft.com/sharepoint/v3/contenttype/forms">
-  <Display>DocumentLibraryForm</Display>
-  <Edit>DocumentLibraryForm</Edit>
-  <New>DocumentLibraryForm</New>
-</FormTemplates>
-</file>
-
-<file path=customXml/item3.xml><?xml version="1.0" encoding="utf-8"?>
 <ct:contentTypeSchema xmlns:ct="http://schemas.microsoft.com/office/2006/metadata/contentType" xmlns:ma="http://schemas.microsoft.com/office/2006/metadata/properties/metaAttributes" ct:_="" ma:_="" ma:contentTypeName="Document" ma:contentTypeID="0x010100C39F2A75005F2D43B30369DAED2CCB1C" ma:contentTypeVersion="41" ma:contentTypeDescription="Create a new document." ma:contentTypeScope="" ma:versionID="5351413fd0bef49f1818cb8e83e5bd96">
   <xsd:schema xmlns:xsd="http://www.w3.org/2001/XMLSchema" xmlns:xs="http://www.w3.org/2001/XMLSchema" xmlns:p="http://schemas.microsoft.com/office/2006/metadata/properties" xmlns:ns1="http://schemas.microsoft.com/sharepoint/v3" xmlns:ns2="0feec74c-ecc7-44c3-9c64-3623cf89ed41" xmlns:ns3="1f707338-ea0f-4fe5-baee-59b996692b22" targetNamespace="http://schemas.microsoft.com/office/2006/metadata/properties" ma:root="true" ma:fieldsID="459d8d921e348c538e348f0fdb6db98e" ns1:_="" ns2:_="" ns3:_="">
     <xsd:import namespace="http://schemas.microsoft.com/sharepoint/v3"/>
@@ -6071,26 +6629,54 @@
 </ct:contentTypeSchema>
 </file>
 
-<file path=customXml/itemProps1.xml><?xml version="1.0" encoding="utf-8"?>
-<ds:datastoreItem xmlns:ds="http://schemas.openxmlformats.org/officeDocument/2006/customXml" ds:itemID="{405D9F0D-99D3-41BB-95E5-3921A1E0A281}">
-  <ds:schemaRefs>
-    <ds:schemaRef ds:uri="http://schemas.microsoft.com/office/2006/metadata/properties"/>
-    <ds:schemaRef ds:uri="http://schemas.microsoft.com/office/infopath/2007/PartnerControls"/>
-    <ds:schemaRef ds:uri="0feec74c-ecc7-44c3-9c64-3623cf89ed41"/>
-    <ds:schemaRef ds:uri="http://schemas.microsoft.com/sharepoint/v3"/>
-  </ds:schemaRefs>
-</ds:datastoreItem>
+<file path=customXml/item2.xml><?xml version="1.0" encoding="utf-8"?>
+<?mso-contentType ?>
+<FormTemplates xmlns="http://schemas.microsoft.com/sharepoint/v3/contenttype/forms">
+  <Display>DocumentLibraryForm</Display>
+  <Edit>DocumentLibraryForm</Edit>
+  <New>DocumentLibraryForm</New>
+</FormTemplates>
 </file>
 
-<file path=customXml/itemProps2.xml><?xml version="1.0" encoding="utf-8"?>
-<ds:datastoreItem xmlns:ds="http://schemas.openxmlformats.org/officeDocument/2006/customXml" ds:itemID="{0F0F156B-C756-4373-AC91-BDF9BFC8F4F1}">
-  <ds:schemaRefs>
-    <ds:schemaRef ds:uri="http://schemas.microsoft.com/sharepoint/v3/contenttype/forms"/>
-  </ds:schemaRefs>
-</ds:datastoreItem>
+<file path=customXml/item3.xml><?xml version="1.0" encoding="utf-8"?>
+<p:properties xmlns:p="http://schemas.microsoft.com/office/2006/metadata/properties" xmlns:xsi="http://www.w3.org/2001/XMLSchema-instance" xmlns:pc="http://schemas.microsoft.com/office/infopath/2007/PartnerControls">
+  <documentManagement>
+    <Vendor xmlns="0feec74c-ecc7-44c3-9c64-3623cf89ed41">N/A</Vendor>
+    <_ip_UnifiedCompliancePolicyUIAction xmlns="http://schemas.microsoft.com/sharepoint/v3" xsi:nil="true"/>
+    <Launch_x0020_Date xmlns="0feec74c-ecc7-44c3-9c64-3623cf89ed41" xsi:nil="true"/>
+    <Discipline xmlns="0feec74c-ecc7-44c3-9c64-3623cf89ed41" xsi:nil="true"/>
+    <Course_x0020_code xmlns="0feec74c-ecc7-44c3-9c64-3623cf89ed41" xsi:nil="true"/>
+    <Performance_x0020_Steps_x0020_Completed xmlns="0feec74c-ecc7-44c3-9c64-3623cf89ed41">
+      <Value>N/A</Value>
+    </Performance_x0020_Steps_x0020_Completed>
+    <Course_x0020_short_x0020_name xmlns="0feec74c-ecc7-44c3-9c64-3623cf89ed41" xsi:nil="true"/>
+    <_ip_UnifiedCompliancePolicyProperties xmlns="http://schemas.microsoft.com/sharepoint/v3" xsi:nil="true"/>
+    <AssessmentCode xmlns="0feec74c-ecc7-44c3-9c64-3623cf89ed41" xsi:nil="true"/>
+    <Course_x0020_number xmlns="0feec74c-ecc7-44c3-9c64-3623cf89ed41" xsi:nil="true"/>
+    <Course_x0020_title xmlns="0feec74c-ecc7-44c3-9c64-3623cf89ed41" xsi:nil="true"/>
+    <d5fh xmlns="0feec74c-ecc7-44c3-9c64-3623cf89ed41" xsi:nil="true"/>
+    <Step_x0020_Completed xmlns="0feec74c-ecc7-44c3-9c64-3623cf89ed41">
+      <Value>N/A</Value>
+    </Step_x0020_Completed>
+    <Assessment_x0020_Type xmlns="0feec74c-ecc7-44c3-9c64-3623cf89ed41">
+      <Value>Objective</Value>
+    </Assessment_x0020_Type>
+    <Publication_x0020_Date xmlns="0feec74c-ecc7-44c3-9c64-3623cf89ed41" xsi:nil="true"/>
+    <SME xmlns="0feec74c-ecc7-44c3-9c64-3623cf89ed41" xsi:nil="true"/>
+    <Editor0 xmlns="0feec74c-ecc7-44c3-9c64-3623cf89ed41">
+      <UserInfo>
+        <DisplayName/>
+        <AccountId xsi:nil="true"/>
+        <AccountType/>
+      </UserInfo>
+    </Editor0>
+    <Doc_x0020_Type xmlns="0feec74c-ecc7-44c3-9c64-3623cf89ed41" xsi:nil="true"/>
+    <qrac xmlns="0feec74c-ecc7-44c3-9c64-3623cf89ed41" xsi:nil="true"/>
+  </documentManagement>
+</p:properties>
 </file>
 
-<file path=customXml/itemProps3.xml><?xml version="1.0" encoding="utf-8"?>
+<file path=customXml/itemProps1.xml><?xml version="1.0" encoding="utf-8"?>
 <ds:datastoreItem xmlns:ds="http://schemas.openxmlformats.org/officeDocument/2006/customXml" ds:itemID="{EE9BF5FD-5F13-4C71-8911-9979DE8CB719}">
   <ds:schemaRefs>
     <ds:schemaRef ds:uri="http://schemas.microsoft.com/office/2006/metadata/contentType"/>
@@ -6108,4 +6694,23 @@
     <ds:schemaRef ds:uri="http://schemas.microsoft.com/internal/obd"/>
   </ds:schemaRefs>
 </ds:datastoreItem>
+</file>
+
+<file path=customXml/itemProps2.xml><?xml version="1.0" encoding="utf-8"?>
+<ds:datastoreItem xmlns:ds="http://schemas.openxmlformats.org/officeDocument/2006/customXml" ds:itemID="{0F0F156B-C756-4373-AC91-BDF9BFC8F4F1}">
+  <ds:schemaRefs>
+    <ds:schemaRef ds:uri="http://schemas.microsoft.com/sharepoint/v3/contenttype/forms"/>
+  </ds:schemaRefs>
+</ds:datastoreItem>
+</file>
+
+<file path=customXml/itemProps3.xml><?xml version="1.0" encoding="utf-8"?>
+<ds:datastoreItem xmlns:ds="http://schemas.openxmlformats.org/officeDocument/2006/customXml" ds:itemID="{405D9F0D-99D3-41BB-95E5-3921A1E0A281}">
+  <ds:schemaRefs>
+    <ds:schemaRef ds:uri="http://schemas.microsoft.com/office/2006/metadata/properties"/>
+    <ds:schemaRef ds:uri="http://schemas.microsoft.com/office/infopath/2007/PartnerControls"/>
+    <ds:schemaRef ds:uri="0feec74c-ecc7-44c3-9c64-3623cf89ed41"/>
+    <ds:schemaRef ds:uri="http://schemas.microsoft.com/sharepoint/v3"/>
+  </ds:schemaRefs>
+</ds:datastoreItem>
 </file>
</xml_diff>

<commit_message>
More reasons added to proposal.
</commit_message>
<xml_diff>
--- a/Classes/D214 - Data Analytics Graduate Capstone/Forms/MSDA Capstone Topic Approval Form (Filled).docx
+++ b/Classes/D214 - Data Analytics Graduate Capstone/Forms/MSDA Capstone Topic Approval Form (Filled).docx
@@ -1518,7 +1518,47 @@
           <w:sz w:val="20"/>
           <w:szCs w:val="20"/>
         </w:rPr>
-        <w:t xml:space="preserve"> Within the code these will be renamed. label -&gt; IsSpam and text -&gt; EmailContent for readability.</w:t>
+        <w:t xml:space="preserve"> Within the code these will be renamed. label -&gt; </w:t>
+      </w:r>
+      <w:proofErr w:type="spellStart"/>
+      <w:r>
+        <w:rPr>
+          <w:rFonts w:ascii="Verdana" w:hAnsi="Verdana"/>
+          <w:i/>
+          <w:sz w:val="20"/>
+          <w:szCs w:val="20"/>
+        </w:rPr>
+        <w:t>IsSpam</w:t>
+      </w:r>
+      <w:proofErr w:type="spellEnd"/>
+      <w:r>
+        <w:rPr>
+          <w:rFonts w:ascii="Verdana" w:hAnsi="Verdana"/>
+          <w:i/>
+          <w:sz w:val="20"/>
+          <w:szCs w:val="20"/>
+        </w:rPr>
+        <w:t xml:space="preserve"> and text -&gt; </w:t>
+      </w:r>
+      <w:proofErr w:type="spellStart"/>
+      <w:r>
+        <w:rPr>
+          <w:rFonts w:ascii="Verdana" w:hAnsi="Verdana"/>
+          <w:i/>
+          <w:sz w:val="20"/>
+          <w:szCs w:val="20"/>
+        </w:rPr>
+        <w:t>EmailContent</w:t>
+      </w:r>
+      <w:proofErr w:type="spellEnd"/>
+      <w:r>
+        <w:rPr>
+          <w:rFonts w:ascii="Verdana" w:hAnsi="Verdana"/>
+          <w:i/>
+          <w:sz w:val="20"/>
+          <w:szCs w:val="20"/>
+        </w:rPr>
+        <w:t xml:space="preserve"> for readability.</w:t>
       </w:r>
     </w:p>
     <w:p>
@@ -2197,7 +2237,47 @@
           <w:sz w:val="20"/>
           <w:szCs w:val="20"/>
         </w:rPr>
-        <w:t>I will be using Logistical Regression as per Wikipedia it’s a great option to test if our ‘label’ (IsSpam) has a good relationship with our dependent variable ‘text’ (EmailContent)</w:t>
+        <w:t>I will be using Logistical Regression as per Wikipedia it’s a great option to test if our ‘label’ (</w:t>
+      </w:r>
+      <w:proofErr w:type="spellStart"/>
+      <w:r>
+        <w:rPr>
+          <w:rFonts w:ascii="Verdana" w:eastAsia="Times New Roman" w:hAnsi="Verdana" w:cs="Times New Roman"/>
+          <w:iCs/>
+          <w:sz w:val="20"/>
+          <w:szCs w:val="20"/>
+        </w:rPr>
+        <w:t>IsSpam</w:t>
+      </w:r>
+      <w:proofErr w:type="spellEnd"/>
+      <w:r>
+        <w:rPr>
+          <w:rFonts w:ascii="Verdana" w:eastAsia="Times New Roman" w:hAnsi="Verdana" w:cs="Times New Roman"/>
+          <w:iCs/>
+          <w:sz w:val="20"/>
+          <w:szCs w:val="20"/>
+        </w:rPr>
+        <w:t>) has a good relationship with our dependent variable ‘text’ (</w:t>
+      </w:r>
+      <w:proofErr w:type="spellStart"/>
+      <w:r>
+        <w:rPr>
+          <w:rFonts w:ascii="Verdana" w:eastAsia="Times New Roman" w:hAnsi="Verdana" w:cs="Times New Roman"/>
+          <w:iCs/>
+          <w:sz w:val="20"/>
+          <w:szCs w:val="20"/>
+        </w:rPr>
+        <w:t>EmailContent</w:t>
+      </w:r>
+      <w:proofErr w:type="spellEnd"/>
+      <w:r>
+        <w:rPr>
+          <w:rFonts w:ascii="Verdana" w:eastAsia="Times New Roman" w:hAnsi="Verdana" w:cs="Times New Roman"/>
+          <w:iCs/>
+          <w:sz w:val="20"/>
+          <w:szCs w:val="20"/>
+        </w:rPr>
+        <w:t>)</w:t>
       </w:r>
       <w:r>
         <w:rPr>
@@ -2793,6 +2873,39 @@
       <w:pPr>
         <w:pStyle w:val="NoSpacing"/>
         <w:numPr>
+          <w:ilvl w:val="1"/>
+          <w:numId w:val="9"/>
+        </w:numPr>
+        <w:rPr>
+          <w:rFonts w:ascii="Verdana" w:eastAsia="Times New Roman" w:hAnsi="Verdana" w:cs="Times New Roman"/>
+          <w:i/>
+          <w:sz w:val="20"/>
+          <w:szCs w:val="20"/>
+        </w:rPr>
+      </w:pPr>
+      <w:r>
+        <w:rPr>
+          <w:rFonts w:ascii="Verdana" w:eastAsia="Times New Roman" w:hAnsi="Verdana" w:cs="Times New Roman"/>
+          <w:iCs/>
+          <w:sz w:val="20"/>
+          <w:szCs w:val="20"/>
+        </w:rPr>
+        <w:t>Jupyter notebook is an experimentation and documentation platform. This lends itself well to providing out concepts and performance assessments.</w:t>
+      </w:r>
+      <w:r>
+        <w:rPr>
+          <w:rFonts w:ascii="Verdana" w:eastAsia="Times New Roman" w:hAnsi="Verdana" w:cs="Times New Roman"/>
+          <w:iCs/>
+          <w:sz w:val="20"/>
+          <w:szCs w:val="20"/>
+        </w:rPr>
+        <w:br/>
+      </w:r>
+    </w:p>
+    <w:p>
+      <w:pPr>
+        <w:pStyle w:val="NoSpacing"/>
+        <w:numPr>
           <w:ilvl w:val="0"/>
           <w:numId w:val="9"/>
         </w:numPr>
@@ -2829,6 +2942,57 @@
       <w:pPr>
         <w:pStyle w:val="NoSpacing"/>
         <w:numPr>
+          <w:ilvl w:val="1"/>
+          <w:numId w:val="9"/>
+        </w:numPr>
+        <w:rPr>
+          <w:rFonts w:ascii="Verdana" w:eastAsia="Times New Roman" w:hAnsi="Verdana" w:cs="Times New Roman"/>
+          <w:iCs/>
+          <w:sz w:val="20"/>
+          <w:szCs w:val="20"/>
+        </w:rPr>
+      </w:pPr>
+      <w:r>
+        <w:rPr>
+          <w:rFonts w:ascii="Verdana" w:eastAsia="Times New Roman" w:hAnsi="Verdana" w:cs="Times New Roman"/>
+          <w:iCs/>
+          <w:sz w:val="20"/>
+          <w:szCs w:val="20"/>
+        </w:rPr>
+        <w:t xml:space="preserve">A bigger chunk of the data science and data analytics community build libraries around Python. </w:t>
+      </w:r>
+      <w:r>
+        <w:rPr>
+          <w:rFonts w:ascii="Verdana" w:eastAsia="Times New Roman" w:hAnsi="Verdana" w:cs="Times New Roman"/>
+          <w:iCs/>
+          <w:sz w:val="20"/>
+          <w:szCs w:val="20"/>
+        </w:rPr>
+        <w:t>So,</w:t>
+      </w:r>
+      <w:r>
+        <w:rPr>
+          <w:rFonts w:ascii="Verdana" w:eastAsia="Times New Roman" w:hAnsi="Verdana" w:cs="Times New Roman"/>
+          <w:iCs/>
+          <w:sz w:val="20"/>
+          <w:szCs w:val="20"/>
+        </w:rPr>
+        <w:t xml:space="preserve"> I have chosen to use the simpler and more community supported language.</w:t>
+      </w:r>
+      <w:r>
+        <w:rPr>
+          <w:rFonts w:ascii="Verdana" w:eastAsia="Times New Roman" w:hAnsi="Verdana" w:cs="Times New Roman"/>
+          <w:iCs/>
+          <w:sz w:val="20"/>
+          <w:szCs w:val="20"/>
+        </w:rPr>
+        <w:br/>
+      </w:r>
+    </w:p>
+    <w:p>
+      <w:pPr>
+        <w:pStyle w:val="NoSpacing"/>
+        <w:numPr>
           <w:ilvl w:val="0"/>
           <w:numId w:val="9"/>
         </w:numPr>
@@ -2882,7 +3046,28 @@
           <w:sz w:val="20"/>
           <w:szCs w:val="20"/>
         </w:rPr>
-        <w:t xml:space="preserve"> (Was not taught during WGU courses)</w:t>
+        <w:t xml:space="preserve"> (Was not taught during </w:t>
+      </w:r>
+      <w:hyperlink r:id="rId23" w:history="1">
+        <w:r>
+          <w:rPr>
+            <w:rStyle w:val="Hyperlink"/>
+            <w:rFonts w:ascii="Verdana" w:eastAsia="Times New Roman" w:hAnsi="Verdana" w:cs="Times New Roman"/>
+            <w:iCs/>
+            <w:sz w:val="20"/>
+            <w:szCs w:val="20"/>
+          </w:rPr>
+          <w:t>WGU</w:t>
+        </w:r>
+      </w:hyperlink>
+      <w:r>
+        <w:rPr>
+          <w:rFonts w:ascii="Verdana" w:eastAsia="Times New Roman" w:hAnsi="Verdana" w:cs="Times New Roman"/>
+          <w:iCs/>
+          <w:sz w:val="20"/>
+          <w:szCs w:val="20"/>
+        </w:rPr>
+        <w:t xml:space="preserve"> courses)</w:t>
       </w:r>
     </w:p>
     <w:p>
@@ -2899,6 +3084,18 @@
           <w:szCs w:val="20"/>
         </w:rPr>
       </w:pPr>
+      <w:hyperlink r:id="rId24" w:history="1">
+        <w:r>
+          <w:rPr>
+            <w:rStyle w:val="Hyperlink"/>
+            <w:rFonts w:ascii="Verdana" w:eastAsia="Times New Roman" w:hAnsi="Verdana" w:cs="Times New Roman"/>
+            <w:iCs/>
+            <w:sz w:val="20"/>
+            <w:szCs w:val="20"/>
+          </w:rPr>
+          <w:t>Polars</w:t>
+        </w:r>
+      </w:hyperlink>
       <w:r>
         <w:rPr>
           <w:rFonts w:ascii="Verdana" w:eastAsia="Times New Roman" w:hAnsi="Verdana" w:cs="Times New Roman"/>
@@ -2906,7 +3103,79 @@
           <w:sz w:val="20"/>
           <w:szCs w:val="20"/>
         </w:rPr>
-        <w:t>[Insert reasons]</w:t>
+        <w:t xml:space="preserve"> is a data manipulation library akin to </w:t>
+      </w:r>
+      <w:hyperlink r:id="rId25" w:history="1">
+        <w:r>
+          <w:rPr>
+            <w:rStyle w:val="Hyperlink"/>
+            <w:rFonts w:ascii="Verdana" w:eastAsia="Times New Roman" w:hAnsi="Verdana" w:cs="Times New Roman"/>
+            <w:iCs/>
+            <w:sz w:val="20"/>
+            <w:szCs w:val="20"/>
+          </w:rPr>
+          <w:t>Pandas</w:t>
+        </w:r>
+      </w:hyperlink>
+      <w:r>
+        <w:rPr>
+          <w:rFonts w:ascii="Verdana" w:eastAsia="Times New Roman" w:hAnsi="Verdana" w:cs="Times New Roman"/>
+          <w:iCs/>
+          <w:sz w:val="20"/>
+          <w:szCs w:val="20"/>
+        </w:rPr>
+        <w:t xml:space="preserve">, renowned for its efficiency with small to medium-sized datasets. However, Polars distinguishes itself by being developed in </w:t>
+      </w:r>
+      <w:hyperlink r:id="rId26" w:history="1">
+        <w:r>
+          <w:rPr>
+            <w:rStyle w:val="Hyperlink"/>
+            <w:rFonts w:ascii="Verdana" w:eastAsia="Times New Roman" w:hAnsi="Verdana" w:cs="Times New Roman"/>
+            <w:iCs/>
+            <w:sz w:val="20"/>
+            <w:szCs w:val="20"/>
+          </w:rPr>
+          <w:t>Rust</w:t>
+        </w:r>
+      </w:hyperlink>
+      <w:r>
+        <w:rPr>
+          <w:rFonts w:ascii="Verdana" w:eastAsia="Times New Roman" w:hAnsi="Verdana" w:cs="Times New Roman"/>
+          <w:iCs/>
+          <w:sz w:val="20"/>
+          <w:szCs w:val="20"/>
+        </w:rPr>
+        <w:t xml:space="preserve">, a language that combines Python's simplicity with the high performance of </w:t>
+      </w:r>
+      <w:hyperlink r:id="rId27" w:history="1">
+        <w:r>
+          <w:rPr>
+            <w:rStyle w:val="Hyperlink"/>
+            <w:rFonts w:ascii="Verdana" w:eastAsia="Times New Roman" w:hAnsi="Verdana" w:cs="Times New Roman"/>
+            <w:iCs/>
+            <w:sz w:val="20"/>
+            <w:szCs w:val="20"/>
+          </w:rPr>
+          <w:t>C</w:t>
+        </w:r>
+      </w:hyperlink>
+      <w:r>
+        <w:rPr>
+          <w:rFonts w:ascii="Verdana" w:eastAsia="Times New Roman" w:hAnsi="Verdana" w:cs="Times New Roman"/>
+          <w:iCs/>
+          <w:sz w:val="20"/>
+          <w:szCs w:val="20"/>
+        </w:rPr>
+        <w:t>. This project will employ Polars not only as a practical example of its application but also to address the common occurrence of large datasets in real-life scenarios.</w:t>
+      </w:r>
+      <w:r>
+        <w:rPr>
+          <w:rFonts w:ascii="Verdana" w:eastAsia="Times New Roman" w:hAnsi="Verdana" w:cs="Times New Roman"/>
+          <w:iCs/>
+          <w:sz w:val="20"/>
+          <w:szCs w:val="20"/>
+        </w:rPr>
+        <w:br/>
       </w:r>
     </w:p>
     <w:p>
@@ -2923,7 +3192,7 @@
           <w:szCs w:val="20"/>
         </w:rPr>
       </w:pPr>
-      <w:hyperlink r:id="rId23" w:history="1">
+      <w:hyperlink r:id="rId28" w:history="1">
         <w:r>
           <w:rPr>
             <w:rStyle w:val="Hyperlink"/>
@@ -2957,24 +3226,9 @@
           <w:sz w:val="20"/>
           <w:szCs w:val="20"/>
         </w:rPr>
-        <w:t>[Insert reasons]</w:t>
-      </w:r>
-    </w:p>
-    <w:p>
-      <w:pPr>
-        <w:pStyle w:val="NoSpacing"/>
-        <w:numPr>
-          <w:ilvl w:val="1"/>
-          <w:numId w:val="9"/>
-        </w:numPr>
-        <w:rPr>
-          <w:rFonts w:ascii="Verdana" w:eastAsia="Times New Roman" w:hAnsi="Verdana" w:cs="Times New Roman"/>
-          <w:iCs/>
-          <w:sz w:val="20"/>
-          <w:szCs w:val="20"/>
-        </w:rPr>
-      </w:pPr>
-      <w:hyperlink r:id="rId24" w:history="1">
+        <w:t xml:space="preserve">This is a community standard visualization library and performed well for all other performance assessments. Although, it has heavy integration with </w:t>
+      </w:r>
+      <w:hyperlink r:id="rId29" w:history="1">
         <w:r>
           <w:rPr>
             <w:rStyle w:val="Hyperlink"/>
@@ -2983,24 +3237,18 @@
             <w:sz w:val="20"/>
             <w:szCs w:val="20"/>
           </w:rPr>
-          <w:t>Seaborn</w:t>
+          <w:t>Pandas</w:t>
         </w:r>
       </w:hyperlink>
-    </w:p>
-    <w:p>
-      <w:pPr>
-        <w:pStyle w:val="NoSpacing"/>
-        <w:numPr>
-          <w:ilvl w:val="2"/>
-          <w:numId w:val="9"/>
-        </w:numPr>
+      <w:r>
         <w:rPr>
           <w:rFonts w:ascii="Verdana" w:eastAsia="Times New Roman" w:hAnsi="Verdana" w:cs="Times New Roman"/>
           <w:iCs/>
           <w:sz w:val="20"/>
           <w:szCs w:val="20"/>
         </w:rPr>
-      </w:pPr>
+        <w:t>, it is not a requirement to use the visualization library.</w:t>
+      </w:r>
       <w:r>
         <w:rPr>
           <w:rFonts w:ascii="Verdana" w:eastAsia="Times New Roman" w:hAnsi="Verdana" w:cs="Times New Roman"/>
@@ -3008,7 +3256,7 @@
           <w:sz w:val="20"/>
           <w:szCs w:val="20"/>
         </w:rPr>
-        <w:t>[Insert reasons]</w:t>
+        <w:br/>
       </w:r>
     </w:p>
     <w:p>
@@ -3025,7 +3273,7 @@
           <w:szCs w:val="20"/>
         </w:rPr>
       </w:pPr>
-      <w:hyperlink r:id="rId25" w:history="1">
+      <w:hyperlink r:id="rId30" w:history="1">
         <w:r>
           <w:rPr>
             <w:rStyle w:val="Hyperlink"/>
@@ -3034,7 +3282,27 @@
             <w:sz w:val="20"/>
             <w:szCs w:val="20"/>
           </w:rPr>
-          <w:t>Emoji</w:t>
+          <w:t>Emo</w:t>
+        </w:r>
+        <w:r>
+          <w:rPr>
+            <w:rStyle w:val="Hyperlink"/>
+            <w:rFonts w:ascii="Verdana" w:eastAsia="Times New Roman" w:hAnsi="Verdana" w:cs="Times New Roman"/>
+            <w:iCs/>
+            <w:sz w:val="20"/>
+            <w:szCs w:val="20"/>
+          </w:rPr>
+          <w:t>j</w:t>
+        </w:r>
+        <w:r>
+          <w:rPr>
+            <w:rStyle w:val="Hyperlink"/>
+            <w:rFonts w:ascii="Verdana" w:eastAsia="Times New Roman" w:hAnsi="Verdana" w:cs="Times New Roman"/>
+            <w:iCs/>
+            <w:sz w:val="20"/>
+            <w:szCs w:val="20"/>
+          </w:rPr>
+          <w:t>i</w:t>
         </w:r>
       </w:hyperlink>
       <w:r>
@@ -3044,7 +3312,28 @@
           <w:sz w:val="20"/>
           <w:szCs w:val="20"/>
         </w:rPr>
-        <w:t xml:space="preserve"> (Was not taught during WGU courses)</w:t>
+        <w:t xml:space="preserve"> (Was not taught during </w:t>
+      </w:r>
+      <w:hyperlink r:id="rId31" w:history="1">
+        <w:r>
+          <w:rPr>
+            <w:rStyle w:val="Hyperlink"/>
+            <w:rFonts w:ascii="Verdana" w:eastAsia="Times New Roman" w:hAnsi="Verdana" w:cs="Times New Roman"/>
+            <w:iCs/>
+            <w:sz w:val="20"/>
+            <w:szCs w:val="20"/>
+          </w:rPr>
+          <w:t>WGU</w:t>
+        </w:r>
+      </w:hyperlink>
+      <w:r>
+        <w:rPr>
+          <w:rFonts w:ascii="Verdana" w:eastAsia="Times New Roman" w:hAnsi="Verdana" w:cs="Times New Roman"/>
+          <w:iCs/>
+          <w:sz w:val="20"/>
+          <w:szCs w:val="20"/>
+        </w:rPr>
+        <w:t xml:space="preserve"> courses)</w:t>
       </w:r>
     </w:p>
     <w:p>
@@ -3068,7 +3357,16 @@
           <w:sz w:val="20"/>
           <w:szCs w:val="20"/>
         </w:rPr>
-        <w:t>[Insert reasons]</w:t>
+        <w:t>During the pre-processing process before the model is created this library makes it easier to identify non-standard characters that come in the form of emojis and will aid in removing them before modeling.</w:t>
+      </w:r>
+      <w:r>
+        <w:rPr>
+          <w:rFonts w:ascii="Verdana" w:eastAsia="Times New Roman" w:hAnsi="Verdana" w:cs="Times New Roman"/>
+          <w:iCs/>
+          <w:sz w:val="20"/>
+          <w:szCs w:val="20"/>
+        </w:rPr>
+        <w:br/>
       </w:r>
     </w:p>
     <w:p>
@@ -3085,7 +3383,8 @@
           <w:szCs w:val="20"/>
         </w:rPr>
       </w:pPr>
-      <w:hyperlink r:id="rId26" w:history="1">
+      <w:hyperlink r:id="rId32" w:history="1">
+        <w:proofErr w:type="spellStart"/>
         <w:r>
           <w:rPr>
             <w:rStyle w:val="Hyperlink"/>
@@ -3104,7 +3403,49 @@
             <w:sz w:val="20"/>
             <w:szCs w:val="20"/>
           </w:rPr>
-          <w:t>nidecode</w:t>
+          <w:t>nid</w:t>
+        </w:r>
+        <w:r>
+          <w:rPr>
+            <w:rStyle w:val="Hyperlink"/>
+            <w:rFonts w:ascii="Verdana" w:eastAsia="Times New Roman" w:hAnsi="Verdana" w:cs="Times New Roman"/>
+            <w:iCs/>
+            <w:sz w:val="20"/>
+            <w:szCs w:val="20"/>
+          </w:rPr>
+          <w:t>e</w:t>
+        </w:r>
+        <w:r>
+          <w:rPr>
+            <w:rStyle w:val="Hyperlink"/>
+            <w:rFonts w:ascii="Verdana" w:eastAsia="Times New Roman" w:hAnsi="Verdana" w:cs="Times New Roman"/>
+            <w:iCs/>
+            <w:sz w:val="20"/>
+            <w:szCs w:val="20"/>
+          </w:rPr>
+          <w:t>code</w:t>
+        </w:r>
+        <w:proofErr w:type="spellEnd"/>
+      </w:hyperlink>
+      <w:r>
+        <w:rPr>
+          <w:rFonts w:ascii="Verdana" w:eastAsia="Times New Roman" w:hAnsi="Verdana" w:cs="Times New Roman"/>
+          <w:iCs/>
+          <w:sz w:val="20"/>
+          <w:szCs w:val="20"/>
+        </w:rPr>
+        <w:t xml:space="preserve"> (Was not taught during </w:t>
+      </w:r>
+      <w:hyperlink r:id="rId33" w:history="1">
+        <w:r>
+          <w:rPr>
+            <w:rStyle w:val="Hyperlink"/>
+            <w:rFonts w:ascii="Verdana" w:eastAsia="Times New Roman" w:hAnsi="Verdana" w:cs="Times New Roman"/>
+            <w:iCs/>
+            <w:sz w:val="20"/>
+            <w:szCs w:val="20"/>
+          </w:rPr>
+          <w:t>WGU</w:t>
         </w:r>
       </w:hyperlink>
       <w:r>
@@ -3114,7 +3455,7 @@
           <w:sz w:val="20"/>
           <w:szCs w:val="20"/>
         </w:rPr>
-        <w:t xml:space="preserve"> (Was not taught during WGU courses)</w:t>
+        <w:t xml:space="preserve"> courses)</w:t>
       </w:r>
     </w:p>
     <w:p>
@@ -3138,7 +3479,16 @@
           <w:sz w:val="20"/>
           <w:szCs w:val="20"/>
         </w:rPr>
-        <w:t>[Insert reasons]</w:t>
+        <w:t>During the pre-processing process before the model is created, this helps remove Unicode ASCII type characters that my be introduced and cause issues. These will be removed.</w:t>
+      </w:r>
+      <w:r>
+        <w:rPr>
+          <w:rFonts w:ascii="Verdana" w:eastAsia="Times New Roman" w:hAnsi="Verdana" w:cs="Times New Roman"/>
+          <w:iCs/>
+          <w:sz w:val="20"/>
+          <w:szCs w:val="20"/>
+        </w:rPr>
+        <w:br/>
       </w:r>
     </w:p>
     <w:p>
@@ -3395,7 +3745,7 @@
         </w:rPr>
         <w:t xml:space="preserve">Retrieved from </w:t>
       </w:r>
-      <w:hyperlink r:id="rId27" w:history="1">
+      <w:hyperlink r:id="rId34" w:history="1">
         <w:r>
           <w:rPr>
             <w:rStyle w:val="Hyperlink"/>
@@ -3435,7 +3785,25 @@
           <w:sz w:val="20"/>
           <w:szCs w:val="20"/>
         </w:rPr>
-        <w:t>Pola-rs GitHub Organization</w:t>
+        <w:t>Pola-</w:t>
+      </w:r>
+      <w:proofErr w:type="spellStart"/>
+      <w:r>
+        <w:rPr>
+          <w:rFonts w:ascii="Verdana" w:hAnsi="Verdana"/>
+          <w:sz w:val="20"/>
+          <w:szCs w:val="20"/>
+        </w:rPr>
+        <w:t>rs</w:t>
+      </w:r>
+      <w:proofErr w:type="spellEnd"/>
+      <w:r>
+        <w:rPr>
+          <w:rFonts w:ascii="Verdana" w:hAnsi="Verdana"/>
+          <w:sz w:val="20"/>
+          <w:szCs w:val="20"/>
+        </w:rPr>
+        <w:t xml:space="preserve"> GitHub Organization</w:t>
       </w:r>
       <w:r>
         <w:rPr>
@@ -3462,7 +3830,7 @@
         </w:rPr>
         <w:t xml:space="preserve">Retrieved from </w:t>
       </w:r>
-      <w:hyperlink r:id="rId28" w:tgtFrame="_new" w:history="1">
+      <w:hyperlink r:id="rId35" w:tgtFrame="_new" w:history="1">
         <w:r>
           <w:rPr>
             <w:rStyle w:val="Hyperlink"/>
@@ -3502,7 +3870,26 @@
           <w:sz w:val="20"/>
           <w:szCs w:val="20"/>
         </w:rPr>
-        <w:t>Pola-rs GitHub Organization</w:t>
+        <w:lastRenderedPageBreak/>
+        <w:t>Pola-</w:t>
+      </w:r>
+      <w:proofErr w:type="spellStart"/>
+      <w:r>
+        <w:rPr>
+          <w:rFonts w:ascii="Verdana" w:hAnsi="Verdana"/>
+          <w:sz w:val="20"/>
+          <w:szCs w:val="20"/>
+        </w:rPr>
+        <w:t>rs</w:t>
+      </w:r>
+      <w:proofErr w:type="spellEnd"/>
+      <w:r>
+        <w:rPr>
+          <w:rFonts w:ascii="Verdana" w:hAnsi="Verdana"/>
+          <w:sz w:val="20"/>
+          <w:szCs w:val="20"/>
+        </w:rPr>
+        <w:t xml:space="preserve"> GitHub Organization</w:t>
       </w:r>
       <w:r>
         <w:rPr>
@@ -3537,7 +3924,7 @@
         </w:rPr>
         <w:t xml:space="preserve">Retrieved from </w:t>
       </w:r>
-      <w:hyperlink r:id="rId29" w:tgtFrame="_new" w:history="1">
+      <w:hyperlink r:id="rId36" w:tgtFrame="_new" w:history="1">
         <w:r>
           <w:rPr>
             <w:rStyle w:val="Hyperlink"/>
@@ -3596,7 +3983,7 @@
         </w:rPr>
         <w:t xml:space="preserve">Retrieved from </w:t>
       </w:r>
-      <w:hyperlink r:id="rId30" w:tgtFrame="_new" w:history="1">
+      <w:hyperlink r:id="rId37" w:tgtFrame="_new" w:history="1">
         <w:r>
           <w:rPr>
             <w:rStyle w:val="Hyperlink"/>
@@ -3638,6 +4025,7 @@
         </w:rPr>
         <w:t>Wikipedia contributors. (</w:t>
       </w:r>
+      <w:proofErr w:type="spellStart"/>
       <w:r>
         <w:rPr>
           <w:rFonts w:ascii="Verdana" w:hAnsi="Verdana"/>
@@ -3646,6 +4034,7 @@
         </w:rPr>
         <w:t>n.d</w:t>
       </w:r>
+      <w:proofErr w:type="spellEnd"/>
       <w:r>
         <w:rPr>
           <w:rFonts w:ascii="Verdana" w:hAnsi="Verdana"/>
@@ -3670,7 +4059,7 @@
         </w:rPr>
         <w:t xml:space="preserve">, from </w:t>
       </w:r>
-      <w:hyperlink r:id="rId31" w:tgtFrame="_new" w:history="1">
+      <w:hyperlink r:id="rId38" w:tgtFrame="_new" w:history="1">
         <w:r>
           <w:rPr>
             <w:rStyle w:val="Hyperlink"/>
@@ -3924,7 +4313,6 @@
           <w:sz w:val="20"/>
           <w:szCs w:val="20"/>
         </w:rPr>
-        <w:lastRenderedPageBreak/>
         <w:t xml:space="preserve">Course </w:t>
       </w:r>
       <w:r>
@@ -4155,8 +4543,8 @@
       </w:pPr>
     </w:p>
     <w:sectPr>
-      <w:headerReference w:type="default" r:id="rId32"/>
-      <w:footerReference w:type="default" r:id="rId33"/>
+      <w:headerReference w:type="default" r:id="rId39"/>
+      <w:footerReference w:type="default" r:id="rId40"/>
       <w:pgSz w:w="12240" w:h="15840"/>
       <w:pgMar w:top="288" w:right="432" w:bottom="288" w:left="432" w:header="720" w:footer="720" w:gutter="0"/>
       <w:cols w:space="720"/>
@@ -6283,6 +6671,18 @@
       <w:rFonts w:eastAsiaTheme="minorEastAsia"/>
     </w:rPr>
   </w:style>
+  <w:style w:type="character" w:styleId="FollowedHyperlink">
+    <w:name w:val="FollowedHyperlink"/>
+    <w:basedOn w:val="DefaultParagraphFont"/>
+    <w:uiPriority w:val="99"/>
+    <w:semiHidden/>
+    <w:unhideWhenUsed/>
+    <w:rsid w:val="006763F3"/>
+    <w:rPr>
+      <w:color w:val="954F72" w:themeColor="followedHyperlink"/>
+      <w:u w:val="single"/>
+    </w:rPr>
+  </w:style>
 </w:styles>
 </file>
 
@@ -6686,8 +7086,8 @@
     <w:rsid w:val="0087660B"/>
     <w:rsid w:val="008B7825"/>
     <w:rsid w:val="00937A79"/>
-    <w:rsid w:val="00AF77B8"/>
     <w:rsid w:val="00B23326"/>
+    <w:rsid w:val="00B35A36"/>
     <w:rsid w:val="00BD6C1D"/>
     <w:rsid w:val="00E029A8"/>
     <w:rsid w:val="00EF7128"/>

</xml_diff>

<commit_message>
1st Draft of Capstone Approval done.
</commit_message>
<xml_diff>
--- a/Classes/D214 - Data Analytics Graduate Capstone/Forms/MSDA Capstone Topic Approval Form (Filled).docx
+++ b/Classes/D214 - Data Analytics Graduate Capstone/Forms/MSDA Capstone Topic Approval Form (Filled).docx
@@ -1326,8 +1326,19 @@
                 <w:sz w:val="20"/>
                 <w:szCs w:val="20"/>
               </w:rPr>
-              <w:t>1 represents the associated text is SPAM</w:t>
+              <w:t xml:space="preserve">1 represents the associated text is </w:t>
             </w:r>
+            <w:proofErr w:type="gramStart"/>
+            <w:r>
+              <w:rPr>
+                <w:rFonts w:ascii="Verdana" w:hAnsi="Verdana"/>
+                <w:iCs/>
+                <w:sz w:val="20"/>
+                <w:szCs w:val="20"/>
+              </w:rPr>
+              <w:t>SPAM</w:t>
+            </w:r>
+            <w:proofErr w:type="gramEnd"/>
           </w:p>
           <w:p>
             <w:pPr>
@@ -1977,7 +1988,27 @@
           <w:sz w:val="20"/>
           <w:szCs w:val="20"/>
         </w:rPr>
-        <w:t xml:space="preserve">However, there are additional considerations regarding data management due to GitHub's file size constraints. Specifically, GitHub imposes a limit of 100MB per file, while the dataset in question is 133MB. To address this, the original dataset has been divided into two separate </w:t>
+        <w:t xml:space="preserve">However, there are additional considerations regarding data management due to GitHub's file size constraints. Specifically, GitHub imposes a limit of 100MB per file, while the dataset in question is 133MB. To address this, the original dataset has been divided into two </w:t>
+      </w:r>
+      <w:proofErr w:type="gramStart"/>
+      <w:r>
+        <w:rPr>
+          <w:rFonts w:ascii="Verdana" w:hAnsi="Verdana"/>
+          <w:bCs/>
+          <w:sz w:val="20"/>
+          <w:szCs w:val="20"/>
+        </w:rPr>
+        <w:t>separate</w:t>
+      </w:r>
+      <w:proofErr w:type="gramEnd"/>
+      <w:r>
+        <w:rPr>
+          <w:rFonts w:ascii="Verdana" w:hAnsi="Verdana"/>
+          <w:bCs/>
+          <w:sz w:val="20"/>
+          <w:szCs w:val="20"/>
+        </w:rPr>
+        <w:t xml:space="preserve"> </w:t>
       </w:r>
       <w:r>
         <w:rPr>
@@ -2188,7 +2219,27 @@
           <w:sz w:val="20"/>
           <w:szCs w:val="20"/>
         </w:rPr>
-        <w:t xml:space="preserve"> Python package. This approach will enable us to reassemble the dataset, taking into account the limitation that “GitHub blocks files larger than 100 MiB” (GitHub, n.d.). The process will involve meticulous checks for missing values, analysis of data distributions, identification of any unusual characters, and computation of summary statistics for both the original dataset and the character lengths relevant to the neural networks. Subsequently, the data will be systematically divided into training, validation, and test datasets, ensuring a comprehensive and robust preparation for further modeling stages.</w:t>
+        <w:t xml:space="preserve"> Python package. This approach will enable us to reassemble the dataset, </w:t>
+      </w:r>
+      <w:proofErr w:type="gramStart"/>
+      <w:r>
+        <w:rPr>
+          <w:rFonts w:ascii="Verdana" w:eastAsia="Times New Roman" w:hAnsi="Verdana" w:cs="Times New Roman"/>
+          <w:iCs/>
+          <w:sz w:val="20"/>
+          <w:szCs w:val="20"/>
+        </w:rPr>
+        <w:t>taking into account</w:t>
+      </w:r>
+      <w:proofErr w:type="gramEnd"/>
+      <w:r>
+        <w:rPr>
+          <w:rFonts w:ascii="Verdana" w:eastAsia="Times New Roman" w:hAnsi="Verdana" w:cs="Times New Roman"/>
+          <w:iCs/>
+          <w:sz w:val="20"/>
+          <w:szCs w:val="20"/>
+        </w:rPr>
+        <w:t xml:space="preserve"> the limitation that “GitHub blocks files larger than 100 MiB” (GitHub, n.d.). The process will involve meticulous checks for missing values, analysis of data distributions, identification of any unusual characters, and computation of summary statistics for both the original dataset and the character lengths relevant to the neural networks. Subsequently, the data will be systematically divided into training, validation, and test datasets, ensuring a comprehensive and robust preparation for further modeling stages.</w:t>
       </w:r>
       <w:r>
         <w:rPr>
@@ -3479,7 +3530,25 @@
           <w:sz w:val="20"/>
           <w:szCs w:val="20"/>
         </w:rPr>
-        <w:t>During the pre-processing process before the model is created, this helps remove Unicode ASCII type characters that my be introduced and cause issues. These will be removed.</w:t>
+        <w:t>During the pre-processing process before the model is created, this helps remove Unicode ASCII type characters that m</w:t>
+      </w:r>
+      <w:r>
+        <w:rPr>
+          <w:rFonts w:ascii="Verdana" w:eastAsia="Times New Roman" w:hAnsi="Verdana" w:cs="Times New Roman"/>
+          <w:iCs/>
+          <w:sz w:val="20"/>
+          <w:szCs w:val="20"/>
+        </w:rPr>
+        <w:t>a</w:t>
+      </w:r>
+      <w:r>
+        <w:rPr>
+          <w:rFonts w:ascii="Verdana" w:eastAsia="Times New Roman" w:hAnsi="Verdana" w:cs="Times New Roman"/>
+          <w:iCs/>
+          <w:sz w:val="20"/>
+          <w:szCs w:val="20"/>
+        </w:rPr>
+        <w:t>y be introduced and cause issues. These will be removed.</w:t>
       </w:r>
       <w:r>
         <w:rPr>
@@ -3500,11 +3569,34 @@
         </w:numPr>
         <w:rPr>
           <w:rFonts w:ascii="Verdana" w:eastAsia="Times New Roman" w:hAnsi="Verdana" w:cs="Times New Roman"/>
+          <w:i/>
+          <w:sz w:val="20"/>
+          <w:szCs w:val="20"/>
+        </w:rPr>
+      </w:pPr>
+      <w:hyperlink r:id="rId34" w:history="1">
+        <w:proofErr w:type="spellStart"/>
+        <w:r>
+          <w:rPr>
+            <w:rStyle w:val="Hyperlink"/>
+            <w:rFonts w:ascii="Verdana" w:eastAsia="Times New Roman" w:hAnsi="Verdana" w:cs="Times New Roman"/>
+            <w:iCs/>
+            <w:sz w:val="20"/>
+            <w:szCs w:val="20"/>
+          </w:rPr>
+          <w:t>PyTorch</w:t>
+        </w:r>
+        <w:proofErr w:type="spellEnd"/>
+      </w:hyperlink>
+      <w:r>
+        <w:rPr>
+          <w:rFonts w:ascii="Verdana" w:eastAsia="Times New Roman" w:hAnsi="Verdana" w:cs="Times New Roman"/>
           <w:iCs/>
           <w:sz w:val="20"/>
           <w:szCs w:val="20"/>
         </w:rPr>
-      </w:pPr>
+        <w:t xml:space="preserve"> </w:t>
+      </w:r>
       <w:r>
         <w:rPr>
           <w:rFonts w:ascii="Verdana" w:eastAsia="Times New Roman" w:hAnsi="Verdana" w:cs="Times New Roman"/>
@@ -3512,31 +3604,71 @@
           <w:sz w:val="20"/>
           <w:szCs w:val="20"/>
         </w:rPr>
-        <w:t>[Insert NN Library]</w:t>
-      </w:r>
-    </w:p>
-    <w:p>
-      <w:pPr>
-        <w:pStyle w:val="NoSpacing"/>
+        <w:t xml:space="preserve">(Was not taught during </w:t>
+      </w:r>
+      <w:hyperlink r:id="rId35" w:history="1">
+        <w:r>
+          <w:rPr>
+            <w:rStyle w:val="Hyperlink"/>
+          </w:rPr>
+          <w:t>WGU</w:t>
+        </w:r>
+      </w:hyperlink>
+      <w:r>
+        <w:rPr>
+          <w:rFonts w:ascii="Verdana" w:eastAsia="Times New Roman" w:hAnsi="Verdana" w:cs="Times New Roman"/>
+          <w:iCs/>
+          <w:sz w:val="20"/>
+          <w:szCs w:val="20"/>
+        </w:rPr>
+        <w:t xml:space="preserve"> courses</w:t>
+      </w:r>
+      <w:r>
+        <w:rPr>
+          <w:rFonts w:ascii="Verdana" w:eastAsia="Times New Roman" w:hAnsi="Verdana" w:cs="Times New Roman"/>
+          <w:iCs/>
+          <w:sz w:val="20"/>
+          <w:szCs w:val="20"/>
+        </w:rPr>
+        <w:t>)</w:t>
+      </w:r>
+    </w:p>
+    <w:p>
+      <w:pPr>
+        <w:pStyle w:val="ListParagraph"/>
         <w:numPr>
           <w:ilvl w:val="2"/>
           <w:numId w:val="9"/>
         </w:numPr>
-        <w:rPr>
-          <w:rFonts w:ascii="Verdana" w:eastAsia="Times New Roman" w:hAnsi="Verdana" w:cs="Times New Roman"/>
-          <w:iCs/>
-          <w:sz w:val="20"/>
-          <w:szCs w:val="20"/>
-        </w:rPr>
-      </w:pPr>
-      <w:r>
-        <w:rPr>
-          <w:rFonts w:ascii="Verdana" w:eastAsia="Times New Roman" w:hAnsi="Verdana" w:cs="Times New Roman"/>
-          <w:iCs/>
-          <w:sz w:val="20"/>
-          <w:szCs w:val="20"/>
-        </w:rPr>
-        <w:t>[Insert reasons]</w:t>
+      </w:pPr>
+      <w:r>
+        <w:rPr>
+          <w:rFonts w:ascii="Verdana" w:eastAsia="Times New Roman" w:hAnsi="Verdana" w:cs="Times New Roman"/>
+          <w:sz w:val="20"/>
+          <w:szCs w:val="20"/>
+        </w:rPr>
+        <w:t xml:space="preserve">The course curriculum was based on TensorFlow, renowned as a leading framework in its field, yet it presents a notably steep learning curve. In contrast, </w:t>
+      </w:r>
+      <w:hyperlink r:id="rId36" w:history="1">
+        <w:proofErr w:type="spellStart"/>
+        <w:r>
+          <w:rPr>
+            <w:rStyle w:val="Hyperlink"/>
+            <w:rFonts w:ascii="Verdana" w:eastAsia="Times New Roman" w:hAnsi="Verdana" w:cs="Times New Roman"/>
+            <w:sz w:val="20"/>
+            <w:szCs w:val="20"/>
+          </w:rPr>
+          <w:t>PyTorch</w:t>
+        </w:r>
+        <w:proofErr w:type="spellEnd"/>
+      </w:hyperlink>
+      <w:r>
+        <w:rPr>
+          <w:rFonts w:ascii="Verdana" w:eastAsia="Times New Roman" w:hAnsi="Verdana" w:cs="Times New Roman"/>
+          <w:sz w:val="20"/>
+          <w:szCs w:val="20"/>
+        </w:rPr>
+        <w:t>, known for its Pythonic design, offers a more straightforward and readable approach, making it an accessible alternative for learners.</w:t>
       </w:r>
       <w:r>
         <w:rPr>
@@ -3576,6 +3708,14 @@
           <w:szCs w:val="20"/>
         </w:rPr>
         <w:t xml:space="preserve">: </w:t>
+      </w:r>
+      <w:r>
+        <w:rPr>
+          <w:rFonts w:ascii="Verdana" w:hAnsi="Verdana"/>
+          <w:sz w:val="20"/>
+          <w:szCs w:val="20"/>
+        </w:rPr>
+        <w:br/>
       </w:r>
     </w:p>
     <w:p>
@@ -3719,6 +3859,7 @@
           <w:sz w:val="20"/>
           <w:szCs w:val="20"/>
         </w:rPr>
+        <w:lastRenderedPageBreak/>
         <w:t>PURU SINGHVI. (n.d.). Spam Email Classification Dataset [Data set]. Kaggle.</w:t>
       </w:r>
       <w:r>
@@ -3745,7 +3886,7 @@
         </w:rPr>
         <w:t xml:space="preserve">Retrieved from </w:t>
       </w:r>
-      <w:hyperlink r:id="rId34" w:history="1">
+      <w:hyperlink r:id="rId37" w:history="1">
         <w:r>
           <w:rPr>
             <w:rStyle w:val="Hyperlink"/>
@@ -3830,7 +3971,7 @@
         </w:rPr>
         <w:t xml:space="preserve">Retrieved from </w:t>
       </w:r>
-      <w:hyperlink r:id="rId35" w:tgtFrame="_new" w:history="1">
+      <w:hyperlink r:id="rId38" w:tgtFrame="_new" w:history="1">
         <w:r>
           <w:rPr>
             <w:rStyle w:val="Hyperlink"/>
@@ -3870,7 +4011,6 @@
           <w:sz w:val="20"/>
           <w:szCs w:val="20"/>
         </w:rPr>
-        <w:lastRenderedPageBreak/>
         <w:t>Pola-</w:t>
       </w:r>
       <w:proofErr w:type="spellStart"/>
@@ -3889,7 +4029,16 @@
           <w:sz w:val="20"/>
           <w:szCs w:val="20"/>
         </w:rPr>
-        <w:t xml:space="preserve"> GitHub Organization</w:t>
+        <w:t xml:space="preserve"> GitHub </w:t>
+      </w:r>
+      <w:proofErr w:type="gramStart"/>
+      <w:r>
+        <w:rPr>
+          <w:rFonts w:ascii="Verdana" w:hAnsi="Verdana"/>
+          <w:sz w:val="20"/>
+          <w:szCs w:val="20"/>
+        </w:rPr>
+        <w:t>Organization</w:t>
       </w:r>
       <w:r>
         <w:rPr>
@@ -3905,7 +4054,16 @@
           <w:sz w:val="20"/>
           <w:szCs w:val="20"/>
         </w:rPr>
-        <w:t xml:space="preserve">. Benchmarks. In Polars. </w:t>
+        <w:t>.</w:t>
+      </w:r>
+      <w:proofErr w:type="gramEnd"/>
+      <w:r>
+        <w:rPr>
+          <w:rFonts w:ascii="Verdana" w:hAnsi="Verdana"/>
+          <w:sz w:val="20"/>
+          <w:szCs w:val="20"/>
+        </w:rPr>
+        <w:t xml:space="preserve"> Benchmarks. In Polars. </w:t>
       </w:r>
       <w:r>
         <w:rPr>
@@ -3924,7 +4082,7 @@
         </w:rPr>
         <w:t xml:space="preserve">Retrieved from </w:t>
       </w:r>
-      <w:hyperlink r:id="rId36" w:tgtFrame="_new" w:history="1">
+      <w:hyperlink r:id="rId39" w:tgtFrame="_new" w:history="1">
         <w:r>
           <w:rPr>
             <w:rStyle w:val="Hyperlink"/>
@@ -3983,7 +4141,7 @@
         </w:rPr>
         <w:t xml:space="preserve">Retrieved from </w:t>
       </w:r>
-      <w:hyperlink r:id="rId37" w:tgtFrame="_new" w:history="1">
+      <w:hyperlink r:id="rId40" w:tgtFrame="_new" w:history="1">
         <w:r>
           <w:rPr>
             <w:rStyle w:val="Hyperlink"/>
@@ -4059,7 +4217,7 @@
         </w:rPr>
         <w:t xml:space="preserve">, from </w:t>
       </w:r>
-      <w:hyperlink r:id="rId38" w:tgtFrame="_new" w:history="1">
+      <w:hyperlink r:id="rId41" w:tgtFrame="_new" w:history="1">
         <w:r>
           <w:rPr>
             <w:rStyle w:val="Hyperlink"/>
@@ -4543,8 +4701,8 @@
       </w:pPr>
     </w:p>
     <w:sectPr>
-      <w:headerReference w:type="default" r:id="rId39"/>
-      <w:footerReference w:type="default" r:id="rId40"/>
+      <w:headerReference w:type="default" r:id="rId42"/>
+      <w:footerReference w:type="default" r:id="rId43"/>
       <w:pgSz w:w="12240" w:h="15840"/>
       <w:pgMar w:top="288" w:right="432" w:bottom="288" w:left="432" w:header="720" w:footer="720" w:gutter="0"/>
       <w:cols w:space="720"/>
@@ -5297,7 +5455,7 @@
   <w:abstractNum w:abstractNumId="5" w15:restartNumberingAfterBreak="0">
     <w:nsid w:val="42405CFC"/>
     <w:multiLevelType w:val="hybridMultilevel"/>
-    <w:tmpl w:val="282A1EDA"/>
+    <w:tmpl w:val="280E2C86"/>
     <w:lvl w:ilvl="0" w:tplc="04090001">
       <w:start w:val="1"/>
       <w:numFmt w:val="bullet"/>
@@ -7078,6 +7236,7 @@
     <w:rsid w:val="001030D1"/>
     <w:rsid w:val="0010479F"/>
     <w:rsid w:val="00255931"/>
+    <w:rsid w:val="0036285F"/>
     <w:rsid w:val="003B6597"/>
     <w:rsid w:val="00463AF9"/>
     <w:rsid w:val="00532B5E"/>
@@ -7087,7 +7246,6 @@
     <w:rsid w:val="008B7825"/>
     <w:rsid w:val="00937A79"/>
     <w:rsid w:val="00B23326"/>
-    <w:rsid w:val="00B35A36"/>
     <w:rsid w:val="00BD6C1D"/>
     <w:rsid w:val="00E029A8"/>
     <w:rsid w:val="00EF7128"/>

</xml_diff>

<commit_message>
Third draft for submit based on feedback.
</commit_message>
<xml_diff>
--- a/Classes/D214 - Data Analytics Graduate Capstone/Forms/MSDA Capstone Topic Approval Form (Filled).docx
+++ b/Classes/D214 - Data Analytics Graduate Capstone/Forms/MSDA Capstone Topic Approval Form (Filled).docx
@@ -677,7 +677,7 @@
               <w:sz w:val="20"/>
               <w:szCs w:val="20"/>
             </w:rPr>
-            <w:t>The machine learning model, developed using the 2007 TREC Public Spam Corpus and Enron emails dataset, cannot accurately classify new content as SPAM or non-SPAM (HAM) beyond what would be expected by chance. This implies that any observed accuracy in classification is due to random variation in the data.</w:t>
+            <w:t>The machine learning model developed using the 2007 TREC Public Spam Corpus and Enron emails dataset cannot accurately classify new content as SPAM or non-SPAM (HAM) with an accuracy score of 95% or higher. This implies that any observed accuracy in classification does not significantly exceed what would be expected by chance.</w:t>
           </w:r>
           <w:r>
             <w:rPr>
@@ -686,39 +686,6 @@
               <w:szCs w:val="20"/>
             </w:rPr>
             <w:t xml:space="preserve"> </w:t>
-          </w:r>
-          <w:r>
-            <w:rPr>
-              <w:rFonts w:ascii="Verdana" w:hAnsi="Verdana"/>
-              <w:sz w:val="20"/>
-              <w:szCs w:val="20"/>
-            </w:rPr>
-            <w:br/>
-          </w:r>
-          <w:r>
-            <w:rPr>
-              <w:rFonts w:ascii="Verdana" w:hAnsi="Verdana"/>
-              <w:sz w:val="20"/>
-              <w:szCs w:val="20"/>
-            </w:rPr>
-            <w:br/>
-            <w:t xml:space="preserve">The accuracy score falls below 95%. </w:t>
-          </w:r>
-          <w:r>
-            <w:rPr>
-              <w:rFonts w:ascii="Verdana" w:hAnsi="Verdana"/>
-              <w:sz w:val="20"/>
-              <w:szCs w:val="20"/>
-            </w:rPr>
-            <w:t>Both</w:t>
-          </w:r>
-          <w:r>
-            <w:rPr>
-              <w:rFonts w:ascii="Verdana" w:hAnsi="Verdana"/>
-              <w:sz w:val="20"/>
-              <w:szCs w:val="20"/>
-            </w:rPr>
-            <w:t xml:space="preserve"> scores F1 Score and ROC-AUC score fall below 90%. The confusion matrix shows high-levels of false positives and false negatives.</w:t>
           </w:r>
           <w:r>
             <w:rPr>
@@ -809,7 +776,7 @@
               <w:sz w:val="20"/>
               <w:szCs w:val="20"/>
             </w:rPr>
-            <w:t>The machine learning model, developed using the 2007 TREC Public Spam Corpus and Enron emails dataset, can accurately classify new content as SPAM or non-SPAM (HAM) better than what would be expected by chance. This suggests that the model has learned discernible patterns within the dataset that enable it to effectively differentiate between SPAM and non-SPAM content.</w:t>
+            <w:t>The machine learning model developed using the 2007 TREC Public Spam Corpus and Enron emails dataset can accurately classify new content as SPAM or non-SPAM (HAM) with an accuracy score of 95% or higher. This suggests that the model has learned effective patterns within the dataset, enabling it to differentiate between SPAM and non-SPAM content significantly better than chance.</w:t>
           </w:r>
           <w:r>
             <w:rPr>
@@ -833,54 +800,6 @@
               <w:sz w:val="20"/>
               <w:szCs w:val="20"/>
             </w:rPr>
-            <w:t xml:space="preserve">The accuracy score is 95% or higher. </w:t>
-          </w:r>
-          <w:r>
-            <w:rPr>
-              <w:rFonts w:ascii="Verdana" w:hAnsi="Verdana"/>
-              <w:sz w:val="20"/>
-              <w:szCs w:val="20"/>
-            </w:rPr>
-            <w:t>A least one score</w:t>
-          </w:r>
-          <w:r>
-            <w:rPr>
-              <w:rFonts w:ascii="Verdana" w:hAnsi="Verdana"/>
-              <w:sz w:val="20"/>
-              <w:szCs w:val="20"/>
-            </w:rPr>
-            <w:t>F1 Score and</w:t>
-          </w:r>
-          <w:r>
-            <w:rPr>
-              <w:rFonts w:ascii="Verdana" w:hAnsi="Verdana"/>
-              <w:sz w:val="20"/>
-              <w:szCs w:val="20"/>
-            </w:rPr>
-            <w:t>/or</w:t>
-          </w:r>
-          <w:r>
-            <w:rPr>
-              <w:rFonts w:ascii="Verdana" w:hAnsi="Verdana"/>
-              <w:sz w:val="20"/>
-              <w:szCs w:val="20"/>
-            </w:rPr>
-            <w:t xml:space="preserve"> ROC-AUC score are 90% or higher. The confusion matrix shows low levels of false positives and false negatives.</w:t>
-          </w:r>
-          <w:r>
-            <w:rPr>
-              <w:rFonts w:ascii="Verdana" w:hAnsi="Verdana"/>
-              <w:sz w:val="20"/>
-              <w:szCs w:val="20"/>
-            </w:rPr>
-            <w:br/>
-          </w:r>
-          <w:r>
-            <w:rPr>
-              <w:rFonts w:ascii="Verdana" w:hAnsi="Verdana"/>
-              <w:sz w:val="20"/>
-              <w:szCs w:val="20"/>
-            </w:rPr>
             <w:t xml:space="preserve"> </w:t>
           </w:r>
         </w:sdtContent>
@@ -967,7 +886,6 @@
           <w:b/>
           <w:bCs/>
         </w:rPr>
-        <w:lastRenderedPageBreak/>
         <w:t>Complexity of SPAM and HAM differentiation</w:t>
       </w:r>
       <w:r>
@@ -987,6 +905,7 @@
           <w:b/>
           <w:bCs/>
         </w:rPr>
+        <w:lastRenderedPageBreak/>
         <w:t>Model Evaluation and Improvement</w:t>
       </w:r>
       <w:r>
@@ -1635,7 +1554,47 @@
           <w:sz w:val="20"/>
           <w:szCs w:val="20"/>
         </w:rPr>
-        <w:t xml:space="preserve"> Within the code these will be renamed. label -&gt; IsSpam and text -&gt; EmailContent for readability.</w:t>
+        <w:t xml:space="preserve"> Within the code these will be renamed. label -&gt; </w:t>
+      </w:r>
+      <w:proofErr w:type="spellStart"/>
+      <w:r>
+        <w:rPr>
+          <w:rFonts w:ascii="Verdana" w:hAnsi="Verdana"/>
+          <w:i/>
+          <w:sz w:val="20"/>
+          <w:szCs w:val="20"/>
+        </w:rPr>
+        <w:t>IsSpam</w:t>
+      </w:r>
+      <w:proofErr w:type="spellEnd"/>
+      <w:r>
+        <w:rPr>
+          <w:rFonts w:ascii="Verdana" w:hAnsi="Verdana"/>
+          <w:i/>
+          <w:sz w:val="20"/>
+          <w:szCs w:val="20"/>
+        </w:rPr>
+        <w:t xml:space="preserve"> and text -&gt; </w:t>
+      </w:r>
+      <w:proofErr w:type="spellStart"/>
+      <w:r>
+        <w:rPr>
+          <w:rFonts w:ascii="Verdana" w:hAnsi="Verdana"/>
+          <w:i/>
+          <w:sz w:val="20"/>
+          <w:szCs w:val="20"/>
+        </w:rPr>
+        <w:t>EmailContent</w:t>
+      </w:r>
+      <w:proofErr w:type="spellEnd"/>
+      <w:r>
+        <w:rPr>
+          <w:rFonts w:ascii="Verdana" w:hAnsi="Verdana"/>
+          <w:i/>
+          <w:sz w:val="20"/>
+          <w:szCs w:val="20"/>
+        </w:rPr>
+        <w:t xml:space="preserve"> for readability.</w:t>
       </w:r>
     </w:p>
     <w:p>
@@ -1899,84 +1858,93 @@
           <w:sz w:val="20"/>
           <w:szCs w:val="20"/>
         </w:rPr>
+        <w:t>Note: If you are using restricted information, please have the Third-Party Authorization Form signed by an authorized agent on behalf of the data owner. The data owner’s legal name is required on the form.</w:t>
+      </w:r>
+    </w:p>
+    <w:p>
+      <w:pPr>
+        <w:spacing w:after="0" w:line="240" w:lineRule="auto"/>
+        <w:rPr>
+          <w:rFonts w:ascii="Verdana" w:eastAsia="Times New Roman" w:hAnsi="Verdana" w:cs="Times New Roman"/>
+          <w:b/>
+          <w:sz w:val="20"/>
+          <w:szCs w:val="20"/>
+        </w:rPr>
+      </w:pPr>
+    </w:p>
+    <w:p>
+      <w:pPr>
+        <w:spacing w:after="0"/>
+        <w:rPr>
+          <w:rFonts w:ascii="Verdana" w:hAnsi="Verdana"/>
+          <w:bCs/>
+          <w:sz w:val="20"/>
+          <w:szCs w:val="20"/>
+        </w:rPr>
+      </w:pPr>
+      <w:r>
+        <w:rPr>
+          <w:rFonts w:ascii="Verdana" w:eastAsia="Times New Roman" w:hAnsi="Verdana" w:cs="Times New Roman"/>
+          <w:b/>
+          <w:sz w:val="20"/>
+          <w:szCs w:val="20"/>
+        </w:rPr>
+        <w:t xml:space="preserve">Data Gathering: </w:t>
+      </w:r>
+      <w:r>
+        <w:rPr>
+          <w:rFonts w:ascii="Verdana" w:eastAsia="Times New Roman" w:hAnsi="Verdana" w:cs="Times New Roman"/>
+          <w:i/>
+          <w:sz w:val="20"/>
+          <w:szCs w:val="20"/>
+        </w:rPr>
+        <w:t>Describe the data-gathering methodology you will use to collect data.</w:t>
+      </w:r>
+      <w:r>
+        <w:rPr>
+          <w:rFonts w:ascii="Verdana" w:hAnsi="Verdana"/>
+          <w:b/>
+          <w:sz w:val="20"/>
+          <w:szCs w:val="20"/>
+        </w:rPr>
+        <w:t xml:space="preserve"> </w:t>
+      </w:r>
+      <w:r>
+        <w:rPr>
+          <w:rFonts w:ascii="Verdana" w:hAnsi="Verdana"/>
+          <w:b/>
+          <w:sz w:val="20"/>
+          <w:szCs w:val="20"/>
+        </w:rPr>
+        <w:br/>
+      </w:r>
+      <w:r>
+        <w:rPr>
+          <w:rFonts w:ascii="Verdana" w:hAnsi="Verdana"/>
+          <w:b/>
+          <w:sz w:val="20"/>
+          <w:szCs w:val="20"/>
+        </w:rPr>
+        <w:br/>
+      </w:r>
+      <w:r>
+        <w:rPr>
+          <w:rFonts w:ascii="Verdana" w:hAnsi="Verdana"/>
+          <w:bCs/>
+          <w:sz w:val="20"/>
+          <w:szCs w:val="20"/>
+        </w:rPr>
+        <w:t xml:space="preserve">The dataset required for this project is a pre-labeled set of training data, readily available for download. It can </w:t>
+      </w:r>
+      <w:r>
+        <w:rPr>
+          <w:rFonts w:ascii="Verdana" w:hAnsi="Verdana"/>
+          <w:bCs/>
+          <w:sz w:val="20"/>
+          <w:szCs w:val="20"/>
+        </w:rPr>
         <w:lastRenderedPageBreak/>
-        <w:t>Note: If you are using restricted information, please have the Third-Party Authorization Form signed by an authorized agent on behalf of the data owner. The data owner’s legal name is required on the form.</w:t>
-      </w:r>
-    </w:p>
-    <w:p>
-      <w:pPr>
-        <w:spacing w:after="0" w:line="240" w:lineRule="auto"/>
-        <w:rPr>
-          <w:rFonts w:ascii="Verdana" w:eastAsia="Times New Roman" w:hAnsi="Verdana" w:cs="Times New Roman"/>
-          <w:b/>
-          <w:sz w:val="20"/>
-          <w:szCs w:val="20"/>
-        </w:rPr>
-      </w:pPr>
-    </w:p>
-    <w:p>
-      <w:pPr>
-        <w:spacing w:after="0"/>
-        <w:rPr>
-          <w:rFonts w:ascii="Verdana" w:hAnsi="Verdana"/>
-          <w:bCs/>
-          <w:sz w:val="20"/>
-          <w:szCs w:val="20"/>
-        </w:rPr>
-      </w:pPr>
-      <w:r>
-        <w:rPr>
-          <w:rFonts w:ascii="Verdana" w:eastAsia="Times New Roman" w:hAnsi="Verdana" w:cs="Times New Roman"/>
-          <w:b/>
-          <w:sz w:val="20"/>
-          <w:szCs w:val="20"/>
-        </w:rPr>
-        <w:t xml:space="preserve">Data Gathering: </w:t>
-      </w:r>
-      <w:r>
-        <w:rPr>
-          <w:rFonts w:ascii="Verdana" w:eastAsia="Times New Roman" w:hAnsi="Verdana" w:cs="Times New Roman"/>
-          <w:i/>
-          <w:sz w:val="20"/>
-          <w:szCs w:val="20"/>
-        </w:rPr>
-        <w:t>Describe the data-gathering methodology you will use to collect data.</w:t>
-      </w:r>
-      <w:r>
-        <w:rPr>
-          <w:rFonts w:ascii="Verdana" w:hAnsi="Verdana"/>
-          <w:b/>
-          <w:sz w:val="20"/>
-          <w:szCs w:val="20"/>
-        </w:rPr>
-        <w:t xml:space="preserve"> </w:t>
-      </w:r>
-      <w:r>
-        <w:rPr>
-          <w:rFonts w:ascii="Verdana" w:hAnsi="Verdana"/>
-          <w:b/>
-          <w:sz w:val="20"/>
-          <w:szCs w:val="20"/>
-        </w:rPr>
-        <w:br/>
-      </w:r>
-      <w:r>
-        <w:rPr>
-          <w:rFonts w:ascii="Verdana" w:hAnsi="Verdana"/>
-          <w:b/>
-          <w:sz w:val="20"/>
-          <w:szCs w:val="20"/>
-        </w:rPr>
-        <w:br/>
-      </w:r>
-      <w:r>
-        <w:rPr>
-          <w:rFonts w:ascii="Verdana" w:hAnsi="Verdana"/>
-          <w:bCs/>
-          <w:sz w:val="20"/>
-          <w:szCs w:val="20"/>
-        </w:rPr>
-        <w:t xml:space="preserve">The dataset required for this project is a pre-labeled set of training data, readily available for download. It can be accessed as a </w:t>
+        <w:t xml:space="preserve">be accessed as a </w:t>
       </w:r>
       <w:r>
         <w:rPr>
@@ -2305,7 +2273,47 @@
           <w:sz w:val="20"/>
           <w:szCs w:val="20"/>
         </w:rPr>
-        <w:t>I will be using Logistical Regression as per Wikipedia it’s a great option to test if our ‘label’ (IsSpam) has a good relationship with our dependent variable ‘text’ (EmailContent)</w:t>
+        <w:t>I will be using Logistical Regression as per Wikipedia it’s a great option to test if our ‘label’ (</w:t>
+      </w:r>
+      <w:proofErr w:type="spellStart"/>
+      <w:r>
+        <w:rPr>
+          <w:rFonts w:ascii="Verdana" w:eastAsia="Times New Roman" w:hAnsi="Verdana" w:cs="Times New Roman"/>
+          <w:iCs/>
+          <w:sz w:val="20"/>
+          <w:szCs w:val="20"/>
+        </w:rPr>
+        <w:t>IsSpam</w:t>
+      </w:r>
+      <w:proofErr w:type="spellEnd"/>
+      <w:r>
+        <w:rPr>
+          <w:rFonts w:ascii="Verdana" w:eastAsia="Times New Roman" w:hAnsi="Verdana" w:cs="Times New Roman"/>
+          <w:iCs/>
+          <w:sz w:val="20"/>
+          <w:szCs w:val="20"/>
+        </w:rPr>
+        <w:t>) has a good relationship with our dependent variable ‘text’ (</w:t>
+      </w:r>
+      <w:proofErr w:type="spellStart"/>
+      <w:r>
+        <w:rPr>
+          <w:rFonts w:ascii="Verdana" w:eastAsia="Times New Roman" w:hAnsi="Verdana" w:cs="Times New Roman"/>
+          <w:iCs/>
+          <w:sz w:val="20"/>
+          <w:szCs w:val="20"/>
+        </w:rPr>
+        <w:t>EmailContent</w:t>
+      </w:r>
+      <w:proofErr w:type="spellEnd"/>
+      <w:r>
+        <w:rPr>
+          <w:rFonts w:ascii="Verdana" w:eastAsia="Times New Roman" w:hAnsi="Verdana" w:cs="Times New Roman"/>
+          <w:iCs/>
+          <w:sz w:val="20"/>
+          <w:szCs w:val="20"/>
+        </w:rPr>
+        <w:t>)</w:t>
       </w:r>
       <w:r>
         <w:rPr>
@@ -2394,7 +2402,6 @@
           <w:sz w:val="20"/>
           <w:szCs w:val="20"/>
         </w:rPr>
-        <w:lastRenderedPageBreak/>
         <w:t>I will be using a Logistical Regression Model to generate a model for spam detection. This is important because SPAM, particularly in the form of PHISHING, is constantly evolving and can cost a business significantly if it compromises the company's network.</w:t>
       </w:r>
     </w:p>
@@ -2472,6 +2479,7 @@
           <w:sz w:val="20"/>
           <w:szCs w:val="20"/>
         </w:rPr>
+        <w:lastRenderedPageBreak/>
         <w:t xml:space="preserve">These models are </w:t>
       </w:r>
       <w:r>
@@ -3225,6 +3233,7 @@
         </w:rPr>
       </w:pPr>
       <w:hyperlink r:id="rId31" w:history="1">
+        <w:proofErr w:type="spellStart"/>
         <w:r>
           <w:rPr>
             <w:rStyle w:val="Hyperlink"/>
@@ -3245,6 +3254,7 @@
           </w:rPr>
           <w:t>nidecode</w:t>
         </w:r>
+        <w:proofErr w:type="spellEnd"/>
       </w:hyperlink>
       <w:r>
         <w:rPr>
@@ -3298,7 +3308,6 @@
           <w:sz w:val="20"/>
           <w:szCs w:val="20"/>
         </w:rPr>
-        <w:lastRenderedPageBreak/>
         <w:t>During the pre-processing process before the model is created, this helps remove Unicode ASCII type characters that m</w:t>
       </w:r>
       <w:r>
@@ -3410,6 +3419,7 @@
         </w:numPr>
       </w:pPr>
       <w:hyperlink r:id="rId35" w:history="1">
+        <w:proofErr w:type="spellStart"/>
         <w:r>
           <w:rPr>
             <w:rStyle w:val="Hyperlink"/>
@@ -3420,6 +3430,7 @@
           </w:rPr>
           <w:t>train_test_split</w:t>
         </w:r>
+        <w:proofErr w:type="spellEnd"/>
       </w:hyperlink>
     </w:p>
     <w:p>
@@ -3467,6 +3478,7 @@
         </w:numPr>
       </w:pPr>
       <w:hyperlink r:id="rId36" w:anchor="sklearn.feature_extraction.text.CountVectorizer" w:history="1">
+        <w:proofErr w:type="spellStart"/>
         <w:r>
           <w:rPr>
             <w:rStyle w:val="Hyperlink"/>
@@ -3477,6 +3489,7 @@
           </w:rPr>
           <w:t>CountVectorizer</w:t>
         </w:r>
+        <w:proofErr w:type="spellEnd"/>
       </w:hyperlink>
     </w:p>
     <w:p>
@@ -3488,7 +3501,15 @@
         </w:numPr>
       </w:pPr>
       <w:r>
-        <w:t>Models work with numerical data. CountVectorizer is used to convert unstructured text into numerical data for predictive analytic modeling.</w:t>
+        <w:t xml:space="preserve">Models work with numerical data. </w:t>
+      </w:r>
+      <w:proofErr w:type="spellStart"/>
+      <w:r>
+        <w:t>CountVectorizer</w:t>
+      </w:r>
+      <w:proofErr w:type="spellEnd"/>
+      <w:r>
+        <w:t xml:space="preserve"> is used to convert unstructured text into numerical data for predictive analytic modeling.</w:t>
       </w:r>
     </w:p>
     <w:p>
@@ -3500,6 +3521,7 @@
         </w:numPr>
       </w:pPr>
       <w:hyperlink r:id="rId37" w:anchor="sklearn.linear_model.LogisticRegression" w:history="1">
+        <w:proofErr w:type="spellStart"/>
         <w:r>
           <w:rPr>
             <w:rStyle w:val="Hyperlink"/>
@@ -3510,6 +3532,7 @@
           </w:rPr>
           <w:t>LogisticRegression</w:t>
         </w:r>
+        <w:proofErr w:type="spellEnd"/>
       </w:hyperlink>
     </w:p>
     <w:p>
@@ -3533,6 +3556,7 @@
         </w:numPr>
       </w:pPr>
       <w:hyperlink r:id="rId38" w:anchor="sklearn.metrics.accuracy_score" w:history="1">
+        <w:proofErr w:type="spellStart"/>
         <w:r>
           <w:rPr>
             <w:rStyle w:val="Hyperlink"/>
@@ -3543,6 +3567,7 @@
           </w:rPr>
           <w:t>accuracy_score</w:t>
         </w:r>
+        <w:proofErr w:type="spellEnd"/>
       </w:hyperlink>
     </w:p>
     <w:p>
@@ -3612,6 +3637,7 @@
         </w:rPr>
         <w:fldChar w:fldCharType="separate"/>
       </w:r>
+      <w:proofErr w:type="spellStart"/>
       <w:r>
         <w:rPr>
           <w:rStyle w:val="Hyperlink"/>
@@ -3622,6 +3648,7 @@
         </w:rPr>
         <w:t>confusion_matrix</w:t>
       </w:r>
+      <w:proofErr w:type="spellEnd"/>
     </w:p>
     <w:p>
       <w:pPr>
@@ -3935,7 +3962,25 @@
           <w:sz w:val="20"/>
           <w:szCs w:val="20"/>
         </w:rPr>
-        <w:t>Pola-rs GitHub Organization</w:t>
+        <w:t>Pola-</w:t>
+      </w:r>
+      <w:proofErr w:type="spellStart"/>
+      <w:r>
+        <w:rPr>
+          <w:rFonts w:ascii="Verdana" w:hAnsi="Verdana"/>
+          <w:sz w:val="20"/>
+          <w:szCs w:val="20"/>
+        </w:rPr>
+        <w:t>rs</w:t>
+      </w:r>
+      <w:proofErr w:type="spellEnd"/>
+      <w:r>
+        <w:rPr>
+          <w:rFonts w:ascii="Verdana" w:hAnsi="Verdana"/>
+          <w:sz w:val="20"/>
+          <w:szCs w:val="20"/>
+        </w:rPr>
+        <w:t xml:space="preserve"> GitHub Organization</w:t>
       </w:r>
       <w:r>
         <w:rPr>
@@ -4002,7 +4047,25 @@
           <w:sz w:val="20"/>
           <w:szCs w:val="20"/>
         </w:rPr>
-        <w:t>Pola-rs GitHub Organization</w:t>
+        <w:t>Pola-</w:t>
+      </w:r>
+      <w:proofErr w:type="spellStart"/>
+      <w:r>
+        <w:rPr>
+          <w:rFonts w:ascii="Verdana" w:hAnsi="Verdana"/>
+          <w:sz w:val="20"/>
+          <w:szCs w:val="20"/>
+        </w:rPr>
+        <w:t>rs</w:t>
+      </w:r>
+      <w:proofErr w:type="spellEnd"/>
+      <w:r>
+        <w:rPr>
+          <w:rFonts w:ascii="Verdana" w:hAnsi="Verdana"/>
+          <w:sz w:val="20"/>
+          <w:szCs w:val="20"/>
+        </w:rPr>
+        <w:t xml:space="preserve"> GitHub Organization</w:t>
       </w:r>
       <w:r>
         <w:rPr>
@@ -4138,6 +4201,7 @@
         </w:rPr>
         <w:t>Wikipedia contributors. (</w:t>
       </w:r>
+      <w:proofErr w:type="spellStart"/>
       <w:r>
         <w:rPr>
           <w:rFonts w:ascii="Verdana" w:hAnsi="Verdana"/>
@@ -4146,6 +4210,7 @@
         </w:rPr>
         <w:t>n.d</w:t>
       </w:r>
+      <w:proofErr w:type="spellEnd"/>
       <w:r>
         <w:rPr>
           <w:rFonts w:ascii="Verdana" w:hAnsi="Verdana"/>
@@ -6678,7 +6743,6 @@
   <w:style w:type="character" w:default="1" w:styleId="DefaultParagraphFont">
     <w:name w:val="Default Paragraph Font"/>
     <w:uiPriority w:val="1"/>
-    <w:semiHidden/>
     <w:unhideWhenUsed/>
   </w:style>
   <w:style w:type="table" w:default="1" w:styleId="TableNormal">
@@ -7389,6 +7453,7 @@
     <w:rsid w:val="008B7825"/>
     <w:rsid w:val="00937A79"/>
     <w:rsid w:val="00A462BD"/>
+    <w:rsid w:val="00AD69D4"/>
     <w:rsid w:val="00B23326"/>
     <w:rsid w:val="00BD6C1D"/>
     <w:rsid w:val="00D54BD0"/>
@@ -8219,53 +8284,10 @@
 </file>
 
 <file path=customXml/item1.xml><?xml version="1.0" encoding="utf-8"?>
-<p:properties xmlns:p="http://schemas.microsoft.com/office/2006/metadata/properties" xmlns:xsi="http://www.w3.org/2001/XMLSchema-instance" xmlns:pc="http://schemas.microsoft.com/office/infopath/2007/PartnerControls">
-  <documentManagement>
-    <Vendor xmlns="0feec74c-ecc7-44c3-9c64-3623cf89ed41">N/A</Vendor>
-    <_ip_UnifiedCompliancePolicyUIAction xmlns="http://schemas.microsoft.com/sharepoint/v3" xsi:nil="true"/>
-    <Launch_x0020_Date xmlns="0feec74c-ecc7-44c3-9c64-3623cf89ed41" xsi:nil="true"/>
-    <Discipline xmlns="0feec74c-ecc7-44c3-9c64-3623cf89ed41" xsi:nil="true"/>
-    <Course_x0020_code xmlns="0feec74c-ecc7-44c3-9c64-3623cf89ed41" xsi:nil="true"/>
-    <Performance_x0020_Steps_x0020_Completed xmlns="0feec74c-ecc7-44c3-9c64-3623cf89ed41">
-      <Value>N/A</Value>
-    </Performance_x0020_Steps_x0020_Completed>
-    <Course_x0020_short_x0020_name xmlns="0feec74c-ecc7-44c3-9c64-3623cf89ed41" xsi:nil="true"/>
-    <_ip_UnifiedCompliancePolicyProperties xmlns="http://schemas.microsoft.com/sharepoint/v3" xsi:nil="true"/>
-    <AssessmentCode xmlns="0feec74c-ecc7-44c3-9c64-3623cf89ed41" xsi:nil="true"/>
-    <Course_x0020_number xmlns="0feec74c-ecc7-44c3-9c64-3623cf89ed41" xsi:nil="true"/>
-    <Course_x0020_title xmlns="0feec74c-ecc7-44c3-9c64-3623cf89ed41" xsi:nil="true"/>
-    <d5fh xmlns="0feec74c-ecc7-44c3-9c64-3623cf89ed41" xsi:nil="true"/>
-    <Step_x0020_Completed xmlns="0feec74c-ecc7-44c3-9c64-3623cf89ed41">
-      <Value>N/A</Value>
-    </Step_x0020_Completed>
-    <Assessment_x0020_Type xmlns="0feec74c-ecc7-44c3-9c64-3623cf89ed41">
-      <Value>Objective</Value>
-    </Assessment_x0020_Type>
-    <Publication_x0020_Date xmlns="0feec74c-ecc7-44c3-9c64-3623cf89ed41" xsi:nil="true"/>
-    <SME xmlns="0feec74c-ecc7-44c3-9c64-3623cf89ed41" xsi:nil="true"/>
-    <Editor0 xmlns="0feec74c-ecc7-44c3-9c64-3623cf89ed41">
-      <UserInfo>
-        <DisplayName/>
-        <AccountId xsi:nil="true"/>
-        <AccountType/>
-      </UserInfo>
-    </Editor0>
-    <Doc_x0020_Type xmlns="0feec74c-ecc7-44c3-9c64-3623cf89ed41" xsi:nil="true"/>
-    <qrac xmlns="0feec74c-ecc7-44c3-9c64-3623cf89ed41" xsi:nil="true"/>
-  </documentManagement>
-</p:properties>
+<b:Sources xmlns:b="http://schemas.openxmlformats.org/officeDocument/2006/bibliography" xmlns="http://schemas.openxmlformats.org/officeDocument/2006/bibliography" SelectedStyle="\APASixthEditionOfficeOnline.xsl" StyleName="APA" Version="6"/>
 </file>
 
 <file path=customXml/item2.xml><?xml version="1.0" encoding="utf-8"?>
-<?mso-contentType ?>
-<FormTemplates xmlns="http://schemas.microsoft.com/sharepoint/v3/contenttype/forms">
-  <Display>DocumentLibraryForm</Display>
-  <Edit>DocumentLibraryForm</Edit>
-  <New>DocumentLibraryForm</New>
-</FormTemplates>
-</file>
-
-<file path=customXml/item3.xml><?xml version="1.0" encoding="utf-8"?>
 <ct:contentTypeSchema xmlns:ct="http://schemas.microsoft.com/office/2006/metadata/contentType" xmlns:ma="http://schemas.microsoft.com/office/2006/metadata/properties/metaAttributes" ct:_="" ma:_="" ma:contentTypeName="Document" ma:contentTypeID="0x010100C39F2A75005F2D43B30369DAED2CCB1C" ma:contentTypeVersion="41" ma:contentTypeDescription="Create a new document." ma:contentTypeScope="" ma:versionID="5351413fd0bef49f1818cb8e83e5bd96">
   <xsd:schema xmlns:xsd="http://www.w3.org/2001/XMLSchema" xmlns:xs="http://www.w3.org/2001/XMLSchema" xmlns:p="http://schemas.microsoft.com/office/2006/metadata/properties" xmlns:ns1="http://schemas.microsoft.com/sharepoint/v3" xmlns:ns2="0feec74c-ecc7-44c3-9c64-3623cf89ed41" xmlns:ns3="1f707338-ea0f-4fe5-baee-59b996692b22" targetNamespace="http://schemas.microsoft.com/office/2006/metadata/properties" ma:root="true" ma:fieldsID="459d8d921e348c538e348f0fdb6db98e" ns1:_="" ns2:_="" ns3:_="">
     <xsd:import namespace="http://schemas.microsoft.com/sharepoint/v3"/>
@@ -8711,30 +8733,62 @@
 </ct:contentTypeSchema>
 </file>
 
+<file path=customXml/item3.xml><?xml version="1.0" encoding="utf-8"?>
+<?mso-contentType ?>
+<FormTemplates xmlns="http://schemas.microsoft.com/sharepoint/v3/contenttype/forms">
+  <Display>DocumentLibraryForm</Display>
+  <Edit>DocumentLibraryForm</Edit>
+  <New>DocumentLibraryForm</New>
+</FormTemplates>
+</file>
+
 <file path=customXml/item4.xml><?xml version="1.0" encoding="utf-8"?>
-<b:Sources xmlns:b="http://schemas.openxmlformats.org/officeDocument/2006/bibliography" xmlns="http://schemas.openxmlformats.org/officeDocument/2006/bibliography" SelectedStyle="\APASixthEditionOfficeOnline.xsl" StyleName="APA" Version="6"/>
+<p:properties xmlns:p="http://schemas.microsoft.com/office/2006/metadata/properties" xmlns:xsi="http://www.w3.org/2001/XMLSchema-instance" xmlns:pc="http://schemas.microsoft.com/office/infopath/2007/PartnerControls">
+  <documentManagement>
+    <Vendor xmlns="0feec74c-ecc7-44c3-9c64-3623cf89ed41">N/A</Vendor>
+    <_ip_UnifiedCompliancePolicyUIAction xmlns="http://schemas.microsoft.com/sharepoint/v3" xsi:nil="true"/>
+    <Launch_x0020_Date xmlns="0feec74c-ecc7-44c3-9c64-3623cf89ed41" xsi:nil="true"/>
+    <Discipline xmlns="0feec74c-ecc7-44c3-9c64-3623cf89ed41" xsi:nil="true"/>
+    <Course_x0020_code xmlns="0feec74c-ecc7-44c3-9c64-3623cf89ed41" xsi:nil="true"/>
+    <Performance_x0020_Steps_x0020_Completed xmlns="0feec74c-ecc7-44c3-9c64-3623cf89ed41">
+      <Value>N/A</Value>
+    </Performance_x0020_Steps_x0020_Completed>
+    <Course_x0020_short_x0020_name xmlns="0feec74c-ecc7-44c3-9c64-3623cf89ed41" xsi:nil="true"/>
+    <_ip_UnifiedCompliancePolicyProperties xmlns="http://schemas.microsoft.com/sharepoint/v3" xsi:nil="true"/>
+    <AssessmentCode xmlns="0feec74c-ecc7-44c3-9c64-3623cf89ed41" xsi:nil="true"/>
+    <Course_x0020_number xmlns="0feec74c-ecc7-44c3-9c64-3623cf89ed41" xsi:nil="true"/>
+    <Course_x0020_title xmlns="0feec74c-ecc7-44c3-9c64-3623cf89ed41" xsi:nil="true"/>
+    <d5fh xmlns="0feec74c-ecc7-44c3-9c64-3623cf89ed41" xsi:nil="true"/>
+    <Step_x0020_Completed xmlns="0feec74c-ecc7-44c3-9c64-3623cf89ed41">
+      <Value>N/A</Value>
+    </Step_x0020_Completed>
+    <Assessment_x0020_Type xmlns="0feec74c-ecc7-44c3-9c64-3623cf89ed41">
+      <Value>Objective</Value>
+    </Assessment_x0020_Type>
+    <Publication_x0020_Date xmlns="0feec74c-ecc7-44c3-9c64-3623cf89ed41" xsi:nil="true"/>
+    <SME xmlns="0feec74c-ecc7-44c3-9c64-3623cf89ed41" xsi:nil="true"/>
+    <Editor0 xmlns="0feec74c-ecc7-44c3-9c64-3623cf89ed41">
+      <UserInfo>
+        <DisplayName/>
+        <AccountId xsi:nil="true"/>
+        <AccountType/>
+      </UserInfo>
+    </Editor0>
+    <Doc_x0020_Type xmlns="0feec74c-ecc7-44c3-9c64-3623cf89ed41" xsi:nil="true"/>
+    <qrac xmlns="0feec74c-ecc7-44c3-9c64-3623cf89ed41" xsi:nil="true"/>
+  </documentManagement>
+</p:properties>
 </file>
 
 <file path=customXml/itemProps1.xml><?xml version="1.0" encoding="utf-8"?>
-<ds:datastoreItem xmlns:ds="http://schemas.openxmlformats.org/officeDocument/2006/customXml" ds:itemID="{405D9F0D-99D3-41BB-95E5-3921A1E0A281}">
+<ds:datastoreItem xmlns:ds="http://schemas.openxmlformats.org/officeDocument/2006/customXml" ds:itemID="{12F75A8A-3B24-449A-82F4-CAF53E887A1B}">
   <ds:schemaRefs>
-    <ds:schemaRef ds:uri="http://schemas.microsoft.com/office/2006/metadata/properties"/>
-    <ds:schemaRef ds:uri="http://schemas.microsoft.com/office/infopath/2007/PartnerControls"/>
-    <ds:schemaRef ds:uri="0feec74c-ecc7-44c3-9c64-3623cf89ed41"/>
-    <ds:schemaRef ds:uri="http://schemas.microsoft.com/sharepoint/v3"/>
+    <ds:schemaRef ds:uri="http://schemas.openxmlformats.org/officeDocument/2006/bibliography"/>
   </ds:schemaRefs>
 </ds:datastoreItem>
 </file>
 
 <file path=customXml/itemProps2.xml><?xml version="1.0" encoding="utf-8"?>
-<ds:datastoreItem xmlns:ds="http://schemas.openxmlformats.org/officeDocument/2006/customXml" ds:itemID="{0F0F156B-C756-4373-AC91-BDF9BFC8F4F1}">
-  <ds:schemaRefs>
-    <ds:schemaRef ds:uri="http://schemas.microsoft.com/sharepoint/v3/contenttype/forms"/>
-  </ds:schemaRefs>
-</ds:datastoreItem>
-</file>
-
-<file path=customXml/itemProps3.xml><?xml version="1.0" encoding="utf-8"?>
 <ds:datastoreItem xmlns:ds="http://schemas.openxmlformats.org/officeDocument/2006/customXml" ds:itemID="{EE9BF5FD-5F13-4C71-8911-9979DE8CB719}">
   <ds:schemaRefs>
     <ds:schemaRef ds:uri="http://schemas.microsoft.com/office/2006/metadata/contentType"/>
@@ -8754,10 +8808,21 @@
 </ds:datastoreItem>
 </file>
 
+<file path=customXml/itemProps3.xml><?xml version="1.0" encoding="utf-8"?>
+<ds:datastoreItem xmlns:ds="http://schemas.openxmlformats.org/officeDocument/2006/customXml" ds:itemID="{0F0F156B-C756-4373-AC91-BDF9BFC8F4F1}">
+  <ds:schemaRefs>
+    <ds:schemaRef ds:uri="http://schemas.microsoft.com/sharepoint/v3/contenttype/forms"/>
+  </ds:schemaRefs>
+</ds:datastoreItem>
+</file>
+
 <file path=customXml/itemProps4.xml><?xml version="1.0" encoding="utf-8"?>
-<ds:datastoreItem xmlns:ds="http://schemas.openxmlformats.org/officeDocument/2006/customXml" ds:itemID="{12F75A8A-3B24-449A-82F4-CAF53E887A1B}">
+<ds:datastoreItem xmlns:ds="http://schemas.openxmlformats.org/officeDocument/2006/customXml" ds:itemID="{405D9F0D-99D3-41BB-95E5-3921A1E0A281}">
   <ds:schemaRefs>
-    <ds:schemaRef ds:uri="http://schemas.openxmlformats.org/officeDocument/2006/bibliography"/>
+    <ds:schemaRef ds:uri="http://schemas.microsoft.com/office/2006/metadata/properties"/>
+    <ds:schemaRef ds:uri="http://schemas.microsoft.com/office/infopath/2007/PartnerControls"/>
+    <ds:schemaRef ds:uri="0feec74c-ecc7-44c3-9c64-3623cf89ed41"/>
+    <ds:schemaRef ds:uri="http://schemas.microsoft.com/sharepoint/v3"/>
   </ds:schemaRefs>
 </ds:datastoreItem>
 </file>
</xml_diff>